<commit_message>
commit ui design and flow diagram
</commit_message>
<xml_diff>
--- a/application-service/src/test/resources/document/UI Design and Flow Diagram.docx
+++ b/application-service/src/test/resources/document/UI Design and Flow Diagram.docx
@@ -46,9 +46,50 @@
       <w:r>
         <w:rPr>
           <w:b/>
+          <w:noProof/>
           <w:sz w:val="48"/>
         </w:rPr>
-        <w:t>Baseline loss Rate</w:t>
+        <w:drawing>
+          <wp:inline distT="0" distB="0" distL="0" distR="0">
+            <wp:extent cx="2286521" cy="508116"/>
+            <wp:effectExtent l="0" t="0" r="0" b="6350"/>
+            <wp:docPr id="4" name="Picture 4"/>
+            <wp:cNvGraphicFramePr>
+              <a:graphicFrameLocks xmlns:a="http://schemas.openxmlformats.org/drawingml/2006/main" noChangeAspect="1"/>
+            </wp:cNvGraphicFramePr>
+            <a:graphic xmlns:a="http://schemas.openxmlformats.org/drawingml/2006/main">
+              <a:graphicData uri="http://schemas.openxmlformats.org/drawingml/2006/picture">
+                <pic:pic xmlns:pic="http://schemas.openxmlformats.org/drawingml/2006/picture">
+                  <pic:nvPicPr>
+                    <pic:cNvPr id="4" name="logo (1).png"/>
+                    <pic:cNvPicPr/>
+                  </pic:nvPicPr>
+                  <pic:blipFill>
+                    <a:blip r:embed="rId8">
+                      <a:extLst>
+                        <a:ext uri="{28A0092B-C50C-407E-A947-70E740481C1C}">
+                          <a14:useLocalDpi xmlns:a14="http://schemas.microsoft.com/office/drawing/2010/main" val="0"/>
+                        </a:ext>
+                      </a:extLst>
+                    </a:blip>
+                    <a:stretch>
+                      <a:fillRect/>
+                    </a:stretch>
+                  </pic:blipFill>
+                  <pic:spPr>
+                    <a:xfrm>
+                      <a:off x="0" y="0"/>
+                      <a:ext cx="2286521" cy="508116"/>
+                    </a:xfrm>
+                    <a:prstGeom prst="rect">
+                      <a:avLst/>
+                    </a:prstGeom>
+                  </pic:spPr>
+                </pic:pic>
+              </a:graphicData>
+            </a:graphic>
+          </wp:inline>
+        </w:drawing>
       </w:r>
     </w:p>
     <w:p>
@@ -102,7 +143,57 @@
         <w:rPr>
           <w:sz w:val="48"/>
         </w:rPr>
-        <w:t>Dated: 15 January 2019</w:t>
+        <w:t>Version</w:t>
+      </w:r>
+      <w:r>
+        <w:rPr>
+          <w:sz w:val="48"/>
+        </w:rPr>
+        <w:t>:</w:t>
+      </w:r>
+      <w:r>
+        <w:rPr>
+          <w:sz w:val="48"/>
+        </w:rPr>
+        <w:t xml:space="preserve"> 1.0</w:t>
+      </w:r>
+    </w:p>
+    <w:p>
+      <w:pPr>
+        <w:jc w:val="center"/>
+        <w:rPr>
+          <w:sz w:val="48"/>
+        </w:rPr>
+      </w:pPr>
+      <w:r>
+        <w:rPr>
+          <w:sz w:val="48"/>
+        </w:rPr>
+        <w:t xml:space="preserve">Dated: </w:t>
+      </w:r>
+      <w:r>
+        <w:rPr>
+          <w:sz w:val="48"/>
+        </w:rPr>
+        <w:t>25</w:t>
+      </w:r>
+      <w:r>
+        <w:rPr>
+          <w:sz w:val="48"/>
+        </w:rPr>
+        <w:t xml:space="preserve"> </w:t>
+      </w:r>
+      <w:r>
+        <w:rPr>
+          <w:sz w:val="48"/>
+        </w:rPr>
+        <w:t>October</w:t>
+      </w:r>
+      <w:r>
+        <w:rPr>
+          <w:sz w:val="48"/>
+        </w:rPr>
+        <w:t xml:space="preserve"> 2019</w:t>
       </w:r>
     </w:p>
     <w:p>
@@ -161,7 +252,7 @@
           <w:r>
             <w:fldChar w:fldCharType="separate"/>
           </w:r>
-          <w:hyperlink w:anchor="_Toc535333151" w:history="1">
+          <w:hyperlink w:anchor="_Toc22927836" w:history="1">
             <w:r>
               <w:rPr>
                 <w:rStyle w:val="Hyperlink"/>
@@ -188,7 +279,7 @@
                 <w:noProof/>
                 <w:webHidden/>
               </w:rPr>
-              <w:instrText xml:space="preserve"> PAGEREF _Toc535333151 \h </w:instrText>
+              <w:instrText xml:space="preserve"> PAGEREF _Toc22927836 \h </w:instrText>
             </w:r>
             <w:r>
               <w:rPr>
@@ -208,7 +299,7 @@
                 <w:noProof/>
                 <w:webHidden/>
               </w:rPr>
-              <w:t>4</w:t>
+              <w:t>3</w:t>
             </w:r>
             <w:r>
               <w:rPr>
@@ -230,7 +321,7 @@
               <w:noProof/>
             </w:rPr>
           </w:pPr>
-          <w:hyperlink w:anchor="_Toc535333152" w:history="1">
+          <w:hyperlink w:anchor="_Toc22927837" w:history="1">
             <w:r>
               <w:rPr>
                 <w:rStyle w:val="Hyperlink"/>
@@ -257,7 +348,7 @@
                 <w:noProof/>
                 <w:webHidden/>
               </w:rPr>
-              <w:instrText xml:space="preserve"> PAGEREF _Toc535333152 \h </w:instrText>
+              <w:instrText xml:space="preserve"> PAGEREF _Toc22927837 \h </w:instrText>
             </w:r>
             <w:r>
               <w:rPr>
@@ -277,7 +368,7 @@
                 <w:noProof/>
                 <w:webHidden/>
               </w:rPr>
-              <w:t>4</w:t>
+              <w:t>3</w:t>
             </w:r>
             <w:r>
               <w:rPr>
@@ -299,7 +390,7 @@
               <w:noProof/>
             </w:rPr>
           </w:pPr>
-          <w:hyperlink w:anchor="_Toc535333153" w:history="1">
+          <w:hyperlink w:anchor="_Toc22927838" w:history="1">
             <w:r>
               <w:rPr>
                 <w:rStyle w:val="Hyperlink"/>
@@ -326,7 +417,7 @@
                 <w:noProof/>
                 <w:webHidden/>
               </w:rPr>
-              <w:instrText xml:space="preserve"> PAGEREF _Toc535333153 \h </w:instrText>
+              <w:instrText xml:space="preserve"> PAGEREF _Toc22927838 \h </w:instrText>
             </w:r>
             <w:r>
               <w:rPr>
@@ -346,7 +437,7 @@
                 <w:noProof/>
                 <w:webHidden/>
               </w:rPr>
-              <w:t>4</w:t>
+              <w:t>3</w:t>
             </w:r>
             <w:r>
               <w:rPr>
@@ -369,7 +460,7 @@
               <w:noProof/>
             </w:rPr>
           </w:pPr>
-          <w:hyperlink w:anchor="_Toc535333154" w:history="1">
+          <w:hyperlink w:anchor="_Toc22927839" w:history="1">
             <w:r>
               <w:rPr>
                 <w:rStyle w:val="Hyperlink"/>
@@ -390,7 +481,7 @@
                 <w:rStyle w:val="Hyperlink"/>
                 <w:noProof/>
               </w:rPr>
-              <w:t>Evolv UI Menu option</w:t>
+              <w:t>Login Screen</w:t>
             </w:r>
             <w:r>
               <w:rPr>
@@ -411,7 +502,7 @@
                 <w:noProof/>
                 <w:webHidden/>
               </w:rPr>
-              <w:instrText xml:space="preserve"> PAGEREF _Toc535333154 \h </w:instrText>
+              <w:instrText xml:space="preserve"> PAGEREF _Toc22927839 \h </w:instrText>
             </w:r>
             <w:r>
               <w:rPr>
@@ -431,7 +522,7 @@
                 <w:noProof/>
                 <w:webHidden/>
               </w:rPr>
-              <w:t>4</w:t>
+              <w:t>3</w:t>
             </w:r>
             <w:r>
               <w:rPr>
@@ -454,7 +545,7 @@
               <w:noProof/>
             </w:rPr>
           </w:pPr>
-          <w:hyperlink w:anchor="_Toc535333155" w:history="1">
+          <w:hyperlink w:anchor="_Toc22927840" w:history="1">
             <w:r>
               <w:rPr>
                 <w:rStyle w:val="Hyperlink"/>
@@ -475,7 +566,7 @@
                 <w:rStyle w:val="Hyperlink"/>
                 <w:noProof/>
               </w:rPr>
-              <w:t>Baseline loss Rate overview</w:t>
+              <w:t>Create Academic Session</w:t>
             </w:r>
             <w:r>
               <w:rPr>
@@ -496,7 +587,7 @@
                 <w:noProof/>
                 <w:webHidden/>
               </w:rPr>
-              <w:instrText xml:space="preserve"> PAGEREF _Toc535333155 \h </w:instrText>
+              <w:instrText xml:space="preserve"> PAGEREF _Toc22927840 \h </w:instrText>
             </w:r>
             <w:r>
               <w:rPr>
@@ -516,1521 +607,7 @@
                 <w:noProof/>
                 <w:webHidden/>
               </w:rPr>
-              <w:t>5</w:t>
-            </w:r>
-            <w:r>
-              <w:rPr>
-                <w:noProof/>
-                <w:webHidden/>
-              </w:rPr>
-              <w:fldChar w:fldCharType="end"/>
-            </w:r>
-          </w:hyperlink>
-        </w:p>
-        <w:p>
-          <w:pPr>
-            <w:pStyle w:val="TOC1"/>
-            <w:tabs>
-              <w:tab w:val="left" w:pos="440"/>
-              <w:tab w:val="right" w:leader="dot" w:pos="10790"/>
-            </w:tabs>
-            <w:rPr>
-              <w:rFonts w:eastAsiaTheme="minorEastAsia"/>
-              <w:noProof/>
-            </w:rPr>
-          </w:pPr>
-          <w:hyperlink w:anchor="_Toc535333156" w:history="1">
-            <w:r>
-              <w:rPr>
-                <w:rStyle w:val="Hyperlink"/>
-                <w:rFonts w:ascii="Symbol" w:hAnsi="Symbol"/>
-                <w:noProof/>
-              </w:rPr>
-              <w:t></w:t>
-            </w:r>
-            <w:r>
-              <w:rPr>
-                <w:rFonts w:eastAsiaTheme="minorEastAsia"/>
-                <w:noProof/>
-              </w:rPr>
-              <w:tab/>
-            </w:r>
-            <w:r>
-              <w:rPr>
-                <w:rStyle w:val="Hyperlink"/>
-                <w:noProof/>
-              </w:rPr>
-              <w:t>Baseline loss Rate Segment Setup</w:t>
-            </w:r>
-            <w:r>
-              <w:rPr>
-                <w:noProof/>
-                <w:webHidden/>
-              </w:rPr>
-              <w:tab/>
-            </w:r>
-            <w:r>
-              <w:rPr>
-                <w:noProof/>
-                <w:webHidden/>
-              </w:rPr>
-              <w:fldChar w:fldCharType="begin"/>
-            </w:r>
-            <w:r>
-              <w:rPr>
-                <w:noProof/>
-                <w:webHidden/>
-              </w:rPr>
-              <w:instrText xml:space="preserve"> PAGEREF _Toc535333156 \h </w:instrText>
-            </w:r>
-            <w:r>
-              <w:rPr>
-                <w:noProof/>
-                <w:webHidden/>
-              </w:rPr>
-            </w:r>
-            <w:r>
-              <w:rPr>
-                <w:noProof/>
-                <w:webHidden/>
-              </w:rPr>
-              <w:fldChar w:fldCharType="separate"/>
-            </w:r>
-            <w:r>
-              <w:rPr>
-                <w:noProof/>
-                <w:webHidden/>
-              </w:rPr>
-              <w:t>5</w:t>
-            </w:r>
-            <w:r>
-              <w:rPr>
-                <w:noProof/>
-                <w:webHidden/>
-              </w:rPr>
-              <w:fldChar w:fldCharType="end"/>
-            </w:r>
-          </w:hyperlink>
-        </w:p>
-        <w:p>
-          <w:pPr>
-            <w:pStyle w:val="TOC2"/>
-            <w:tabs>
-              <w:tab w:val="left" w:pos="660"/>
-              <w:tab w:val="right" w:leader="dot" w:pos="10790"/>
-            </w:tabs>
-            <w:rPr>
-              <w:rFonts w:eastAsiaTheme="minorEastAsia"/>
-              <w:noProof/>
-            </w:rPr>
-          </w:pPr>
-          <w:hyperlink w:anchor="_Toc535333157" w:history="1">
-            <w:r>
-              <w:rPr>
-                <w:rStyle w:val="Hyperlink"/>
-                <w:noProof/>
-              </w:rPr>
-              <w:t>i.</w:t>
-            </w:r>
-            <w:r>
-              <w:rPr>
-                <w:rFonts w:eastAsiaTheme="minorEastAsia"/>
-                <w:noProof/>
-              </w:rPr>
-              <w:tab/>
-            </w:r>
-            <w:r>
-              <w:rPr>
-                <w:rStyle w:val="Hyperlink"/>
-                <w:noProof/>
-              </w:rPr>
-              <w:t>Segment List</w:t>
-            </w:r>
-            <w:r>
-              <w:rPr>
-                <w:noProof/>
-                <w:webHidden/>
-              </w:rPr>
-              <w:tab/>
-            </w:r>
-            <w:r>
-              <w:rPr>
-                <w:noProof/>
-                <w:webHidden/>
-              </w:rPr>
-              <w:fldChar w:fldCharType="begin"/>
-            </w:r>
-            <w:r>
-              <w:rPr>
-                <w:noProof/>
-                <w:webHidden/>
-              </w:rPr>
-              <w:instrText xml:space="preserve"> PAGEREF _Toc535333157 \h </w:instrText>
-            </w:r>
-            <w:r>
-              <w:rPr>
-                <w:noProof/>
-                <w:webHidden/>
-              </w:rPr>
-            </w:r>
-            <w:r>
-              <w:rPr>
-                <w:noProof/>
-                <w:webHidden/>
-              </w:rPr>
-              <w:fldChar w:fldCharType="separate"/>
-            </w:r>
-            <w:r>
-              <w:rPr>
-                <w:noProof/>
-                <w:webHidden/>
-              </w:rPr>
-              <w:t>5</w:t>
-            </w:r>
-            <w:r>
-              <w:rPr>
-                <w:noProof/>
-                <w:webHidden/>
-              </w:rPr>
-              <w:fldChar w:fldCharType="end"/>
-            </w:r>
-          </w:hyperlink>
-        </w:p>
-        <w:p>
-          <w:pPr>
-            <w:pStyle w:val="TOC2"/>
-            <w:tabs>
-              <w:tab w:val="left" w:pos="660"/>
-              <w:tab w:val="right" w:leader="dot" w:pos="10790"/>
-            </w:tabs>
-            <w:rPr>
-              <w:rFonts w:eastAsiaTheme="minorEastAsia"/>
-              <w:noProof/>
-            </w:rPr>
-          </w:pPr>
-          <w:hyperlink w:anchor="_Toc535333158" w:history="1">
-            <w:r>
-              <w:rPr>
-                <w:rStyle w:val="Hyperlink"/>
-                <w:noProof/>
-              </w:rPr>
-              <w:t>ii.</w:t>
-            </w:r>
-            <w:r>
-              <w:rPr>
-                <w:rFonts w:eastAsiaTheme="minorEastAsia"/>
-                <w:noProof/>
-              </w:rPr>
-              <w:tab/>
-            </w:r>
-            <w:r>
-              <w:rPr>
-                <w:rStyle w:val="Hyperlink"/>
-                <w:noProof/>
-              </w:rPr>
-              <w:t>Add New Segments</w:t>
-            </w:r>
-            <w:r>
-              <w:rPr>
-                <w:noProof/>
-                <w:webHidden/>
-              </w:rPr>
-              <w:tab/>
-            </w:r>
-            <w:r>
-              <w:rPr>
-                <w:noProof/>
-                <w:webHidden/>
-              </w:rPr>
-              <w:fldChar w:fldCharType="begin"/>
-            </w:r>
-            <w:r>
-              <w:rPr>
-                <w:noProof/>
-                <w:webHidden/>
-              </w:rPr>
-              <w:instrText xml:space="preserve"> PAGEREF _Toc535333158 \h </w:instrText>
-            </w:r>
-            <w:r>
-              <w:rPr>
-                <w:noProof/>
-                <w:webHidden/>
-              </w:rPr>
-            </w:r>
-            <w:r>
-              <w:rPr>
-                <w:noProof/>
-                <w:webHidden/>
-              </w:rPr>
-              <w:fldChar w:fldCharType="separate"/>
-            </w:r>
-            <w:r>
-              <w:rPr>
-                <w:noProof/>
-                <w:webHidden/>
-              </w:rPr>
-              <w:t>6</w:t>
-            </w:r>
-            <w:r>
-              <w:rPr>
-                <w:noProof/>
-                <w:webHidden/>
-              </w:rPr>
-              <w:fldChar w:fldCharType="end"/>
-            </w:r>
-          </w:hyperlink>
-        </w:p>
-        <w:p>
-          <w:pPr>
-            <w:pStyle w:val="TOC2"/>
-            <w:tabs>
-              <w:tab w:val="left" w:pos="660"/>
-              <w:tab w:val="right" w:leader="dot" w:pos="10790"/>
-            </w:tabs>
-            <w:rPr>
-              <w:rFonts w:eastAsiaTheme="minorEastAsia"/>
-              <w:noProof/>
-            </w:rPr>
-          </w:pPr>
-          <w:hyperlink w:anchor="_Toc535333159" w:history="1">
-            <w:r>
-              <w:rPr>
-                <w:rStyle w:val="Hyperlink"/>
-                <w:noProof/>
-              </w:rPr>
-              <w:t>iii.</w:t>
-            </w:r>
-            <w:r>
-              <w:rPr>
-                <w:rFonts w:eastAsiaTheme="minorEastAsia"/>
-                <w:noProof/>
-              </w:rPr>
-              <w:tab/>
-            </w:r>
-            <w:r>
-              <w:rPr>
-                <w:rStyle w:val="Hyperlink"/>
-                <w:noProof/>
-              </w:rPr>
-              <w:t>Activate/Deactivate Segment</w:t>
-            </w:r>
-            <w:r>
-              <w:rPr>
-                <w:noProof/>
-                <w:webHidden/>
-              </w:rPr>
-              <w:tab/>
-            </w:r>
-            <w:r>
-              <w:rPr>
-                <w:noProof/>
-                <w:webHidden/>
-              </w:rPr>
-              <w:fldChar w:fldCharType="begin"/>
-            </w:r>
-            <w:r>
-              <w:rPr>
-                <w:noProof/>
-                <w:webHidden/>
-              </w:rPr>
-              <w:instrText xml:space="preserve"> PAGEREF _Toc535333159 \h </w:instrText>
-            </w:r>
-            <w:r>
-              <w:rPr>
-                <w:noProof/>
-                <w:webHidden/>
-              </w:rPr>
-            </w:r>
-            <w:r>
-              <w:rPr>
-                <w:noProof/>
-                <w:webHidden/>
-              </w:rPr>
-              <w:fldChar w:fldCharType="separate"/>
-            </w:r>
-            <w:r>
-              <w:rPr>
-                <w:noProof/>
-                <w:webHidden/>
-              </w:rPr>
-              <w:t>7</w:t>
-            </w:r>
-            <w:r>
-              <w:rPr>
-                <w:noProof/>
-                <w:webHidden/>
-              </w:rPr>
-              <w:fldChar w:fldCharType="end"/>
-            </w:r>
-          </w:hyperlink>
-        </w:p>
-        <w:p>
-          <w:pPr>
-            <w:pStyle w:val="TOC2"/>
-            <w:tabs>
-              <w:tab w:val="left" w:pos="660"/>
-              <w:tab w:val="right" w:leader="dot" w:pos="10790"/>
-            </w:tabs>
-            <w:rPr>
-              <w:rFonts w:eastAsiaTheme="minorEastAsia"/>
-              <w:noProof/>
-            </w:rPr>
-          </w:pPr>
-          <w:hyperlink w:anchor="_Toc535333160" w:history="1">
-            <w:r>
-              <w:rPr>
-                <w:rStyle w:val="Hyperlink"/>
-                <w:noProof/>
-              </w:rPr>
-              <w:t>iv.</w:t>
-            </w:r>
-            <w:r>
-              <w:rPr>
-                <w:rFonts w:eastAsiaTheme="minorEastAsia"/>
-                <w:noProof/>
-              </w:rPr>
-              <w:tab/>
-            </w:r>
-            <w:r>
-              <w:rPr>
-                <w:rStyle w:val="Hyperlink"/>
-                <w:noProof/>
-              </w:rPr>
-              <w:t>Delete segments</w:t>
-            </w:r>
-            <w:r>
-              <w:rPr>
-                <w:noProof/>
-                <w:webHidden/>
-              </w:rPr>
-              <w:tab/>
-            </w:r>
-            <w:r>
-              <w:rPr>
-                <w:noProof/>
-                <w:webHidden/>
-              </w:rPr>
-              <w:fldChar w:fldCharType="begin"/>
-            </w:r>
-            <w:r>
-              <w:rPr>
-                <w:noProof/>
-                <w:webHidden/>
-              </w:rPr>
-              <w:instrText xml:space="preserve"> PAGEREF _Toc535333160 \h </w:instrText>
-            </w:r>
-            <w:r>
-              <w:rPr>
-                <w:noProof/>
-                <w:webHidden/>
-              </w:rPr>
-            </w:r>
-            <w:r>
-              <w:rPr>
-                <w:noProof/>
-                <w:webHidden/>
-              </w:rPr>
-              <w:fldChar w:fldCharType="separate"/>
-            </w:r>
-            <w:r>
-              <w:rPr>
-                <w:noProof/>
-                <w:webHidden/>
-              </w:rPr>
-              <w:t>7</w:t>
-            </w:r>
-            <w:r>
-              <w:rPr>
-                <w:noProof/>
-                <w:webHidden/>
-              </w:rPr>
-              <w:fldChar w:fldCharType="end"/>
-            </w:r>
-          </w:hyperlink>
-        </w:p>
-        <w:p>
-          <w:pPr>
-            <w:pStyle w:val="TOC2"/>
-            <w:tabs>
-              <w:tab w:val="left" w:pos="660"/>
-              <w:tab w:val="right" w:leader="dot" w:pos="10790"/>
-            </w:tabs>
-            <w:rPr>
-              <w:rFonts w:eastAsiaTheme="minorEastAsia"/>
-              <w:noProof/>
-            </w:rPr>
-          </w:pPr>
-          <w:hyperlink w:anchor="_Toc535333161" w:history="1">
-            <w:r>
-              <w:rPr>
-                <w:rStyle w:val="Hyperlink"/>
-                <w:noProof/>
-              </w:rPr>
-              <w:t>v.</w:t>
-            </w:r>
-            <w:r>
-              <w:rPr>
-                <w:rFonts w:eastAsiaTheme="minorEastAsia"/>
-                <w:noProof/>
-              </w:rPr>
-              <w:tab/>
-            </w:r>
-            <w:r>
-              <w:rPr>
-                <w:rStyle w:val="Hyperlink"/>
-                <w:noProof/>
-              </w:rPr>
-              <w:t>Edit segments</w:t>
-            </w:r>
-            <w:r>
-              <w:rPr>
-                <w:noProof/>
-                <w:webHidden/>
-              </w:rPr>
-              <w:tab/>
-            </w:r>
-            <w:r>
-              <w:rPr>
-                <w:noProof/>
-                <w:webHidden/>
-              </w:rPr>
-              <w:fldChar w:fldCharType="begin"/>
-            </w:r>
-            <w:r>
-              <w:rPr>
-                <w:noProof/>
-                <w:webHidden/>
-              </w:rPr>
-              <w:instrText xml:space="preserve"> PAGEREF _Toc535333161 \h </w:instrText>
-            </w:r>
-            <w:r>
-              <w:rPr>
-                <w:noProof/>
-                <w:webHidden/>
-              </w:rPr>
-            </w:r>
-            <w:r>
-              <w:rPr>
-                <w:noProof/>
-                <w:webHidden/>
-              </w:rPr>
-              <w:fldChar w:fldCharType="separate"/>
-            </w:r>
-            <w:r>
-              <w:rPr>
-                <w:noProof/>
-                <w:webHidden/>
-              </w:rPr>
-              <w:t>8</w:t>
-            </w:r>
-            <w:r>
-              <w:rPr>
-                <w:noProof/>
-                <w:webHidden/>
-              </w:rPr>
-              <w:fldChar w:fldCharType="end"/>
-            </w:r>
-          </w:hyperlink>
-        </w:p>
-        <w:p>
-          <w:pPr>
-            <w:pStyle w:val="TOC2"/>
-            <w:tabs>
-              <w:tab w:val="left" w:pos="660"/>
-              <w:tab w:val="right" w:leader="dot" w:pos="10790"/>
-            </w:tabs>
-            <w:rPr>
-              <w:rFonts w:eastAsiaTheme="minorEastAsia"/>
-              <w:noProof/>
-            </w:rPr>
-          </w:pPr>
-          <w:hyperlink w:anchor="_Toc535333162" w:history="1">
-            <w:r>
-              <w:rPr>
-                <w:rStyle w:val="Hyperlink"/>
-                <w:noProof/>
-              </w:rPr>
-              <w:t>vi.</w:t>
-            </w:r>
-            <w:r>
-              <w:rPr>
-                <w:rFonts w:eastAsiaTheme="minorEastAsia"/>
-                <w:noProof/>
-              </w:rPr>
-              <w:tab/>
-            </w:r>
-            <w:r>
-              <w:rPr>
-                <w:rStyle w:val="Hyperlink"/>
-                <w:noProof/>
-              </w:rPr>
-              <w:t>View Segment</w:t>
-            </w:r>
-            <w:r>
-              <w:rPr>
-                <w:noProof/>
-                <w:webHidden/>
-              </w:rPr>
-              <w:tab/>
-            </w:r>
-            <w:r>
-              <w:rPr>
-                <w:noProof/>
-                <w:webHidden/>
-              </w:rPr>
-              <w:fldChar w:fldCharType="begin"/>
-            </w:r>
-            <w:r>
-              <w:rPr>
-                <w:noProof/>
-                <w:webHidden/>
-              </w:rPr>
-              <w:instrText xml:space="preserve"> PAGEREF _Toc535333162 \h </w:instrText>
-            </w:r>
-            <w:r>
-              <w:rPr>
-                <w:noProof/>
-                <w:webHidden/>
-              </w:rPr>
-            </w:r>
-            <w:r>
-              <w:rPr>
-                <w:noProof/>
-                <w:webHidden/>
-              </w:rPr>
-              <w:fldChar w:fldCharType="separate"/>
-            </w:r>
-            <w:r>
-              <w:rPr>
-                <w:noProof/>
-                <w:webHidden/>
-              </w:rPr>
-              <w:t>8</w:t>
-            </w:r>
-            <w:r>
-              <w:rPr>
-                <w:noProof/>
-                <w:webHidden/>
-              </w:rPr>
-              <w:fldChar w:fldCharType="end"/>
-            </w:r>
-          </w:hyperlink>
-        </w:p>
-        <w:p>
-          <w:pPr>
-            <w:pStyle w:val="TOC1"/>
-            <w:tabs>
-              <w:tab w:val="left" w:pos="440"/>
-              <w:tab w:val="right" w:leader="dot" w:pos="10790"/>
-            </w:tabs>
-            <w:rPr>
-              <w:rFonts w:eastAsiaTheme="minorEastAsia"/>
-              <w:noProof/>
-            </w:rPr>
-          </w:pPr>
-          <w:hyperlink w:anchor="_Toc535333163" w:history="1">
-            <w:r>
-              <w:rPr>
-                <w:rStyle w:val="Hyperlink"/>
-                <w:rFonts w:ascii="Symbol" w:hAnsi="Symbol"/>
-                <w:noProof/>
-              </w:rPr>
-              <w:t></w:t>
-            </w:r>
-            <w:r>
-              <w:rPr>
-                <w:rFonts w:eastAsiaTheme="minorEastAsia"/>
-                <w:noProof/>
-              </w:rPr>
-              <w:tab/>
-            </w:r>
-            <w:r>
-              <w:rPr>
-                <w:rStyle w:val="Hyperlink"/>
-                <w:noProof/>
-              </w:rPr>
-              <w:t>Baseline loss Rate Scenario Setup</w:t>
-            </w:r>
-            <w:r>
-              <w:rPr>
-                <w:noProof/>
-                <w:webHidden/>
-              </w:rPr>
-              <w:tab/>
-            </w:r>
-            <w:r>
-              <w:rPr>
-                <w:noProof/>
-                <w:webHidden/>
-              </w:rPr>
-              <w:fldChar w:fldCharType="begin"/>
-            </w:r>
-            <w:r>
-              <w:rPr>
-                <w:noProof/>
-                <w:webHidden/>
-              </w:rPr>
-              <w:instrText xml:space="preserve"> PAGEREF _Toc535333163 \h </w:instrText>
-            </w:r>
-            <w:r>
-              <w:rPr>
-                <w:noProof/>
-                <w:webHidden/>
-              </w:rPr>
-            </w:r>
-            <w:r>
-              <w:rPr>
-                <w:noProof/>
-                <w:webHidden/>
-              </w:rPr>
-              <w:fldChar w:fldCharType="separate"/>
-            </w:r>
-            <w:r>
-              <w:rPr>
-                <w:noProof/>
-                <w:webHidden/>
-              </w:rPr>
-              <w:t>9</w:t>
-            </w:r>
-            <w:r>
-              <w:rPr>
-                <w:noProof/>
-                <w:webHidden/>
-              </w:rPr>
-              <w:fldChar w:fldCharType="end"/>
-            </w:r>
-          </w:hyperlink>
-        </w:p>
-        <w:p>
-          <w:pPr>
-            <w:pStyle w:val="TOC2"/>
-            <w:tabs>
-              <w:tab w:val="left" w:pos="660"/>
-              <w:tab w:val="right" w:leader="dot" w:pos="10790"/>
-            </w:tabs>
-            <w:rPr>
-              <w:rFonts w:eastAsiaTheme="minorEastAsia"/>
-              <w:noProof/>
-            </w:rPr>
-          </w:pPr>
-          <w:hyperlink w:anchor="_Toc535333164" w:history="1">
-            <w:r>
-              <w:rPr>
-                <w:rStyle w:val="Hyperlink"/>
-                <w:noProof/>
-              </w:rPr>
-              <w:t>i.</w:t>
-            </w:r>
-            <w:r>
-              <w:rPr>
-                <w:rFonts w:eastAsiaTheme="minorEastAsia"/>
-                <w:noProof/>
-              </w:rPr>
-              <w:tab/>
-            </w:r>
-            <w:r>
-              <w:rPr>
-                <w:rStyle w:val="Hyperlink"/>
-                <w:noProof/>
-              </w:rPr>
-              <w:t>Scenario List</w:t>
-            </w:r>
-            <w:r>
-              <w:rPr>
-                <w:noProof/>
-                <w:webHidden/>
-              </w:rPr>
-              <w:tab/>
-            </w:r>
-            <w:r>
-              <w:rPr>
-                <w:noProof/>
-                <w:webHidden/>
-              </w:rPr>
-              <w:fldChar w:fldCharType="begin"/>
-            </w:r>
-            <w:r>
-              <w:rPr>
-                <w:noProof/>
-                <w:webHidden/>
-              </w:rPr>
-              <w:instrText xml:space="preserve"> PAGEREF _Toc535333164 \h </w:instrText>
-            </w:r>
-            <w:r>
-              <w:rPr>
-                <w:noProof/>
-                <w:webHidden/>
-              </w:rPr>
-            </w:r>
-            <w:r>
-              <w:rPr>
-                <w:noProof/>
-                <w:webHidden/>
-              </w:rPr>
-              <w:fldChar w:fldCharType="separate"/>
-            </w:r>
-            <w:r>
-              <w:rPr>
-                <w:noProof/>
-                <w:webHidden/>
-              </w:rPr>
-              <w:t>9</w:t>
-            </w:r>
-            <w:r>
-              <w:rPr>
-                <w:noProof/>
-                <w:webHidden/>
-              </w:rPr>
-              <w:fldChar w:fldCharType="end"/>
-            </w:r>
-          </w:hyperlink>
-        </w:p>
-        <w:p>
-          <w:pPr>
-            <w:pStyle w:val="TOC2"/>
-            <w:tabs>
-              <w:tab w:val="left" w:pos="660"/>
-              <w:tab w:val="right" w:leader="dot" w:pos="10790"/>
-            </w:tabs>
-            <w:rPr>
-              <w:rFonts w:eastAsiaTheme="minorEastAsia"/>
-              <w:noProof/>
-            </w:rPr>
-          </w:pPr>
-          <w:hyperlink w:anchor="_Toc535333165" w:history="1">
-            <w:r>
-              <w:rPr>
-                <w:rStyle w:val="Hyperlink"/>
-                <w:noProof/>
-              </w:rPr>
-              <w:t>ii.</w:t>
-            </w:r>
-            <w:r>
-              <w:rPr>
-                <w:rFonts w:eastAsiaTheme="minorEastAsia"/>
-                <w:noProof/>
-              </w:rPr>
-              <w:tab/>
-            </w:r>
-            <w:r>
-              <w:rPr>
-                <w:rStyle w:val="Hyperlink"/>
-                <w:noProof/>
-              </w:rPr>
-              <w:t>Add Scenario</w:t>
-            </w:r>
-            <w:r>
-              <w:rPr>
-                <w:noProof/>
-                <w:webHidden/>
-              </w:rPr>
-              <w:tab/>
-            </w:r>
-            <w:r>
-              <w:rPr>
-                <w:noProof/>
-                <w:webHidden/>
-              </w:rPr>
-              <w:fldChar w:fldCharType="begin"/>
-            </w:r>
-            <w:r>
-              <w:rPr>
-                <w:noProof/>
-                <w:webHidden/>
-              </w:rPr>
-              <w:instrText xml:space="preserve"> PAGEREF _Toc535333165 \h </w:instrText>
-            </w:r>
-            <w:r>
-              <w:rPr>
-                <w:noProof/>
-                <w:webHidden/>
-              </w:rPr>
-            </w:r>
-            <w:r>
-              <w:rPr>
-                <w:noProof/>
-                <w:webHidden/>
-              </w:rPr>
-              <w:fldChar w:fldCharType="separate"/>
-            </w:r>
-            <w:r>
-              <w:rPr>
-                <w:noProof/>
-                <w:webHidden/>
-              </w:rPr>
-              <w:t>10</w:t>
-            </w:r>
-            <w:r>
-              <w:rPr>
-                <w:noProof/>
-                <w:webHidden/>
-              </w:rPr>
-              <w:fldChar w:fldCharType="end"/>
-            </w:r>
-          </w:hyperlink>
-        </w:p>
-        <w:p>
-          <w:pPr>
-            <w:pStyle w:val="TOC2"/>
-            <w:tabs>
-              <w:tab w:val="left" w:pos="660"/>
-              <w:tab w:val="right" w:leader="dot" w:pos="10790"/>
-            </w:tabs>
-            <w:rPr>
-              <w:rFonts w:eastAsiaTheme="minorEastAsia"/>
-              <w:noProof/>
-            </w:rPr>
-          </w:pPr>
-          <w:hyperlink w:anchor="_Toc535333166" w:history="1">
-            <w:r>
-              <w:rPr>
-                <w:rStyle w:val="Hyperlink"/>
-                <w:noProof/>
-              </w:rPr>
-              <w:t>iii.</w:t>
-            </w:r>
-            <w:r>
-              <w:rPr>
-                <w:rFonts w:eastAsiaTheme="minorEastAsia"/>
-                <w:noProof/>
-              </w:rPr>
-              <w:tab/>
-            </w:r>
-            <w:r>
-              <w:rPr>
-                <w:rStyle w:val="Hyperlink"/>
-                <w:noProof/>
-              </w:rPr>
-              <w:t>Edit Scenario</w:t>
-            </w:r>
-            <w:r>
-              <w:rPr>
-                <w:noProof/>
-                <w:webHidden/>
-              </w:rPr>
-              <w:tab/>
-            </w:r>
-            <w:r>
-              <w:rPr>
-                <w:noProof/>
-                <w:webHidden/>
-              </w:rPr>
-              <w:fldChar w:fldCharType="begin"/>
-            </w:r>
-            <w:r>
-              <w:rPr>
-                <w:noProof/>
-                <w:webHidden/>
-              </w:rPr>
-              <w:instrText xml:space="preserve"> PAGEREF _Toc535333166 \h </w:instrText>
-            </w:r>
-            <w:r>
-              <w:rPr>
-                <w:noProof/>
-                <w:webHidden/>
-              </w:rPr>
-            </w:r>
-            <w:r>
-              <w:rPr>
-                <w:noProof/>
-                <w:webHidden/>
-              </w:rPr>
-              <w:fldChar w:fldCharType="separate"/>
-            </w:r>
-            <w:r>
-              <w:rPr>
-                <w:noProof/>
-                <w:webHidden/>
-              </w:rPr>
-              <w:t>11</w:t>
-            </w:r>
-            <w:r>
-              <w:rPr>
-                <w:noProof/>
-                <w:webHidden/>
-              </w:rPr>
-              <w:fldChar w:fldCharType="end"/>
-            </w:r>
-          </w:hyperlink>
-        </w:p>
-        <w:p>
-          <w:pPr>
-            <w:pStyle w:val="TOC2"/>
-            <w:tabs>
-              <w:tab w:val="left" w:pos="660"/>
-              <w:tab w:val="right" w:leader="dot" w:pos="10790"/>
-            </w:tabs>
-            <w:rPr>
-              <w:rFonts w:eastAsiaTheme="minorEastAsia"/>
-              <w:noProof/>
-            </w:rPr>
-          </w:pPr>
-          <w:hyperlink w:anchor="_Toc535333167" w:history="1">
-            <w:r>
-              <w:rPr>
-                <w:rStyle w:val="Hyperlink"/>
-                <w:noProof/>
-              </w:rPr>
-              <w:t>iv.</w:t>
-            </w:r>
-            <w:r>
-              <w:rPr>
-                <w:rFonts w:eastAsiaTheme="minorEastAsia"/>
-                <w:noProof/>
-              </w:rPr>
-              <w:tab/>
-            </w:r>
-            <w:r>
-              <w:rPr>
-                <w:rStyle w:val="Hyperlink"/>
-                <w:noProof/>
-              </w:rPr>
-              <w:t>Delete Scenario</w:t>
-            </w:r>
-            <w:r>
-              <w:rPr>
-                <w:noProof/>
-                <w:webHidden/>
-              </w:rPr>
-              <w:tab/>
-            </w:r>
-            <w:r>
-              <w:rPr>
-                <w:noProof/>
-                <w:webHidden/>
-              </w:rPr>
-              <w:fldChar w:fldCharType="begin"/>
-            </w:r>
-            <w:r>
-              <w:rPr>
-                <w:noProof/>
-                <w:webHidden/>
-              </w:rPr>
-              <w:instrText xml:space="preserve"> PAGEREF _Toc535333167 \h </w:instrText>
-            </w:r>
-            <w:r>
-              <w:rPr>
-                <w:noProof/>
-                <w:webHidden/>
-              </w:rPr>
-            </w:r>
-            <w:r>
-              <w:rPr>
-                <w:noProof/>
-                <w:webHidden/>
-              </w:rPr>
-              <w:fldChar w:fldCharType="separate"/>
-            </w:r>
-            <w:r>
-              <w:rPr>
-                <w:noProof/>
-                <w:webHidden/>
-              </w:rPr>
-              <w:t>12</w:t>
-            </w:r>
-            <w:r>
-              <w:rPr>
-                <w:noProof/>
-                <w:webHidden/>
-              </w:rPr>
-              <w:fldChar w:fldCharType="end"/>
-            </w:r>
-          </w:hyperlink>
-        </w:p>
-        <w:p>
-          <w:pPr>
-            <w:pStyle w:val="TOC2"/>
-            <w:tabs>
-              <w:tab w:val="left" w:pos="660"/>
-              <w:tab w:val="right" w:leader="dot" w:pos="10790"/>
-            </w:tabs>
-            <w:rPr>
-              <w:rFonts w:eastAsiaTheme="minorEastAsia"/>
-              <w:noProof/>
-            </w:rPr>
-          </w:pPr>
-          <w:hyperlink w:anchor="_Toc535333168" w:history="1">
-            <w:r>
-              <w:rPr>
-                <w:rStyle w:val="Hyperlink"/>
-                <w:noProof/>
-              </w:rPr>
-              <w:t>v.</w:t>
-            </w:r>
-            <w:r>
-              <w:rPr>
-                <w:rFonts w:eastAsiaTheme="minorEastAsia"/>
-                <w:noProof/>
-              </w:rPr>
-              <w:tab/>
-            </w:r>
-            <w:r>
-              <w:rPr>
-                <w:rStyle w:val="Hyperlink"/>
-                <w:noProof/>
-              </w:rPr>
-              <w:t>Lock/Unlock Scenario</w:t>
-            </w:r>
-            <w:r>
-              <w:rPr>
-                <w:noProof/>
-                <w:webHidden/>
-              </w:rPr>
-              <w:tab/>
-            </w:r>
-            <w:r>
-              <w:rPr>
-                <w:noProof/>
-                <w:webHidden/>
-              </w:rPr>
-              <w:fldChar w:fldCharType="begin"/>
-            </w:r>
-            <w:r>
-              <w:rPr>
-                <w:noProof/>
-                <w:webHidden/>
-              </w:rPr>
-              <w:instrText xml:space="preserve"> PAGEREF _Toc535333168 \h </w:instrText>
-            </w:r>
-            <w:r>
-              <w:rPr>
-                <w:noProof/>
-                <w:webHidden/>
-              </w:rPr>
-            </w:r>
-            <w:r>
-              <w:rPr>
-                <w:noProof/>
-                <w:webHidden/>
-              </w:rPr>
-              <w:fldChar w:fldCharType="separate"/>
-            </w:r>
-            <w:r>
-              <w:rPr>
-                <w:noProof/>
-                <w:webHidden/>
-              </w:rPr>
-              <w:t>12</w:t>
-            </w:r>
-            <w:r>
-              <w:rPr>
-                <w:noProof/>
-                <w:webHidden/>
-              </w:rPr>
-              <w:fldChar w:fldCharType="end"/>
-            </w:r>
-          </w:hyperlink>
-        </w:p>
-        <w:p>
-          <w:pPr>
-            <w:pStyle w:val="TOC2"/>
-            <w:tabs>
-              <w:tab w:val="left" w:pos="660"/>
-              <w:tab w:val="right" w:leader="dot" w:pos="10790"/>
-            </w:tabs>
-            <w:rPr>
-              <w:rFonts w:eastAsiaTheme="minorEastAsia"/>
-              <w:noProof/>
-            </w:rPr>
-          </w:pPr>
-          <w:hyperlink w:anchor="_Toc535333169" w:history="1">
-            <w:r>
-              <w:rPr>
-                <w:rStyle w:val="Hyperlink"/>
-                <w:noProof/>
-              </w:rPr>
-              <w:t>vi.</w:t>
-            </w:r>
-            <w:r>
-              <w:rPr>
-                <w:rFonts w:eastAsiaTheme="minorEastAsia"/>
-                <w:noProof/>
-              </w:rPr>
-              <w:tab/>
-            </w:r>
-            <w:r>
-              <w:rPr>
-                <w:rStyle w:val="Hyperlink"/>
-                <w:noProof/>
-              </w:rPr>
-              <w:t>View Active Scenario</w:t>
-            </w:r>
-            <w:r>
-              <w:rPr>
-                <w:noProof/>
-                <w:webHidden/>
-              </w:rPr>
-              <w:tab/>
-            </w:r>
-            <w:r>
-              <w:rPr>
-                <w:noProof/>
-                <w:webHidden/>
-              </w:rPr>
-              <w:fldChar w:fldCharType="begin"/>
-            </w:r>
-            <w:r>
-              <w:rPr>
-                <w:noProof/>
-                <w:webHidden/>
-              </w:rPr>
-              <w:instrText xml:space="preserve"> PAGEREF _Toc535333169 \h </w:instrText>
-            </w:r>
-            <w:r>
-              <w:rPr>
-                <w:noProof/>
-                <w:webHidden/>
-              </w:rPr>
-            </w:r>
-            <w:r>
-              <w:rPr>
-                <w:noProof/>
-                <w:webHidden/>
-              </w:rPr>
-              <w:fldChar w:fldCharType="separate"/>
-            </w:r>
-            <w:r>
-              <w:rPr>
-                <w:noProof/>
-                <w:webHidden/>
-              </w:rPr>
-              <w:t>12</w:t>
-            </w:r>
-            <w:r>
-              <w:rPr>
-                <w:noProof/>
-                <w:webHidden/>
-              </w:rPr>
-              <w:fldChar w:fldCharType="end"/>
-            </w:r>
-          </w:hyperlink>
-        </w:p>
-        <w:p>
-          <w:pPr>
-            <w:pStyle w:val="TOC2"/>
-            <w:tabs>
-              <w:tab w:val="left" w:pos="880"/>
-              <w:tab w:val="right" w:leader="dot" w:pos="10790"/>
-            </w:tabs>
-            <w:rPr>
-              <w:rFonts w:eastAsiaTheme="minorEastAsia"/>
-              <w:noProof/>
-            </w:rPr>
-          </w:pPr>
-          <w:hyperlink w:anchor="_Toc535333170" w:history="1">
-            <w:r>
-              <w:rPr>
-                <w:rStyle w:val="Hyperlink"/>
-                <w:noProof/>
-              </w:rPr>
-              <w:t>vii.</w:t>
-            </w:r>
-            <w:r>
-              <w:rPr>
-                <w:rFonts w:eastAsiaTheme="minorEastAsia"/>
-                <w:noProof/>
-              </w:rPr>
-              <w:tab/>
-            </w:r>
-            <w:r>
-              <w:rPr>
-                <w:rStyle w:val="Hyperlink"/>
-                <w:noProof/>
-              </w:rPr>
-              <w:t>Save Active Scenario</w:t>
-            </w:r>
-            <w:r>
-              <w:rPr>
-                <w:noProof/>
-                <w:webHidden/>
-              </w:rPr>
-              <w:tab/>
-            </w:r>
-            <w:r>
-              <w:rPr>
-                <w:noProof/>
-                <w:webHidden/>
-              </w:rPr>
-              <w:fldChar w:fldCharType="begin"/>
-            </w:r>
-            <w:r>
-              <w:rPr>
-                <w:noProof/>
-                <w:webHidden/>
-              </w:rPr>
-              <w:instrText xml:space="preserve"> PAGEREF _Toc535333170 \h </w:instrText>
-            </w:r>
-            <w:r>
-              <w:rPr>
-                <w:noProof/>
-                <w:webHidden/>
-              </w:rPr>
-            </w:r>
-            <w:r>
-              <w:rPr>
-                <w:noProof/>
-                <w:webHidden/>
-              </w:rPr>
-              <w:fldChar w:fldCharType="separate"/>
-            </w:r>
-            <w:r>
-              <w:rPr>
-                <w:noProof/>
-                <w:webHidden/>
-              </w:rPr>
-              <w:t>13</w:t>
-            </w:r>
-            <w:r>
-              <w:rPr>
-                <w:noProof/>
-                <w:webHidden/>
-              </w:rPr>
-              <w:fldChar w:fldCharType="end"/>
-            </w:r>
-          </w:hyperlink>
-        </w:p>
-        <w:p>
-          <w:pPr>
-            <w:pStyle w:val="TOC2"/>
-            <w:tabs>
-              <w:tab w:val="left" w:pos="880"/>
-              <w:tab w:val="right" w:leader="dot" w:pos="10790"/>
-            </w:tabs>
-            <w:rPr>
-              <w:rFonts w:eastAsiaTheme="minorEastAsia"/>
-              <w:noProof/>
-            </w:rPr>
-          </w:pPr>
-          <w:hyperlink w:anchor="_Toc535333171" w:history="1">
-            <w:r>
-              <w:rPr>
-                <w:rStyle w:val="Hyperlink"/>
-                <w:noProof/>
-              </w:rPr>
-              <w:t>viii.</w:t>
-            </w:r>
-            <w:r>
-              <w:rPr>
-                <w:rFonts w:eastAsiaTheme="minorEastAsia"/>
-                <w:noProof/>
-              </w:rPr>
-              <w:tab/>
-            </w:r>
-            <w:r>
-              <w:rPr>
-                <w:rStyle w:val="Hyperlink"/>
-                <w:noProof/>
-              </w:rPr>
-              <w:t>Execute Active Scenario</w:t>
-            </w:r>
-            <w:r>
-              <w:rPr>
-                <w:noProof/>
-                <w:webHidden/>
-              </w:rPr>
-              <w:tab/>
-            </w:r>
-            <w:r>
-              <w:rPr>
-                <w:noProof/>
-                <w:webHidden/>
-              </w:rPr>
-              <w:fldChar w:fldCharType="begin"/>
-            </w:r>
-            <w:r>
-              <w:rPr>
-                <w:noProof/>
-                <w:webHidden/>
-              </w:rPr>
-              <w:instrText xml:space="preserve"> PAGEREF _Toc535333171 \h </w:instrText>
-            </w:r>
-            <w:r>
-              <w:rPr>
-                <w:noProof/>
-                <w:webHidden/>
-              </w:rPr>
-            </w:r>
-            <w:r>
-              <w:rPr>
-                <w:noProof/>
-                <w:webHidden/>
-              </w:rPr>
-              <w:fldChar w:fldCharType="separate"/>
-            </w:r>
-            <w:r>
-              <w:rPr>
-                <w:noProof/>
-                <w:webHidden/>
-              </w:rPr>
-              <w:t>13</w:t>
-            </w:r>
-            <w:r>
-              <w:rPr>
-                <w:noProof/>
-                <w:webHidden/>
-              </w:rPr>
-              <w:fldChar w:fldCharType="end"/>
-            </w:r>
-          </w:hyperlink>
-        </w:p>
-        <w:p>
-          <w:pPr>
-            <w:pStyle w:val="TOC2"/>
-            <w:tabs>
-              <w:tab w:val="left" w:pos="660"/>
-              <w:tab w:val="right" w:leader="dot" w:pos="10790"/>
-            </w:tabs>
-            <w:rPr>
-              <w:rFonts w:eastAsiaTheme="minorEastAsia"/>
-              <w:noProof/>
-            </w:rPr>
-          </w:pPr>
-          <w:hyperlink w:anchor="_Toc535333172" w:history="1">
-            <w:r>
-              <w:rPr>
-                <w:rStyle w:val="Hyperlink"/>
-                <w:noProof/>
-              </w:rPr>
-              <w:t>ix.</w:t>
-            </w:r>
-            <w:r>
-              <w:rPr>
-                <w:rFonts w:eastAsiaTheme="minorEastAsia"/>
-                <w:noProof/>
-              </w:rPr>
-              <w:tab/>
-            </w:r>
-            <w:r>
-              <w:rPr>
-                <w:rStyle w:val="Hyperlink"/>
-                <w:noProof/>
-              </w:rPr>
-              <w:t>Error Scenario</w:t>
-            </w:r>
-            <w:r>
-              <w:rPr>
-                <w:noProof/>
-                <w:webHidden/>
-              </w:rPr>
-              <w:tab/>
-            </w:r>
-            <w:r>
-              <w:rPr>
-                <w:noProof/>
-                <w:webHidden/>
-              </w:rPr>
-              <w:fldChar w:fldCharType="begin"/>
-            </w:r>
-            <w:r>
-              <w:rPr>
-                <w:noProof/>
-                <w:webHidden/>
-              </w:rPr>
-              <w:instrText xml:space="preserve"> PAGEREF _Toc535333172 \h </w:instrText>
-            </w:r>
-            <w:r>
-              <w:rPr>
-                <w:noProof/>
-                <w:webHidden/>
-              </w:rPr>
-            </w:r>
-            <w:r>
-              <w:rPr>
-                <w:noProof/>
-                <w:webHidden/>
-              </w:rPr>
-              <w:fldChar w:fldCharType="separate"/>
-            </w:r>
-            <w:r>
-              <w:rPr>
-                <w:noProof/>
-                <w:webHidden/>
-              </w:rPr>
-              <w:t>14</w:t>
-            </w:r>
-            <w:r>
-              <w:rPr>
-                <w:noProof/>
-                <w:webHidden/>
-              </w:rPr>
-              <w:fldChar w:fldCharType="end"/>
-            </w:r>
-          </w:hyperlink>
-        </w:p>
-        <w:p>
-          <w:pPr>
-            <w:pStyle w:val="TOC2"/>
-            <w:tabs>
-              <w:tab w:val="left" w:pos="660"/>
-              <w:tab w:val="right" w:leader="dot" w:pos="10790"/>
-            </w:tabs>
-            <w:rPr>
-              <w:rFonts w:eastAsiaTheme="minorEastAsia"/>
-              <w:noProof/>
-            </w:rPr>
-          </w:pPr>
-          <w:hyperlink w:anchor="_Toc535333173" w:history="1">
-            <w:r>
-              <w:rPr>
-                <w:rStyle w:val="Hyperlink"/>
-                <w:noProof/>
-              </w:rPr>
-              <w:t>x.</w:t>
-            </w:r>
-            <w:r>
-              <w:rPr>
-                <w:rFonts w:eastAsiaTheme="minorEastAsia"/>
-                <w:noProof/>
-              </w:rPr>
-              <w:tab/>
-            </w:r>
-            <w:r>
-              <w:rPr>
-                <w:rStyle w:val="Hyperlink"/>
-                <w:noProof/>
-              </w:rPr>
-              <w:t>Complete Scenario</w:t>
-            </w:r>
-            <w:r>
-              <w:rPr>
-                <w:noProof/>
-                <w:webHidden/>
-              </w:rPr>
-              <w:tab/>
-            </w:r>
-            <w:r>
-              <w:rPr>
-                <w:noProof/>
-                <w:webHidden/>
-              </w:rPr>
-              <w:fldChar w:fldCharType="begin"/>
-            </w:r>
-            <w:r>
-              <w:rPr>
-                <w:noProof/>
-                <w:webHidden/>
-              </w:rPr>
-              <w:instrText xml:space="preserve"> PAGEREF _Toc535333173 \h </w:instrText>
-            </w:r>
-            <w:r>
-              <w:rPr>
-                <w:noProof/>
-                <w:webHidden/>
-              </w:rPr>
-            </w:r>
-            <w:r>
-              <w:rPr>
-                <w:noProof/>
-                <w:webHidden/>
-              </w:rPr>
-              <w:fldChar w:fldCharType="separate"/>
-            </w:r>
-            <w:r>
-              <w:rPr>
-                <w:noProof/>
-                <w:webHidden/>
-              </w:rPr>
-              <w:t>14</w:t>
+              <w:t>3</w:t>
             </w:r>
             <w:r>
               <w:rPr>
@@ -2052,13 +629,13 @@
               <w:noProof/>
             </w:rPr>
           </w:pPr>
-          <w:hyperlink w:anchor="_Toc535333174" w:history="1">
+          <w:hyperlink w:anchor="_Toc22927841" w:history="1">
             <w:r>
               <w:rPr>
                 <w:rStyle w:val="Hyperlink"/>
                 <w:noProof/>
               </w:rPr>
-              <w:t>Baseline loss Rate Scenario Result</w:t>
+              <w:t>End-point details</w:t>
             </w:r>
             <w:r>
               <w:rPr>
@@ -2079,7 +656,7 @@
                 <w:noProof/>
                 <w:webHidden/>
               </w:rPr>
-              <w:instrText xml:space="preserve"> PAGEREF _Toc535333174 \h </w:instrText>
+              <w:instrText xml:space="preserve"> PAGEREF _Toc22927841 \h </w:instrText>
             </w:r>
             <w:r>
               <w:rPr>
@@ -2099,580 +676,7 @@
                 <w:noProof/>
                 <w:webHidden/>
               </w:rPr>
-              <w:t>15</w:t>
-            </w:r>
-            <w:r>
-              <w:rPr>
-                <w:noProof/>
-                <w:webHidden/>
-              </w:rPr>
-              <w:fldChar w:fldCharType="end"/>
-            </w:r>
-          </w:hyperlink>
-        </w:p>
-        <w:p>
-          <w:pPr>
-            <w:pStyle w:val="TOC2"/>
-            <w:tabs>
-              <w:tab w:val="left" w:pos="660"/>
-              <w:tab w:val="right" w:leader="dot" w:pos="10790"/>
-            </w:tabs>
-            <w:rPr>
-              <w:rFonts w:eastAsiaTheme="minorEastAsia"/>
-              <w:noProof/>
-            </w:rPr>
-          </w:pPr>
-          <w:hyperlink w:anchor="_Toc535333175" w:history="1">
-            <w:r>
-              <w:rPr>
-                <w:rStyle w:val="Hyperlink"/>
-                <w:noProof/>
-              </w:rPr>
-              <w:t>i.</w:t>
-            </w:r>
-            <w:r>
-              <w:rPr>
-                <w:rFonts w:eastAsiaTheme="minorEastAsia"/>
-                <w:noProof/>
-              </w:rPr>
-              <w:tab/>
-            </w:r>
-            <w:r>
-              <w:rPr>
-                <w:rStyle w:val="Hyperlink"/>
-                <w:noProof/>
-              </w:rPr>
-              <w:t>OpenPool Methodology</w:t>
-            </w:r>
-            <w:r>
-              <w:rPr>
-                <w:noProof/>
-                <w:webHidden/>
-              </w:rPr>
-              <w:tab/>
-            </w:r>
-            <w:r>
-              <w:rPr>
-                <w:noProof/>
-                <w:webHidden/>
-              </w:rPr>
-              <w:fldChar w:fldCharType="begin"/>
-            </w:r>
-            <w:r>
-              <w:rPr>
-                <w:noProof/>
-                <w:webHidden/>
-              </w:rPr>
-              <w:instrText xml:space="preserve"> PAGEREF _Toc535333175 \h </w:instrText>
-            </w:r>
-            <w:r>
-              <w:rPr>
-                <w:noProof/>
-                <w:webHidden/>
-              </w:rPr>
-            </w:r>
-            <w:r>
-              <w:rPr>
-                <w:noProof/>
-                <w:webHidden/>
-              </w:rPr>
-              <w:fldChar w:fldCharType="separate"/>
-            </w:r>
-            <w:r>
-              <w:rPr>
-                <w:noProof/>
-                <w:webHidden/>
-              </w:rPr>
-              <w:t>15</w:t>
-            </w:r>
-            <w:r>
-              <w:rPr>
-                <w:noProof/>
-                <w:webHidden/>
-              </w:rPr>
-              <w:fldChar w:fldCharType="end"/>
-            </w:r>
-          </w:hyperlink>
-        </w:p>
-        <w:p>
-          <w:pPr>
-            <w:pStyle w:val="TOC2"/>
-            <w:tabs>
-              <w:tab w:val="left" w:pos="660"/>
-              <w:tab w:val="right" w:leader="dot" w:pos="10790"/>
-            </w:tabs>
-            <w:rPr>
-              <w:rFonts w:eastAsiaTheme="minorEastAsia"/>
-              <w:noProof/>
-            </w:rPr>
-          </w:pPr>
-          <w:hyperlink w:anchor="_Toc535333176" w:history="1">
-            <w:r>
-              <w:rPr>
-                <w:rStyle w:val="Hyperlink"/>
-                <w:noProof/>
-              </w:rPr>
-              <w:t>ii.</w:t>
-            </w:r>
-            <w:r>
-              <w:rPr>
-                <w:rFonts w:eastAsiaTheme="minorEastAsia"/>
-                <w:noProof/>
-              </w:rPr>
-              <w:tab/>
-            </w:r>
-            <w:r>
-              <w:rPr>
-                <w:rStyle w:val="Hyperlink"/>
-                <w:noProof/>
-              </w:rPr>
-              <w:t>Migration Methodology</w:t>
-            </w:r>
-            <w:r>
-              <w:rPr>
-                <w:noProof/>
-                <w:webHidden/>
-              </w:rPr>
-              <w:tab/>
-            </w:r>
-            <w:r>
-              <w:rPr>
-                <w:noProof/>
-                <w:webHidden/>
-              </w:rPr>
-              <w:fldChar w:fldCharType="begin"/>
-            </w:r>
-            <w:r>
-              <w:rPr>
-                <w:noProof/>
-                <w:webHidden/>
-              </w:rPr>
-              <w:instrText xml:space="preserve"> PAGEREF _Toc535333176 \h </w:instrText>
-            </w:r>
-            <w:r>
-              <w:rPr>
-                <w:noProof/>
-                <w:webHidden/>
-              </w:rPr>
-            </w:r>
-            <w:r>
-              <w:rPr>
-                <w:noProof/>
-                <w:webHidden/>
-              </w:rPr>
-              <w:fldChar w:fldCharType="separate"/>
-            </w:r>
-            <w:r>
-              <w:rPr>
-                <w:noProof/>
-                <w:webHidden/>
-              </w:rPr>
-              <w:t>15</w:t>
-            </w:r>
-            <w:r>
-              <w:rPr>
-                <w:noProof/>
-                <w:webHidden/>
-              </w:rPr>
-              <w:fldChar w:fldCharType="end"/>
-            </w:r>
-          </w:hyperlink>
-        </w:p>
-        <w:p>
-          <w:pPr>
-            <w:pStyle w:val="TOC2"/>
-            <w:tabs>
-              <w:tab w:val="left" w:pos="660"/>
-              <w:tab w:val="right" w:leader="dot" w:pos="10790"/>
-            </w:tabs>
-            <w:rPr>
-              <w:rFonts w:eastAsiaTheme="minorEastAsia"/>
-              <w:noProof/>
-            </w:rPr>
-          </w:pPr>
-          <w:hyperlink w:anchor="_Toc535333177" w:history="1">
-            <w:r>
-              <w:rPr>
-                <w:rStyle w:val="Hyperlink"/>
-                <w:noProof/>
-              </w:rPr>
-              <w:t>iii.</w:t>
-            </w:r>
-            <w:r>
-              <w:rPr>
-                <w:rFonts w:eastAsiaTheme="minorEastAsia"/>
-                <w:noProof/>
-              </w:rPr>
-              <w:tab/>
-            </w:r>
-            <w:r>
-              <w:rPr>
-                <w:rStyle w:val="Hyperlink"/>
-                <w:noProof/>
-              </w:rPr>
-              <w:t>Vintage Methodology</w:t>
-            </w:r>
-            <w:r>
-              <w:rPr>
-                <w:noProof/>
-                <w:webHidden/>
-              </w:rPr>
-              <w:tab/>
-            </w:r>
-            <w:r>
-              <w:rPr>
-                <w:noProof/>
-                <w:webHidden/>
-              </w:rPr>
-              <w:fldChar w:fldCharType="begin"/>
-            </w:r>
-            <w:r>
-              <w:rPr>
-                <w:noProof/>
-                <w:webHidden/>
-              </w:rPr>
-              <w:instrText xml:space="preserve"> PAGEREF _Toc535333177 \h </w:instrText>
-            </w:r>
-            <w:r>
-              <w:rPr>
-                <w:noProof/>
-                <w:webHidden/>
-              </w:rPr>
-            </w:r>
-            <w:r>
-              <w:rPr>
-                <w:noProof/>
-                <w:webHidden/>
-              </w:rPr>
-              <w:fldChar w:fldCharType="separate"/>
-            </w:r>
-            <w:r>
-              <w:rPr>
-                <w:noProof/>
-                <w:webHidden/>
-              </w:rPr>
-              <w:t>16</w:t>
-            </w:r>
-            <w:r>
-              <w:rPr>
-                <w:noProof/>
-                <w:webHidden/>
-              </w:rPr>
-              <w:fldChar w:fldCharType="end"/>
-            </w:r>
-          </w:hyperlink>
-        </w:p>
-        <w:p>
-          <w:pPr>
-            <w:pStyle w:val="TOC2"/>
-            <w:tabs>
-              <w:tab w:val="left" w:pos="660"/>
-              <w:tab w:val="right" w:leader="dot" w:pos="10790"/>
-            </w:tabs>
-            <w:rPr>
-              <w:rFonts w:eastAsiaTheme="minorEastAsia"/>
-              <w:noProof/>
-            </w:rPr>
-          </w:pPr>
-          <w:hyperlink w:anchor="_Toc535333178" w:history="1">
-            <w:r>
-              <w:rPr>
-                <w:rStyle w:val="Hyperlink"/>
-                <w:noProof/>
-              </w:rPr>
-              <w:t>iv.</w:t>
-            </w:r>
-            <w:r>
-              <w:rPr>
-                <w:rFonts w:eastAsiaTheme="minorEastAsia"/>
-                <w:noProof/>
-              </w:rPr>
-              <w:tab/>
-            </w:r>
-            <w:r>
-              <w:rPr>
-                <w:rStyle w:val="Hyperlink"/>
-                <w:noProof/>
-              </w:rPr>
-              <w:t>Download vintage balance</w:t>
-            </w:r>
-            <w:r>
-              <w:rPr>
-                <w:noProof/>
-                <w:webHidden/>
-              </w:rPr>
-              <w:tab/>
-            </w:r>
-            <w:r>
-              <w:rPr>
-                <w:noProof/>
-                <w:webHidden/>
-              </w:rPr>
-              <w:fldChar w:fldCharType="begin"/>
-            </w:r>
-            <w:r>
-              <w:rPr>
-                <w:noProof/>
-                <w:webHidden/>
-              </w:rPr>
-              <w:instrText xml:space="preserve"> PAGEREF _Toc535333178 \h </w:instrText>
-            </w:r>
-            <w:r>
-              <w:rPr>
-                <w:noProof/>
-                <w:webHidden/>
-              </w:rPr>
-            </w:r>
-            <w:r>
-              <w:rPr>
-                <w:noProof/>
-                <w:webHidden/>
-              </w:rPr>
-              <w:fldChar w:fldCharType="separate"/>
-            </w:r>
-            <w:r>
-              <w:rPr>
-                <w:noProof/>
-                <w:webHidden/>
-              </w:rPr>
-              <w:t>16</w:t>
-            </w:r>
-            <w:r>
-              <w:rPr>
-                <w:noProof/>
-                <w:webHidden/>
-              </w:rPr>
-              <w:fldChar w:fldCharType="end"/>
-            </w:r>
-          </w:hyperlink>
-        </w:p>
-        <w:p>
-          <w:pPr>
-            <w:pStyle w:val="TOC2"/>
-            <w:tabs>
-              <w:tab w:val="left" w:pos="660"/>
-              <w:tab w:val="right" w:leader="dot" w:pos="10790"/>
-            </w:tabs>
-            <w:rPr>
-              <w:rFonts w:eastAsiaTheme="minorEastAsia"/>
-              <w:noProof/>
-            </w:rPr>
-          </w:pPr>
-          <w:hyperlink w:anchor="_Toc535333179" w:history="1">
-            <w:r>
-              <w:rPr>
-                <w:rStyle w:val="Hyperlink"/>
-                <w:noProof/>
-              </w:rPr>
-              <w:t>v.</w:t>
-            </w:r>
-            <w:r>
-              <w:rPr>
-                <w:rFonts w:eastAsiaTheme="minorEastAsia"/>
-                <w:noProof/>
-              </w:rPr>
-              <w:tab/>
-            </w:r>
-            <w:r>
-              <w:rPr>
-                <w:rStyle w:val="Hyperlink"/>
-                <w:noProof/>
-              </w:rPr>
-              <w:t>Download loss rate</w:t>
-            </w:r>
-            <w:r>
-              <w:rPr>
-                <w:noProof/>
-                <w:webHidden/>
-              </w:rPr>
-              <w:tab/>
-            </w:r>
-            <w:r>
-              <w:rPr>
-                <w:noProof/>
-                <w:webHidden/>
-              </w:rPr>
-              <w:fldChar w:fldCharType="begin"/>
-            </w:r>
-            <w:r>
-              <w:rPr>
-                <w:noProof/>
-                <w:webHidden/>
-              </w:rPr>
-              <w:instrText xml:space="preserve"> PAGEREF _Toc535333179 \h </w:instrText>
-            </w:r>
-            <w:r>
-              <w:rPr>
-                <w:noProof/>
-                <w:webHidden/>
-              </w:rPr>
-            </w:r>
-            <w:r>
-              <w:rPr>
-                <w:noProof/>
-                <w:webHidden/>
-              </w:rPr>
-              <w:fldChar w:fldCharType="separate"/>
-            </w:r>
-            <w:r>
-              <w:rPr>
-                <w:noProof/>
-                <w:webHidden/>
-              </w:rPr>
-              <w:t>16</w:t>
-            </w:r>
-            <w:r>
-              <w:rPr>
-                <w:noProof/>
-                <w:webHidden/>
-              </w:rPr>
-              <w:fldChar w:fldCharType="end"/>
-            </w:r>
-          </w:hyperlink>
-        </w:p>
-        <w:p>
-          <w:pPr>
-            <w:pStyle w:val="TOC2"/>
-            <w:tabs>
-              <w:tab w:val="left" w:pos="660"/>
-              <w:tab w:val="right" w:leader="dot" w:pos="10790"/>
-            </w:tabs>
-            <w:rPr>
-              <w:rFonts w:eastAsiaTheme="minorEastAsia"/>
-              <w:noProof/>
-            </w:rPr>
-          </w:pPr>
-          <w:hyperlink w:anchor="_Toc535333180" w:history="1">
-            <w:r>
-              <w:rPr>
-                <w:rStyle w:val="Hyperlink"/>
-                <w:noProof/>
-              </w:rPr>
-              <w:t>vi.</w:t>
-            </w:r>
-            <w:r>
-              <w:rPr>
-                <w:rFonts w:eastAsiaTheme="minorEastAsia"/>
-                <w:noProof/>
-              </w:rPr>
-              <w:tab/>
-            </w:r>
-            <w:r>
-              <w:rPr>
-                <w:rStyle w:val="Hyperlink"/>
-                <w:noProof/>
-              </w:rPr>
-              <w:t>Lock/Unlock Scenario</w:t>
-            </w:r>
-            <w:r>
-              <w:rPr>
-                <w:noProof/>
-                <w:webHidden/>
-              </w:rPr>
-              <w:tab/>
-            </w:r>
-            <w:r>
-              <w:rPr>
-                <w:noProof/>
-                <w:webHidden/>
-              </w:rPr>
-              <w:fldChar w:fldCharType="begin"/>
-            </w:r>
-            <w:r>
-              <w:rPr>
-                <w:noProof/>
-                <w:webHidden/>
-              </w:rPr>
-              <w:instrText xml:space="preserve"> PAGEREF _Toc535333180 \h </w:instrText>
-            </w:r>
-            <w:r>
-              <w:rPr>
-                <w:noProof/>
-                <w:webHidden/>
-              </w:rPr>
-            </w:r>
-            <w:r>
-              <w:rPr>
-                <w:noProof/>
-                <w:webHidden/>
-              </w:rPr>
-              <w:fldChar w:fldCharType="separate"/>
-            </w:r>
-            <w:r>
-              <w:rPr>
-                <w:noProof/>
-                <w:webHidden/>
-              </w:rPr>
-              <w:t>16</w:t>
-            </w:r>
-            <w:r>
-              <w:rPr>
-                <w:noProof/>
-                <w:webHidden/>
-              </w:rPr>
-              <w:fldChar w:fldCharType="end"/>
-            </w:r>
-          </w:hyperlink>
-        </w:p>
-        <w:p>
-          <w:pPr>
-            <w:pStyle w:val="TOC1"/>
-            <w:tabs>
-              <w:tab w:val="right" w:leader="dot" w:pos="10790"/>
-            </w:tabs>
-            <w:rPr>
-              <w:rFonts w:eastAsiaTheme="minorEastAsia"/>
-              <w:noProof/>
-            </w:rPr>
-          </w:pPr>
-          <w:hyperlink w:anchor="_Toc535333181" w:history="1">
-            <w:r>
-              <w:rPr>
-                <w:rStyle w:val="Hyperlink"/>
-                <w:noProof/>
-              </w:rPr>
-              <w:t>Baseline Loss Rate end-point details</w:t>
-            </w:r>
-            <w:r>
-              <w:rPr>
-                <w:noProof/>
-                <w:webHidden/>
-              </w:rPr>
-              <w:tab/>
-            </w:r>
-            <w:r>
-              <w:rPr>
-                <w:noProof/>
-                <w:webHidden/>
-              </w:rPr>
-              <w:fldChar w:fldCharType="begin"/>
-            </w:r>
-            <w:r>
-              <w:rPr>
-                <w:noProof/>
-                <w:webHidden/>
-              </w:rPr>
-              <w:instrText xml:space="preserve"> PAGEREF _Toc535333181 \h </w:instrText>
-            </w:r>
-            <w:r>
-              <w:rPr>
-                <w:noProof/>
-                <w:webHidden/>
-              </w:rPr>
-            </w:r>
-            <w:r>
-              <w:rPr>
-                <w:noProof/>
-                <w:webHidden/>
-              </w:rPr>
-              <w:fldChar w:fldCharType="separate"/>
-            </w:r>
-            <w:r>
-              <w:rPr>
-                <w:noProof/>
-                <w:webHidden/>
-              </w:rPr>
-              <w:t>16</w:t>
+              <w:t>3</w:t>
             </w:r>
             <w:r>
               <w:rPr>
@@ -2709,186 +713,41 @@
       <w:r>
         <w:br w:type="page"/>
       </w:r>
+      <w:bookmarkStart w:id="0" w:name="_GoBack"/>
+      <w:bookmarkEnd w:id="0"/>
     </w:p>
     <w:p>
       <w:pPr>
         <w:pStyle w:val="Heading1"/>
       </w:pPr>
-      <w:bookmarkStart w:id="0" w:name="_Toc535333151"/>
+      <w:bookmarkStart w:id="1" w:name="_Toc22927836"/>
       <w:r>
         <w:lastRenderedPageBreak/>
         <w:t>Overview</w:t>
       </w:r>
-      <w:bookmarkEnd w:id="0"/>
-    </w:p>
-    <w:p>
-      <w:r>
-        <w:t xml:space="preserve">The user interface for Base Rate </w:t>
-      </w:r>
-      <w:r>
-        <w:t>is</w:t>
-      </w:r>
-      <w:r>
-        <w:t xml:space="preserve"> designed as the primary interface between user and base rate calculator. User would be able to perform following activities :</w:t>
-      </w:r>
-    </w:p>
-    <w:p>
-      <w:pPr>
-        <w:pStyle w:val="ListParagraph"/>
-        <w:numPr>
-          <w:ilvl w:val="0"/>
-          <w:numId w:val="17"/>
-        </w:numPr>
-      </w:pPr>
-      <w:r>
-        <w:t>Define segmentation criteria with associated lookback and other periods, execution methodology.</w:t>
-      </w:r>
-    </w:p>
-    <w:p>
-      <w:pPr>
-        <w:pStyle w:val="ListParagraph"/>
-        <w:numPr>
-          <w:ilvl w:val="0"/>
-          <w:numId w:val="17"/>
-        </w:numPr>
-      </w:pPr>
-      <w:r>
-        <w:t>Setup scenarios with existing and/or new segments, lookback and other periods, Baseline methodology.</w:t>
-      </w:r>
-    </w:p>
-    <w:p>
-      <w:pPr>
-        <w:pStyle w:val="ListParagraph"/>
-        <w:numPr>
-          <w:ilvl w:val="0"/>
-          <w:numId w:val="17"/>
-        </w:numPr>
-      </w:pPr>
-      <w:r>
-        <w:t>View results (loss factors) at segment level for screnarios.</w:t>
-      </w:r>
-    </w:p>
-    <w:p>
-      <w:pPr>
-        <w:pStyle w:val="ListParagraph"/>
-        <w:numPr>
-          <w:ilvl w:val="1"/>
-          <w:numId w:val="17"/>
-        </w:numPr>
-      </w:pPr>
-      <w:r>
-        <w:t>View intermediate results at above level.</w:t>
-      </w:r>
-    </w:p>
-    <w:p>
-      <w:pPr>
-        <w:pStyle w:val="ListParagraph"/>
-        <w:numPr>
-          <w:ilvl w:val="0"/>
-          <w:numId w:val="17"/>
-        </w:numPr>
-      </w:pPr>
-      <w:r>
-        <w:t xml:space="preserve">Edit system generated Loss Factors ( only final results not internediate results) directly in user interface </w:t>
-      </w:r>
-    </w:p>
-    <w:p>
-      <w:pPr>
-        <w:pStyle w:val="ListParagraph"/>
-        <w:numPr>
-          <w:ilvl w:val="0"/>
-          <w:numId w:val="17"/>
-        </w:numPr>
-      </w:pPr>
-      <w:r>
-        <w:t>Download system generated or user edited loss factors from user interface in a specified format.</w:t>
-      </w:r>
-    </w:p>
-    <w:p>
-      <w:pPr>
-        <w:pStyle w:val="ListParagraph"/>
-        <w:numPr>
-          <w:ilvl w:val="0"/>
-          <w:numId w:val="17"/>
-        </w:numPr>
-      </w:pPr>
-      <w:r>
-        <w:t>Submit system generated or user edited loss factors as assumption for use in Allowance model.</w:t>
-      </w:r>
-    </w:p>
-    <w:p>
-      <w:pPr>
-        <w:pStyle w:val="Heading1"/>
-        <w:ind w:left="-270" w:firstLine="270"/>
-      </w:pPr>
-      <w:bookmarkStart w:id="1" w:name="_Toc535333152"/>
-      <w:r>
-        <w:t>Approach</w:t>
-      </w:r>
       <w:bookmarkEnd w:id="1"/>
     </w:p>
     <w:p>
-      <w:r>
-        <w:rPr>
-          <w:noProof/>
-        </w:rPr>
-        <w:t xml:space="preserve">EVOLV UI component will be use which has also been used in EA project. Separate repository has been setup which contain all the UI components. Those UI component such as card-tree component, criteria builder component etc are used in base rate UI. </w:t>
-      </w:r>
-    </w:p>
-    <w:p>
       <w:pPr>
         <w:pStyle w:val="Heading1"/>
         <w:ind w:left="-270" w:firstLine="270"/>
       </w:pPr>
-      <w:bookmarkStart w:id="2" w:name="_Toc535333153"/>
+      <w:bookmarkStart w:id="2" w:name="_Toc22927837"/>
       <w:r>
-        <w:t>System Flow</w:t>
+        <w:t>Approach</w:t>
       </w:r>
       <w:bookmarkEnd w:id="2"/>
     </w:p>
     <w:p>
+      <w:pPr>
+        <w:pStyle w:val="Heading1"/>
+        <w:ind w:left="-270" w:firstLine="270"/>
+      </w:pPr>
+      <w:bookmarkStart w:id="3" w:name="_Toc22927838"/>
       <w:r>
-        <w:t xml:space="preserve">Reserving client with permission </w:t>
+        <w:t>System Flow</w:t>
       </w:r>
-      <w:r>
-        <w:rPr>
-          <w:u w:val="single"/>
-        </w:rPr>
-        <w:t>B</w:t>
-      </w:r>
-      <w:r>
-        <w:rPr>
-          <w:u w:val="single"/>
-        </w:rPr>
-        <w:t xml:space="preserve">aseline </w:t>
-      </w:r>
-      <w:r>
-        <w:rPr>
-          <w:u w:val="single"/>
-        </w:rPr>
-        <w:t>L</w:t>
-      </w:r>
-      <w:r>
-        <w:rPr>
-          <w:u w:val="single"/>
-        </w:rPr>
-        <w:t xml:space="preserve">ost </w:t>
-      </w:r>
-      <w:r>
-        <w:rPr>
-          <w:u w:val="single"/>
-        </w:rPr>
-        <w:t>R</w:t>
-      </w:r>
-      <w:r>
-        <w:rPr>
-          <w:u w:val="single"/>
-        </w:rPr>
-        <w:t>ate</w:t>
-      </w:r>
-      <w:r>
-        <w:t xml:space="preserve"> will able to see new menu option under valuation. Screenshot is shown as following.</w:t>
-      </w:r>
+      <w:bookmarkEnd w:id="3"/>
     </w:p>
     <w:p>
       <w:pPr>
@@ -2898,14 +757,11 @@
           <w:numId w:val="18"/>
         </w:numPr>
       </w:pPr>
-      <w:bookmarkStart w:id="3" w:name="_Toc535333154"/>
+      <w:bookmarkStart w:id="4" w:name="_Toc22927839"/>
       <w:r>
-        <w:t xml:space="preserve">Evolv UI </w:t>
+        <w:t>Login Screen</w:t>
       </w:r>
-      <w:r>
-        <w:t>Menu option</w:t>
-      </w:r>
-      <w:bookmarkEnd w:id="3"/>
+      <w:bookmarkEnd w:id="4"/>
     </w:p>
     <w:p/>
     <w:p>
@@ -2914,130 +770,10 @@
           <w:noProof/>
         </w:rPr>
         <w:drawing>
-          <wp:inline distT="0" distB="0" distL="0" distR="0">
-            <wp:extent cx="6858000" cy="2011680"/>
-            <wp:effectExtent l="0" t="0" r="0" b="7620"/>
-            <wp:docPr id="5" name="Picture 5"/>
-            <wp:cNvGraphicFramePr>
-              <a:graphicFrameLocks xmlns:a="http://schemas.openxmlformats.org/drawingml/2006/main" noChangeAspect="1"/>
-            </wp:cNvGraphicFramePr>
-            <a:graphic xmlns:a="http://schemas.openxmlformats.org/drawingml/2006/main">
-              <a:graphicData uri="http://schemas.openxmlformats.org/drawingml/2006/picture">
-                <pic:pic xmlns:pic="http://schemas.openxmlformats.org/drawingml/2006/picture">
-                  <pic:nvPicPr>
-                    <pic:cNvPr id="0" name="Picture 2"/>
-                    <pic:cNvPicPr>
-                      <a:picLocks noChangeAspect="1" noChangeArrowheads="1"/>
-                    </pic:cNvPicPr>
-                  </pic:nvPicPr>
-                  <pic:blipFill>
-                    <a:blip r:embed="rId8">
-                      <a:extLst>
-                        <a:ext uri="{28A0092B-C50C-407E-A947-70E740481C1C}">
-                          <a14:useLocalDpi xmlns:a14="http://schemas.microsoft.com/office/drawing/2010/main" val="0"/>
-                        </a:ext>
-                      </a:extLst>
-                    </a:blip>
-                    <a:srcRect/>
-                    <a:stretch>
-                      <a:fillRect/>
-                    </a:stretch>
-                  </pic:blipFill>
-                  <pic:spPr bwMode="auto">
-                    <a:xfrm>
-                      <a:off x="0" y="0"/>
-                      <a:ext cx="6858000" cy="2011680"/>
-                    </a:xfrm>
-                    <a:prstGeom prst="rect">
-                      <a:avLst/>
-                    </a:prstGeom>
-                    <a:noFill/>
-                    <a:ln>
-                      <a:noFill/>
-                    </a:ln>
-                  </pic:spPr>
-                </pic:pic>
-              </a:graphicData>
-            </a:graphic>
-          </wp:inline>
-        </w:drawing>
-      </w:r>
-    </w:p>
-    <w:p>
-      <w:pPr>
-        <w:rPr>
-          <w:b/>
-        </w:rPr>
-      </w:pPr>
-      <w:r>
-        <w:t xml:space="preserve">On clicking menu option, user will be authenticated and authorized and landed into base rate UI. Base rate landing page </w:t>
-      </w:r>
-      <w:r>
-        <w:t>is</w:t>
-      </w:r>
-      <w:r>
-        <w:t xml:space="preserve"> configurable through property </w:t>
-      </w:r>
-      <w:r>
-        <w:rPr>
-          <w:b/>
-        </w:rPr>
-        <w:t>reserving.baselinelossrate.url</w:t>
-      </w:r>
-      <w:r>
-        <w:rPr>
-          <w:b/>
-        </w:rPr>
-        <w:t xml:space="preserve">. </w:t>
-      </w:r>
-    </w:p>
-    <w:p>
-      <w:pPr>
-        <w:rPr>
-          <w:b/>
-        </w:rPr>
-      </w:pPr>
-    </w:p>
-    <w:p>
-      <w:pPr>
-        <w:pStyle w:val="Heading1"/>
-        <w:numPr>
-          <w:ilvl w:val="0"/>
-          <w:numId w:val="18"/>
-        </w:numPr>
-      </w:pPr>
-      <w:bookmarkStart w:id="4" w:name="_Toc535333155"/>
-      <w:r>
-        <w:lastRenderedPageBreak/>
-        <w:t>Baseline loss Rate overview</w:t>
-      </w:r>
-      <w:bookmarkEnd w:id="4"/>
-    </w:p>
-    <w:p>
-      <w:pPr>
-        <w:rPr>
-          <w:b/>
-        </w:rPr>
-      </w:pPr>
-      <w:r>
-        <w:t>On selection of baseline lost rate menu option, new window will open with following page display on screen.</w:t>
-      </w:r>
-    </w:p>
-    <w:p>
-      <w:pPr>
-        <w:rPr>
-          <w:b/>
-        </w:rPr>
-      </w:pPr>
-      <w:r>
-        <w:rPr>
-          <w:noProof/>
-        </w:rPr>
-        <w:drawing>
-          <wp:inline distT="0" distB="0" distL="0" distR="0" wp14:anchorId="597FB3D4" wp14:editId="3E313CE6">
-            <wp:extent cx="6858000" cy="3013710"/>
-            <wp:effectExtent l="0" t="0" r="0" b="0"/>
-            <wp:docPr id="3" name="Picture 3"/>
+          <wp:inline distT="0" distB="0" distL="0" distR="0" wp14:anchorId="1AA719B1" wp14:editId="4EC6A879">
+            <wp:extent cx="6858000" cy="2850515"/>
+            <wp:effectExtent l="0" t="0" r="0" b="6985"/>
+            <wp:docPr id="6" name="Picture 6"/>
             <wp:cNvGraphicFramePr>
               <a:graphicFrameLocks xmlns:a="http://schemas.openxmlformats.org/drawingml/2006/main" noChangeAspect="1"/>
             </wp:cNvGraphicFramePr>
@@ -3057,7 +793,7 @@
                   <pic:spPr>
                     <a:xfrm>
                       <a:off x="0" y="0"/>
-                      <a:ext cx="6858000" cy="3013710"/>
+                      <a:ext cx="6858000" cy="2850515"/>
                     </a:xfrm>
                     <a:prstGeom prst="rect">
                       <a:avLst/>
@@ -3072,1902 +808,53 @@
     </w:p>
     <w:p>
       <w:pPr>
+        <w:rPr>
+          <w:b/>
+        </w:rPr>
+      </w:pPr>
+    </w:p>
+    <w:p>
+      <w:pPr>
         <w:pStyle w:val="Heading1"/>
         <w:numPr>
           <w:ilvl w:val="0"/>
           <w:numId w:val="18"/>
         </w:numPr>
       </w:pPr>
-      <w:bookmarkStart w:id="5" w:name="_Toc535333156"/>
+      <w:bookmarkStart w:id="5" w:name="_Toc22927840"/>
       <w:r>
-        <w:t>Baseline loss Rate Segment Setup</w:t>
+        <w:t>Create Academic Session</w:t>
       </w:r>
       <w:bookmarkEnd w:id="5"/>
+      <w:r>
+        <w:t xml:space="preserve"> </w:t>
+      </w:r>
     </w:p>
     <w:p>
       <w:pPr>
-        <w:pStyle w:val="Heading2"/>
-        <w:numPr>
-          <w:ilvl w:val="0"/>
-          <w:numId w:val="26"/>
-        </w:numPr>
-      </w:pPr>
-      <w:bookmarkStart w:id="6" w:name="_Toc535333157"/>
+        <w:pStyle w:val="Heading1"/>
+      </w:pPr>
+      <w:bookmarkStart w:id="6" w:name="_Toc22927841"/>
       <w:r>
-        <w:t>Segment List</w:t>
+        <w:t>E</w:t>
+      </w:r>
+      <w:r>
+        <w:t>nd-point details</w:t>
       </w:r>
       <w:bookmarkEnd w:id="6"/>
     </w:p>
     <w:p>
       <w:r>
-        <w:t>On selecting segment from menu option, user will be redirected to following screen.</w:t>
-      </w:r>
-    </w:p>
-    <w:p>
-      <w:r>
-        <w:rPr>
-          <w:noProof/>
-        </w:rPr>
-        <w:drawing>
-          <wp:inline distT="0" distB="0" distL="0" distR="0" wp14:anchorId="43696ED0" wp14:editId="2CF87BC6">
-            <wp:extent cx="6858000" cy="2823845"/>
-            <wp:effectExtent l="0" t="0" r="0" b="0"/>
-            <wp:docPr id="9" name="Picture 9"/>
-            <wp:cNvGraphicFramePr>
-              <a:graphicFrameLocks xmlns:a="http://schemas.openxmlformats.org/drawingml/2006/main" noChangeAspect="1"/>
-            </wp:cNvGraphicFramePr>
-            <a:graphic xmlns:a="http://schemas.openxmlformats.org/drawingml/2006/main">
-              <a:graphicData uri="http://schemas.openxmlformats.org/drawingml/2006/picture">
-                <pic:pic xmlns:pic="http://schemas.openxmlformats.org/drawingml/2006/picture">
-                  <pic:nvPicPr>
-                    <pic:cNvPr id="1" name=""/>
-                    <pic:cNvPicPr/>
-                  </pic:nvPicPr>
-                  <pic:blipFill>
-                    <a:blip r:embed="rId10"/>
-                    <a:stretch>
-                      <a:fillRect/>
-                    </a:stretch>
-                  </pic:blipFill>
-                  <pic:spPr>
-                    <a:xfrm>
-                      <a:off x="0" y="0"/>
-                      <a:ext cx="6858000" cy="2823845"/>
-                    </a:xfrm>
-                    <a:prstGeom prst="rect">
-                      <a:avLst/>
-                    </a:prstGeom>
-                  </pic:spPr>
-                </pic:pic>
-              </a:graphicData>
-            </a:graphic>
-          </wp:inline>
-        </w:drawing>
-      </w:r>
-    </w:p>
-    <w:p>
-      <w:pPr>
-        <w:pStyle w:val="Heading2"/>
-        <w:numPr>
-          <w:ilvl w:val="0"/>
-          <w:numId w:val="26"/>
-        </w:numPr>
-      </w:pPr>
-      <w:bookmarkStart w:id="7" w:name="_Toc535333158"/>
-      <w:r>
-        <w:lastRenderedPageBreak/>
-        <w:t>Add</w:t>
-      </w:r>
-      <w:r>
-        <w:t xml:space="preserve"> New Segments</w:t>
-      </w:r>
-      <w:bookmarkEnd w:id="7"/>
-    </w:p>
-    <w:p>
-      <w:r>
-        <w:t xml:space="preserve">User can add new segment by pressing add button from segment list screen. Following screen is shown on screen. </w:t>
-      </w:r>
-    </w:p>
-    <w:p>
-      <w:r>
-        <w:rPr>
-          <w:noProof/>
-        </w:rPr>
-        <w:drawing>
-          <wp:inline distT="0" distB="0" distL="0" distR="0" wp14:anchorId="27B3B451" wp14:editId="5CFBCB90">
-            <wp:extent cx="6858000" cy="2462530"/>
-            <wp:effectExtent l="0" t="0" r="0" b="0"/>
-            <wp:docPr id="10" name="Picture 10"/>
-            <wp:cNvGraphicFramePr>
-              <a:graphicFrameLocks xmlns:a="http://schemas.openxmlformats.org/drawingml/2006/main" noChangeAspect="1"/>
-            </wp:cNvGraphicFramePr>
-            <a:graphic xmlns:a="http://schemas.openxmlformats.org/drawingml/2006/main">
-              <a:graphicData uri="http://schemas.openxmlformats.org/drawingml/2006/picture">
-                <pic:pic xmlns:pic="http://schemas.openxmlformats.org/drawingml/2006/picture">
-                  <pic:nvPicPr>
-                    <pic:cNvPr id="1" name=""/>
-                    <pic:cNvPicPr/>
-                  </pic:nvPicPr>
-                  <pic:blipFill>
-                    <a:blip r:embed="rId11"/>
-                    <a:stretch>
-                      <a:fillRect/>
-                    </a:stretch>
-                  </pic:blipFill>
-                  <pic:spPr>
-                    <a:xfrm>
-                      <a:off x="0" y="0"/>
-                      <a:ext cx="6858000" cy="2462530"/>
-                    </a:xfrm>
-                    <a:prstGeom prst="rect">
-                      <a:avLst/>
-                    </a:prstGeom>
-                  </pic:spPr>
-                </pic:pic>
-              </a:graphicData>
-            </a:graphic>
-          </wp:inline>
-        </w:drawing>
-      </w:r>
-    </w:p>
-    <w:p>
-      <w:r>
-        <w:t xml:space="preserve">User can add different criteria from the screen. After adding all the mandatory </w:t>
-      </w:r>
-      <w:r>
-        <w:t>fields</w:t>
-      </w:r>
-      <w:r>
-        <w:t xml:space="preserve"> from the screen, save button on the screen gets enabled. </w:t>
-      </w:r>
-      <w:r>
-        <w:t>Screenshot is attached.</w:t>
-      </w:r>
-    </w:p>
-    <w:p>
-      <w:r>
-        <w:rPr>
-          <w:noProof/>
-        </w:rPr>
-        <w:drawing>
-          <wp:inline distT="0" distB="0" distL="0" distR="0" wp14:anchorId="34A41EE2" wp14:editId="08925CC3">
-            <wp:extent cx="6858000" cy="2992755"/>
-            <wp:effectExtent l="0" t="0" r="0" b="0"/>
-            <wp:docPr id="13" name="Picture 13"/>
-            <wp:cNvGraphicFramePr>
-              <a:graphicFrameLocks xmlns:a="http://schemas.openxmlformats.org/drawingml/2006/main" noChangeAspect="1"/>
-            </wp:cNvGraphicFramePr>
-            <a:graphic xmlns:a="http://schemas.openxmlformats.org/drawingml/2006/main">
-              <a:graphicData uri="http://schemas.openxmlformats.org/drawingml/2006/picture">
-                <pic:pic xmlns:pic="http://schemas.openxmlformats.org/drawingml/2006/picture">
-                  <pic:nvPicPr>
-                    <pic:cNvPr id="1" name=""/>
-                    <pic:cNvPicPr/>
-                  </pic:nvPicPr>
-                  <pic:blipFill>
-                    <a:blip r:embed="rId12"/>
-                    <a:stretch>
-                      <a:fillRect/>
-                    </a:stretch>
-                  </pic:blipFill>
-                  <pic:spPr>
-                    <a:xfrm>
-                      <a:off x="0" y="0"/>
-                      <a:ext cx="6858000" cy="2992755"/>
-                    </a:xfrm>
-                    <a:prstGeom prst="rect">
-                      <a:avLst/>
-                    </a:prstGeom>
-                  </pic:spPr>
-                </pic:pic>
-              </a:graphicData>
-            </a:graphic>
-          </wp:inline>
-        </w:drawing>
+        <w:t>Attach is the file containing all the end-point detail mention on the screen.</w:t>
       </w:r>
     </w:p>
     <w:p/>
     <w:p/>
     <w:p/>
     <w:p/>
-    <w:p>
-      <w:r>
-        <w:lastRenderedPageBreak/>
-        <w:t>On saving the record. User will able to see the record on the segment list view as shown below.</w:t>
-      </w:r>
-    </w:p>
-    <w:p>
-      <w:r>
-        <w:rPr>
-          <w:noProof/>
-        </w:rPr>
-        <w:drawing>
-          <wp:inline distT="0" distB="0" distL="0" distR="0" wp14:anchorId="672B270B" wp14:editId="2BD81583">
-            <wp:extent cx="6858000" cy="2896870"/>
-            <wp:effectExtent l="0" t="0" r="0" b="0"/>
-            <wp:docPr id="15" name="Picture 15"/>
-            <wp:cNvGraphicFramePr>
-              <a:graphicFrameLocks xmlns:a="http://schemas.openxmlformats.org/drawingml/2006/main" noChangeAspect="1"/>
-            </wp:cNvGraphicFramePr>
-            <a:graphic xmlns:a="http://schemas.openxmlformats.org/drawingml/2006/main">
-              <a:graphicData uri="http://schemas.openxmlformats.org/drawingml/2006/picture">
-                <pic:pic xmlns:pic="http://schemas.openxmlformats.org/drawingml/2006/picture">
-                  <pic:nvPicPr>
-                    <pic:cNvPr id="1" name=""/>
-                    <pic:cNvPicPr/>
-                  </pic:nvPicPr>
-                  <pic:blipFill>
-                    <a:blip r:embed="rId13"/>
-                    <a:stretch>
-                      <a:fillRect/>
-                    </a:stretch>
-                  </pic:blipFill>
-                  <pic:spPr>
-                    <a:xfrm>
-                      <a:off x="0" y="0"/>
-                      <a:ext cx="6858000" cy="2896870"/>
-                    </a:xfrm>
-                    <a:prstGeom prst="rect">
-                      <a:avLst/>
-                    </a:prstGeom>
-                  </pic:spPr>
-                </pic:pic>
-              </a:graphicData>
-            </a:graphic>
-          </wp:inline>
-        </w:drawing>
-      </w:r>
-    </w:p>
-    <w:p>
-      <w:pPr>
-        <w:pStyle w:val="Heading2"/>
-        <w:numPr>
-          <w:ilvl w:val="0"/>
-          <w:numId w:val="26"/>
-        </w:numPr>
-      </w:pPr>
-      <w:bookmarkStart w:id="8" w:name="_Toc535333159"/>
-      <w:r>
-        <w:t>Activate/Deactivate Segment</w:t>
-      </w:r>
-      <w:bookmarkEnd w:id="8"/>
-    </w:p>
-    <w:p>
-      <w:r>
-        <w:t>User can activate/deactivate segment through checkbox in segment list view and detail view. Deactivated segment</w:t>
-      </w:r>
-      <w:r>
-        <w:t>s</w:t>
-      </w:r>
-      <w:r>
-        <w:t xml:space="preserve"> are not visible on scenario detail screen.</w:t>
-      </w:r>
-    </w:p>
-    <w:p>
-      <w:pPr>
-        <w:pStyle w:val="Heading2"/>
-        <w:numPr>
-          <w:ilvl w:val="0"/>
-          <w:numId w:val="26"/>
-        </w:numPr>
-      </w:pPr>
-      <w:bookmarkStart w:id="9" w:name="_Toc535333160"/>
-      <w:r>
-        <w:t>Delete segments</w:t>
-      </w:r>
-      <w:bookmarkEnd w:id="9"/>
-    </w:p>
-    <w:p>
-      <w:r>
-        <w:t>Segments can be deleted only if they are not used in scenario execution. If segments are already used in run, (</w:t>
-      </w:r>
-      <w:r>
-        <w:rPr>
-          <w:noProof/>
-        </w:rPr>
-        <w:drawing>
-          <wp:inline distT="0" distB="0" distL="0" distR="0">
-            <wp:extent cx="155575" cy="155575"/>
-            <wp:effectExtent l="0" t="0" r="0" b="0"/>
-            <wp:docPr id="21" name="Picture 21" descr="locked action"/>
-            <wp:cNvGraphicFramePr>
-              <a:graphicFrameLocks xmlns:a="http://schemas.openxmlformats.org/drawingml/2006/main" noChangeAspect="1"/>
-            </wp:cNvGraphicFramePr>
-            <a:graphic xmlns:a="http://schemas.openxmlformats.org/drawingml/2006/main">
-              <a:graphicData uri="http://schemas.openxmlformats.org/drawingml/2006/picture">
-                <pic:pic xmlns:pic="http://schemas.openxmlformats.org/drawingml/2006/picture">
-                  <pic:nvPicPr>
-                    <pic:cNvPr id="0" name="Picture 15" descr="locked action"/>
-                    <pic:cNvPicPr>
-                      <a:picLocks noChangeAspect="1" noChangeArrowheads="1"/>
-                    </pic:cNvPicPr>
-                  </pic:nvPicPr>
-                  <pic:blipFill>
-                    <a:blip r:embed="rId14">
-                      <a:extLst>
-                        <a:ext uri="{28A0092B-C50C-407E-A947-70E740481C1C}">
-                          <a14:useLocalDpi xmlns:a14="http://schemas.microsoft.com/office/drawing/2010/main" val="0"/>
-                        </a:ext>
-                      </a:extLst>
-                    </a:blip>
-                    <a:srcRect/>
-                    <a:stretch>
-                      <a:fillRect/>
-                    </a:stretch>
-                  </pic:blipFill>
-                  <pic:spPr bwMode="auto">
-                    <a:xfrm>
-                      <a:off x="0" y="0"/>
-                      <a:ext cx="155575" cy="155575"/>
-                    </a:xfrm>
-                    <a:prstGeom prst="rect">
-                      <a:avLst/>
-                    </a:prstGeom>
-                    <a:noFill/>
-                    <a:ln>
-                      <a:noFill/>
-                    </a:ln>
-                  </pic:spPr>
-                </pic:pic>
-              </a:graphicData>
-            </a:graphic>
-          </wp:inline>
-        </w:drawing>
-      </w:r>
-      <w:r>
-        <w:t xml:space="preserve">) </w:t>
-      </w:r>
-      <w:r>
-        <w:t xml:space="preserve">is shown </w:t>
-      </w:r>
-      <w:r>
-        <w:t xml:space="preserve">in USED columns. </w:t>
-      </w:r>
-      <w:r>
-        <w:t>Segments</w:t>
-      </w:r>
-      <w:r>
-        <w:t xml:space="preserve"> which can be deleted are indicated through (</w:t>
-      </w:r>
-      <w:r>
-        <w:rPr>
-          <w:noProof/>
-        </w:rPr>
-        <w:drawing>
-          <wp:inline distT="0" distB="0" distL="0" distR="0">
-            <wp:extent cx="94615" cy="86360"/>
-            <wp:effectExtent l="0" t="0" r="635" b="8890"/>
-            <wp:docPr id="23" name="Picture 23" descr="delete action"/>
-            <wp:cNvGraphicFramePr>
-              <a:graphicFrameLocks xmlns:a="http://schemas.openxmlformats.org/drawingml/2006/main" noChangeAspect="1"/>
-            </wp:cNvGraphicFramePr>
-            <a:graphic xmlns:a="http://schemas.openxmlformats.org/drawingml/2006/main">
-              <a:graphicData uri="http://schemas.openxmlformats.org/drawingml/2006/picture">
-                <pic:pic xmlns:pic="http://schemas.openxmlformats.org/drawingml/2006/picture">
-                  <pic:nvPicPr>
-                    <pic:cNvPr id="0" name="Picture 17" descr="delete action"/>
-                    <pic:cNvPicPr>
-                      <a:picLocks noChangeAspect="1" noChangeArrowheads="1"/>
-                    </pic:cNvPicPr>
-                  </pic:nvPicPr>
-                  <pic:blipFill>
-                    <a:blip r:embed="rId15">
-                      <a:extLst>
-                        <a:ext uri="{28A0092B-C50C-407E-A947-70E740481C1C}">
-                          <a14:useLocalDpi xmlns:a14="http://schemas.microsoft.com/office/drawing/2010/main" val="0"/>
-                        </a:ext>
-                      </a:extLst>
-                    </a:blip>
-                    <a:srcRect/>
-                    <a:stretch>
-                      <a:fillRect/>
-                    </a:stretch>
-                  </pic:blipFill>
-                  <pic:spPr bwMode="auto">
-                    <a:xfrm>
-                      <a:off x="0" y="0"/>
-                      <a:ext cx="94615" cy="86360"/>
-                    </a:xfrm>
-                    <a:prstGeom prst="rect">
-                      <a:avLst/>
-                    </a:prstGeom>
-                    <a:noFill/>
-                    <a:ln>
-                      <a:noFill/>
-                    </a:ln>
-                  </pic:spPr>
-                </pic:pic>
-              </a:graphicData>
-            </a:graphic>
-          </wp:inline>
-        </w:drawing>
-      </w:r>
-      <w:r>
-        <w:t>)</w:t>
-      </w:r>
-      <w:r>
-        <w:t xml:space="preserve"> sign. On clicking delete option. User is prompted for confirmation. </w:t>
-      </w:r>
-      <w:r>
-        <w:t xml:space="preserve"> </w:t>
-      </w:r>
-    </w:p>
-    <w:p>
-      <w:r>
-        <w:rPr>
-          <w:noProof/>
-        </w:rPr>
-        <w:drawing>
-          <wp:inline distT="0" distB="0" distL="0" distR="0" wp14:anchorId="2AAC938B" wp14:editId="4FB58AE8">
-            <wp:extent cx="6858000" cy="2927985"/>
-            <wp:effectExtent l="0" t="0" r="0" b="5715"/>
-            <wp:docPr id="25" name="Picture 25"/>
-            <wp:cNvGraphicFramePr>
-              <a:graphicFrameLocks xmlns:a="http://schemas.openxmlformats.org/drawingml/2006/main" noChangeAspect="1"/>
-            </wp:cNvGraphicFramePr>
-            <a:graphic xmlns:a="http://schemas.openxmlformats.org/drawingml/2006/main">
-              <a:graphicData uri="http://schemas.openxmlformats.org/drawingml/2006/picture">
-                <pic:pic xmlns:pic="http://schemas.openxmlformats.org/drawingml/2006/picture">
-                  <pic:nvPicPr>
-                    <pic:cNvPr id="1" name=""/>
-                    <pic:cNvPicPr/>
-                  </pic:nvPicPr>
-                  <pic:blipFill>
-                    <a:blip r:embed="rId16"/>
-                    <a:stretch>
-                      <a:fillRect/>
-                    </a:stretch>
-                  </pic:blipFill>
-                  <pic:spPr>
-                    <a:xfrm>
-                      <a:off x="0" y="0"/>
-                      <a:ext cx="6858000" cy="2927985"/>
-                    </a:xfrm>
-                    <a:prstGeom prst="rect">
-                      <a:avLst/>
-                    </a:prstGeom>
-                  </pic:spPr>
-                </pic:pic>
-              </a:graphicData>
-            </a:graphic>
-          </wp:inline>
-        </w:drawing>
-      </w:r>
-    </w:p>
-    <w:p>
-      <w:r>
-        <w:lastRenderedPageBreak/>
-        <w:t>On confirmation, segment is deleted from the screen.</w:t>
-      </w:r>
-    </w:p>
-    <w:p>
-      <w:pPr>
-        <w:pStyle w:val="Heading2"/>
-        <w:numPr>
-          <w:ilvl w:val="0"/>
-          <w:numId w:val="26"/>
-        </w:numPr>
-      </w:pPr>
-      <w:r>
-        <w:t xml:space="preserve"> </w:t>
-      </w:r>
-      <w:bookmarkStart w:id="10" w:name="_Toc535333161"/>
-      <w:r>
-        <w:t>Edit segments</w:t>
-      </w:r>
-      <w:bookmarkEnd w:id="10"/>
-    </w:p>
-    <w:p>
-      <w:r>
-        <w:t xml:space="preserve">Segment can be edited by clicking segment name from segment list screen. On clicking segment name and if segment hasn’t been used in scenario run before, following screen will be shown to user. </w:t>
-      </w:r>
-    </w:p>
-    <w:p>
-      <w:r>
-        <w:rPr>
-          <w:noProof/>
-        </w:rPr>
-        <w:drawing>
-          <wp:inline distT="0" distB="0" distL="0" distR="0" wp14:anchorId="1D2EABC3" wp14:editId="0A7D7A18">
-            <wp:extent cx="6858000" cy="2952750"/>
-            <wp:effectExtent l="0" t="0" r="0" b="0"/>
-            <wp:docPr id="26" name="Picture 26"/>
-            <wp:cNvGraphicFramePr>
-              <a:graphicFrameLocks xmlns:a="http://schemas.openxmlformats.org/drawingml/2006/main" noChangeAspect="1"/>
-            </wp:cNvGraphicFramePr>
-            <a:graphic xmlns:a="http://schemas.openxmlformats.org/drawingml/2006/main">
-              <a:graphicData uri="http://schemas.openxmlformats.org/drawingml/2006/picture">
-                <pic:pic xmlns:pic="http://schemas.openxmlformats.org/drawingml/2006/picture">
-                  <pic:nvPicPr>
-                    <pic:cNvPr id="1" name=""/>
-                    <pic:cNvPicPr/>
-                  </pic:nvPicPr>
-                  <pic:blipFill>
-                    <a:blip r:embed="rId17"/>
-                    <a:stretch>
-                      <a:fillRect/>
-                    </a:stretch>
-                  </pic:blipFill>
-                  <pic:spPr>
-                    <a:xfrm>
-                      <a:off x="0" y="0"/>
-                      <a:ext cx="6858000" cy="2952750"/>
-                    </a:xfrm>
-                    <a:prstGeom prst="rect">
-                      <a:avLst/>
-                    </a:prstGeom>
-                  </pic:spPr>
-                </pic:pic>
-              </a:graphicData>
-            </a:graphic>
-          </wp:inline>
-        </w:drawing>
-      </w:r>
-    </w:p>
-    <w:p>
-      <w:pPr>
-        <w:pStyle w:val="Heading2"/>
-        <w:numPr>
-          <w:ilvl w:val="0"/>
-          <w:numId w:val="26"/>
-        </w:numPr>
-      </w:pPr>
-      <w:bookmarkStart w:id="11" w:name="_Toc535333162"/>
-      <w:r>
-        <w:t>View Segment</w:t>
-      </w:r>
-      <w:bookmarkEnd w:id="11"/>
-    </w:p>
-    <w:p>
-      <w:r>
-        <w:t xml:space="preserve">If segment is already in used, user will be shown </w:t>
-      </w:r>
-      <w:r>
-        <w:t>by following</w:t>
-      </w:r>
-      <w:r>
-        <w:t xml:space="preserve"> screen. </w:t>
-      </w:r>
-      <w:r>
-        <w:t>S</w:t>
-      </w:r>
-      <w:r>
-        <w:t>creen is non-editable and user can view details of segments.</w:t>
-      </w:r>
-    </w:p>
-    <w:p>
-      <w:r>
-        <w:rPr>
-          <w:noProof/>
-        </w:rPr>
-        <w:drawing>
-          <wp:inline distT="0" distB="0" distL="0" distR="0" wp14:anchorId="0571FED0" wp14:editId="05B0F247">
-            <wp:extent cx="6858000" cy="2994660"/>
-            <wp:effectExtent l="0" t="0" r="0" b="0"/>
-            <wp:docPr id="27" name="Picture 27"/>
-            <wp:cNvGraphicFramePr>
-              <a:graphicFrameLocks xmlns:a="http://schemas.openxmlformats.org/drawingml/2006/main" noChangeAspect="1"/>
-            </wp:cNvGraphicFramePr>
-            <a:graphic xmlns:a="http://schemas.openxmlformats.org/drawingml/2006/main">
-              <a:graphicData uri="http://schemas.openxmlformats.org/drawingml/2006/picture">
-                <pic:pic xmlns:pic="http://schemas.openxmlformats.org/drawingml/2006/picture">
-                  <pic:nvPicPr>
-                    <pic:cNvPr id="1" name=""/>
-                    <pic:cNvPicPr/>
-                  </pic:nvPicPr>
-                  <pic:blipFill>
-                    <a:blip r:embed="rId18"/>
-                    <a:stretch>
-                      <a:fillRect/>
-                    </a:stretch>
-                  </pic:blipFill>
-                  <pic:spPr>
-                    <a:xfrm>
-                      <a:off x="0" y="0"/>
-                      <a:ext cx="6858000" cy="2994660"/>
-                    </a:xfrm>
-                    <a:prstGeom prst="rect">
-                      <a:avLst/>
-                    </a:prstGeom>
-                  </pic:spPr>
-                </pic:pic>
-              </a:graphicData>
-            </a:graphic>
-          </wp:inline>
-        </w:drawing>
-      </w:r>
-    </w:p>
-    <w:p>
-      <w:pPr>
-        <w:pStyle w:val="Heading1"/>
-        <w:numPr>
-          <w:ilvl w:val="0"/>
-          <w:numId w:val="18"/>
-        </w:numPr>
-      </w:pPr>
-      <w:bookmarkStart w:id="12" w:name="_Toc535333163"/>
-      <w:r>
-        <w:lastRenderedPageBreak/>
-        <w:t>Baseline loss Rate Scenario Setup</w:t>
-      </w:r>
-      <w:bookmarkEnd w:id="12"/>
-    </w:p>
-    <w:p>
-      <w:pPr>
-        <w:pStyle w:val="Heading2"/>
-        <w:numPr>
-          <w:ilvl w:val="0"/>
-          <w:numId w:val="35"/>
-        </w:numPr>
-      </w:pPr>
-      <w:bookmarkStart w:id="13" w:name="_Toc535333164"/>
-      <w:r>
-        <w:t>Scenario List</w:t>
-      </w:r>
-      <w:bookmarkEnd w:id="13"/>
-    </w:p>
-    <w:p>
-      <w:r>
-        <w:t>On pressing scenario list, user will be redirected to following screen.</w:t>
-      </w:r>
-      <w:r>
-        <w:rPr>
-          <w:noProof/>
-        </w:rPr>
-        <w:drawing>
-          <wp:inline distT="0" distB="0" distL="0" distR="0" wp14:anchorId="11CA5AE4" wp14:editId="0B7B35DA">
-            <wp:extent cx="6858000" cy="2880995"/>
-            <wp:effectExtent l="0" t="0" r="0" b="0"/>
-            <wp:docPr id="28" name="Picture 28"/>
-            <wp:cNvGraphicFramePr>
-              <a:graphicFrameLocks xmlns:a="http://schemas.openxmlformats.org/drawingml/2006/main" noChangeAspect="1"/>
-            </wp:cNvGraphicFramePr>
-            <a:graphic xmlns:a="http://schemas.openxmlformats.org/drawingml/2006/main">
-              <a:graphicData uri="http://schemas.openxmlformats.org/drawingml/2006/picture">
-                <pic:pic xmlns:pic="http://schemas.openxmlformats.org/drawingml/2006/picture">
-                  <pic:nvPicPr>
-                    <pic:cNvPr id="1" name=""/>
-                    <pic:cNvPicPr/>
-                  </pic:nvPicPr>
-                  <pic:blipFill>
-                    <a:blip r:embed="rId19"/>
-                    <a:stretch>
-                      <a:fillRect/>
-                    </a:stretch>
-                  </pic:blipFill>
-                  <pic:spPr>
-                    <a:xfrm>
-                      <a:off x="0" y="0"/>
-                      <a:ext cx="6858000" cy="2880995"/>
-                    </a:xfrm>
-                    <a:prstGeom prst="rect">
-                      <a:avLst/>
-                    </a:prstGeom>
-                  </pic:spPr>
-                </pic:pic>
-              </a:graphicData>
-            </a:graphic>
-          </wp:inline>
-        </w:drawing>
-      </w:r>
-    </w:p>
-    <w:p>
-      <w:r>
-        <w:t xml:space="preserve">User can add new scenario by </w:t>
-      </w:r>
-      <w:r>
-        <w:t>pressing</w:t>
-      </w:r>
-      <w:r>
-        <w:t xml:space="preserve"> add button present at the bottom of the screen. </w:t>
-      </w:r>
-    </w:p>
-    <w:p>
-      <w:r>
-        <w:rPr>
-          <w:noProof/>
-        </w:rPr>
-        <w:drawing>
-          <wp:inline distT="0" distB="0" distL="0" distR="0" wp14:anchorId="28C0E1E7" wp14:editId="2797FA3F">
-            <wp:extent cx="6858000" cy="3007995"/>
-            <wp:effectExtent l="0" t="0" r="0" b="1905"/>
-            <wp:docPr id="29" name="Picture 29"/>
-            <wp:cNvGraphicFramePr>
-              <a:graphicFrameLocks xmlns:a="http://schemas.openxmlformats.org/drawingml/2006/main" noChangeAspect="1"/>
-            </wp:cNvGraphicFramePr>
-            <a:graphic xmlns:a="http://schemas.openxmlformats.org/drawingml/2006/main">
-              <a:graphicData uri="http://schemas.openxmlformats.org/drawingml/2006/picture">
-                <pic:pic xmlns:pic="http://schemas.openxmlformats.org/drawingml/2006/picture">
-                  <pic:nvPicPr>
-                    <pic:cNvPr id="1" name=""/>
-                    <pic:cNvPicPr/>
-                  </pic:nvPicPr>
-                  <pic:blipFill>
-                    <a:blip r:embed="rId20"/>
-                    <a:stretch>
-                      <a:fillRect/>
-                    </a:stretch>
-                  </pic:blipFill>
-                  <pic:spPr>
-                    <a:xfrm>
-                      <a:off x="0" y="0"/>
-                      <a:ext cx="6858000" cy="3007995"/>
-                    </a:xfrm>
-                    <a:prstGeom prst="rect">
-                      <a:avLst/>
-                    </a:prstGeom>
-                  </pic:spPr>
-                </pic:pic>
-              </a:graphicData>
-            </a:graphic>
-          </wp:inline>
-        </w:drawing>
-      </w:r>
-    </w:p>
-    <w:p>
-      <w:r>
-        <w:t>On providing all the mandatory option from the screen, user will be allowed to save scenario. Screenshot is attached for reference</w:t>
-      </w:r>
-    </w:p>
-    <w:p/>
-    <w:p>
-      <w:pPr>
-        <w:pStyle w:val="Heading2"/>
-        <w:numPr>
-          <w:ilvl w:val="0"/>
-          <w:numId w:val="35"/>
-        </w:numPr>
-      </w:pPr>
-      <w:bookmarkStart w:id="14" w:name="_Toc535333165"/>
-      <w:r>
-        <w:lastRenderedPageBreak/>
-        <w:t>Add Scenario</w:t>
-      </w:r>
-      <w:bookmarkEnd w:id="14"/>
-    </w:p>
-    <w:p>
-      <w:r>
-        <w:rPr>
-          <w:noProof/>
-        </w:rPr>
-        <w:drawing>
-          <wp:inline distT="0" distB="0" distL="0" distR="0" wp14:anchorId="6A579CDA" wp14:editId="7ED5560C">
-            <wp:extent cx="6858000" cy="2628265"/>
-            <wp:effectExtent l="0" t="0" r="0" b="635"/>
-            <wp:docPr id="30" name="Picture 30"/>
-            <wp:cNvGraphicFramePr>
-              <a:graphicFrameLocks xmlns:a="http://schemas.openxmlformats.org/drawingml/2006/main" noChangeAspect="1"/>
-            </wp:cNvGraphicFramePr>
-            <a:graphic xmlns:a="http://schemas.openxmlformats.org/drawingml/2006/main">
-              <a:graphicData uri="http://schemas.openxmlformats.org/drawingml/2006/picture">
-                <pic:pic xmlns:pic="http://schemas.openxmlformats.org/drawingml/2006/picture">
-                  <pic:nvPicPr>
-                    <pic:cNvPr id="1" name=""/>
-                    <pic:cNvPicPr/>
-                  </pic:nvPicPr>
-                  <pic:blipFill>
-                    <a:blip r:embed="rId21"/>
-                    <a:stretch>
-                      <a:fillRect/>
-                    </a:stretch>
-                  </pic:blipFill>
-                  <pic:spPr>
-                    <a:xfrm>
-                      <a:off x="0" y="0"/>
-                      <a:ext cx="6858000" cy="2628265"/>
-                    </a:xfrm>
-                    <a:prstGeom prst="rect">
-                      <a:avLst/>
-                    </a:prstGeom>
-                  </pic:spPr>
-                </pic:pic>
-              </a:graphicData>
-            </a:graphic>
-          </wp:inline>
-        </w:drawing>
-      </w:r>
-    </w:p>
-    <w:p>
-      <w:r>
-        <w:t>On saving new scenario, record is reflected on scenario list view as following.</w:t>
-      </w:r>
-    </w:p>
-    <w:p>
-      <w:r>
-        <w:rPr>
-          <w:noProof/>
-        </w:rPr>
-        <w:drawing>
-          <wp:inline distT="0" distB="0" distL="0" distR="0" wp14:anchorId="018DC05A" wp14:editId="045BFAA5">
-            <wp:extent cx="6858000" cy="2801620"/>
-            <wp:effectExtent l="0" t="0" r="0" b="0"/>
-            <wp:docPr id="32" name="Picture 32"/>
-            <wp:cNvGraphicFramePr>
-              <a:graphicFrameLocks xmlns:a="http://schemas.openxmlformats.org/drawingml/2006/main" noChangeAspect="1"/>
-            </wp:cNvGraphicFramePr>
-            <a:graphic xmlns:a="http://schemas.openxmlformats.org/drawingml/2006/main">
-              <a:graphicData uri="http://schemas.openxmlformats.org/drawingml/2006/picture">
-                <pic:pic xmlns:pic="http://schemas.openxmlformats.org/drawingml/2006/picture">
-                  <pic:nvPicPr>
-                    <pic:cNvPr id="1" name=""/>
-                    <pic:cNvPicPr/>
-                  </pic:nvPicPr>
-                  <pic:blipFill>
-                    <a:blip r:embed="rId22"/>
-                    <a:stretch>
-                      <a:fillRect/>
-                    </a:stretch>
-                  </pic:blipFill>
-                  <pic:spPr>
-                    <a:xfrm>
-                      <a:off x="0" y="0"/>
-                      <a:ext cx="6858000" cy="2801620"/>
-                    </a:xfrm>
-                    <a:prstGeom prst="rect">
-                      <a:avLst/>
-                    </a:prstGeom>
-                  </pic:spPr>
-                </pic:pic>
-              </a:graphicData>
-            </a:graphic>
-          </wp:inline>
-        </w:drawing>
-      </w:r>
-    </w:p>
-    <w:p/>
-    <w:p/>
-    <w:p/>
-    <w:p/>
-    <w:p/>
-    <w:p/>
-    <w:p>
-      <w:pPr>
-        <w:pStyle w:val="Heading2"/>
-        <w:numPr>
-          <w:ilvl w:val="0"/>
-          <w:numId w:val="35"/>
-        </w:numPr>
-      </w:pPr>
-      <w:bookmarkStart w:id="15" w:name="_Toc535333166"/>
-      <w:r>
-        <w:lastRenderedPageBreak/>
-        <w:t>Edit Scenario</w:t>
-      </w:r>
-      <w:bookmarkEnd w:id="15"/>
-    </w:p>
-    <w:p>
-      <w:r>
-        <w:t>Scenario can be edit</w:t>
-      </w:r>
-      <w:r>
-        <w:t>ed</w:t>
-      </w:r>
-      <w:r>
-        <w:t xml:space="preserve"> </w:t>
-      </w:r>
-      <w:r>
-        <w:t>by</w:t>
-      </w:r>
-      <w:r>
-        <w:t xml:space="preserve"> pressing </w:t>
-      </w:r>
-      <w:r>
-        <w:rPr>
-          <w:noProof/>
-        </w:rPr>
-        <w:drawing>
-          <wp:inline distT="0" distB="0" distL="0" distR="0">
-            <wp:extent cx="172720" cy="172720"/>
-            <wp:effectExtent l="0" t="0" r="0" b="0"/>
-            <wp:docPr id="33" name="Picture 33" descr="edit action"/>
-            <wp:cNvGraphicFramePr>
-              <a:graphicFrameLocks xmlns:a="http://schemas.openxmlformats.org/drawingml/2006/main" noChangeAspect="1"/>
-            </wp:cNvGraphicFramePr>
-            <a:graphic xmlns:a="http://schemas.openxmlformats.org/drawingml/2006/main">
-              <a:graphicData uri="http://schemas.openxmlformats.org/drawingml/2006/picture">
-                <pic:pic xmlns:pic="http://schemas.openxmlformats.org/drawingml/2006/picture">
-                  <pic:nvPicPr>
-                    <pic:cNvPr id="0" name="Picture 19" descr="edit action"/>
-                    <pic:cNvPicPr>
-                      <a:picLocks noChangeAspect="1" noChangeArrowheads="1"/>
-                    </pic:cNvPicPr>
-                  </pic:nvPicPr>
-                  <pic:blipFill>
-                    <a:blip r:embed="rId23">
-                      <a:extLst>
-                        <a:ext uri="{28A0092B-C50C-407E-A947-70E740481C1C}">
-                          <a14:useLocalDpi xmlns:a14="http://schemas.microsoft.com/office/drawing/2010/main" val="0"/>
-                        </a:ext>
-                      </a:extLst>
-                    </a:blip>
-                    <a:srcRect/>
-                    <a:stretch>
-                      <a:fillRect/>
-                    </a:stretch>
-                  </pic:blipFill>
-                  <pic:spPr bwMode="auto">
-                    <a:xfrm>
-                      <a:off x="0" y="0"/>
-                      <a:ext cx="172720" cy="172720"/>
-                    </a:xfrm>
-                    <a:prstGeom prst="rect">
-                      <a:avLst/>
-                    </a:prstGeom>
-                    <a:noFill/>
-                    <a:ln>
-                      <a:noFill/>
-                    </a:ln>
-                  </pic:spPr>
-                </pic:pic>
-              </a:graphicData>
-            </a:graphic>
-          </wp:inline>
-        </w:drawing>
-      </w:r>
-      <w:r>
-        <w:t xml:space="preserve"> present against </w:t>
-      </w:r>
-      <w:r>
-        <w:t xml:space="preserve">scenario </w:t>
-      </w:r>
-      <w:r>
-        <w:t xml:space="preserve">name </w:t>
-      </w:r>
-      <w:r>
-        <w:t>of scenario list</w:t>
-      </w:r>
-      <w:r>
-        <w:t>. On pressing edit button, user will be shown with following dialog box.</w:t>
-      </w:r>
-    </w:p>
-    <w:p>
-      <w:r>
-        <w:rPr>
-          <w:noProof/>
-        </w:rPr>
-        <w:drawing>
-          <wp:inline distT="0" distB="0" distL="0" distR="0" wp14:anchorId="5A77B656" wp14:editId="78F1F822">
-            <wp:extent cx="6858000" cy="2868930"/>
-            <wp:effectExtent l="0" t="0" r="0" b="7620"/>
-            <wp:docPr id="34" name="Picture 34"/>
-            <wp:cNvGraphicFramePr>
-              <a:graphicFrameLocks xmlns:a="http://schemas.openxmlformats.org/drawingml/2006/main" noChangeAspect="1"/>
-            </wp:cNvGraphicFramePr>
-            <a:graphic xmlns:a="http://schemas.openxmlformats.org/drawingml/2006/main">
-              <a:graphicData uri="http://schemas.openxmlformats.org/drawingml/2006/picture">
-                <pic:pic xmlns:pic="http://schemas.openxmlformats.org/drawingml/2006/picture">
-                  <pic:nvPicPr>
-                    <pic:cNvPr id="1" name=""/>
-                    <pic:cNvPicPr/>
-                  </pic:nvPicPr>
-                  <pic:blipFill>
-                    <a:blip r:embed="rId24"/>
-                    <a:stretch>
-                      <a:fillRect/>
-                    </a:stretch>
-                  </pic:blipFill>
-                  <pic:spPr>
-                    <a:xfrm>
-                      <a:off x="0" y="0"/>
-                      <a:ext cx="6858000" cy="2868930"/>
-                    </a:xfrm>
-                    <a:prstGeom prst="rect">
-                      <a:avLst/>
-                    </a:prstGeom>
-                  </pic:spPr>
-                </pic:pic>
-              </a:graphicData>
-            </a:graphic>
-          </wp:inline>
-        </w:drawing>
-      </w:r>
-    </w:p>
-    <w:p>
-      <w:r>
-        <w:t>On changing any value from the screen, button at the bottom will be enabled after applying appropriate validation.</w:t>
-      </w:r>
-    </w:p>
-    <w:p>
-      <w:r>
-        <w:rPr>
-          <w:noProof/>
-        </w:rPr>
-        <w:drawing>
-          <wp:inline distT="0" distB="0" distL="0" distR="0" wp14:anchorId="6B270C9A" wp14:editId="23AE99A7">
-            <wp:extent cx="6858000" cy="2806065"/>
-            <wp:effectExtent l="0" t="0" r="0" b="0"/>
-            <wp:docPr id="35" name="Picture 35"/>
-            <wp:cNvGraphicFramePr>
-              <a:graphicFrameLocks xmlns:a="http://schemas.openxmlformats.org/drawingml/2006/main" noChangeAspect="1"/>
-            </wp:cNvGraphicFramePr>
-            <a:graphic xmlns:a="http://schemas.openxmlformats.org/drawingml/2006/main">
-              <a:graphicData uri="http://schemas.openxmlformats.org/drawingml/2006/picture">
-                <pic:pic xmlns:pic="http://schemas.openxmlformats.org/drawingml/2006/picture">
-                  <pic:nvPicPr>
-                    <pic:cNvPr id="1" name=""/>
-                    <pic:cNvPicPr/>
-                  </pic:nvPicPr>
-                  <pic:blipFill>
-                    <a:blip r:embed="rId25"/>
-                    <a:stretch>
-                      <a:fillRect/>
-                    </a:stretch>
-                  </pic:blipFill>
-                  <pic:spPr>
-                    <a:xfrm>
-                      <a:off x="0" y="0"/>
-                      <a:ext cx="6858000" cy="2806065"/>
-                    </a:xfrm>
-                    <a:prstGeom prst="rect">
-                      <a:avLst/>
-                    </a:prstGeom>
-                  </pic:spPr>
-                </pic:pic>
-              </a:graphicData>
-            </a:graphic>
-          </wp:inline>
-        </w:drawing>
-      </w:r>
-    </w:p>
-    <w:p>
-      <w:r>
-        <w:t xml:space="preserve">On pressing update button on the screen record will be save </w:t>
-      </w:r>
-      <w:r>
-        <w:t>and reflected on scenario list s</w:t>
-      </w:r>
-      <w:r>
-        <w:t>creen.</w:t>
-      </w:r>
-    </w:p>
-    <w:p/>
-    <w:p/>
-    <w:p>
-      <w:pPr>
-        <w:pStyle w:val="Heading2"/>
-        <w:numPr>
-          <w:ilvl w:val="0"/>
-          <w:numId w:val="35"/>
-        </w:numPr>
-      </w:pPr>
-      <w:bookmarkStart w:id="16" w:name="_Toc535333167"/>
-      <w:r>
-        <w:lastRenderedPageBreak/>
-        <w:t>Delete Scenario</w:t>
-      </w:r>
-      <w:bookmarkEnd w:id="16"/>
-    </w:p>
-    <w:p>
-      <w:r>
-        <w:t xml:space="preserve">Record can be deleted from the screen </w:t>
-      </w:r>
-      <w:r>
-        <w:t>by</w:t>
-      </w:r>
-      <w:r>
-        <w:t xml:space="preserve"> pressing </w:t>
-      </w:r>
-      <w:r>
-        <w:rPr>
-          <w:noProof/>
-        </w:rPr>
-        <w:drawing>
-          <wp:inline distT="0" distB="0" distL="0" distR="0">
-            <wp:extent cx="94615" cy="86360"/>
-            <wp:effectExtent l="0" t="0" r="635" b="8890"/>
-            <wp:docPr id="36" name="Picture 36" descr="delete action"/>
-            <wp:cNvGraphicFramePr>
-              <a:graphicFrameLocks xmlns:a="http://schemas.openxmlformats.org/drawingml/2006/main" noChangeAspect="1"/>
-            </wp:cNvGraphicFramePr>
-            <a:graphic xmlns:a="http://schemas.openxmlformats.org/drawingml/2006/main">
-              <a:graphicData uri="http://schemas.openxmlformats.org/drawingml/2006/picture">
-                <pic:pic xmlns:pic="http://schemas.openxmlformats.org/drawingml/2006/picture">
-                  <pic:nvPicPr>
-                    <pic:cNvPr id="0" name="Picture 21" descr="delete action"/>
-                    <pic:cNvPicPr>
-                      <a:picLocks noChangeAspect="1" noChangeArrowheads="1"/>
-                    </pic:cNvPicPr>
-                  </pic:nvPicPr>
-                  <pic:blipFill>
-                    <a:blip r:embed="rId15">
-                      <a:extLst>
-                        <a:ext uri="{28A0092B-C50C-407E-A947-70E740481C1C}">
-                          <a14:useLocalDpi xmlns:a14="http://schemas.microsoft.com/office/drawing/2010/main" val="0"/>
-                        </a:ext>
-                      </a:extLst>
-                    </a:blip>
-                    <a:srcRect/>
-                    <a:stretch>
-                      <a:fillRect/>
-                    </a:stretch>
-                  </pic:blipFill>
-                  <pic:spPr bwMode="auto">
-                    <a:xfrm>
-                      <a:off x="0" y="0"/>
-                      <a:ext cx="94615" cy="86360"/>
-                    </a:xfrm>
-                    <a:prstGeom prst="rect">
-                      <a:avLst/>
-                    </a:prstGeom>
-                    <a:noFill/>
-                    <a:ln>
-                      <a:noFill/>
-                    </a:ln>
-                  </pic:spPr>
-                </pic:pic>
-              </a:graphicData>
-            </a:graphic>
-          </wp:inline>
-        </w:drawing>
-      </w:r>
-      <w:r>
-        <w:t xml:space="preserve"> present on the screen. </w:t>
-      </w:r>
-      <w:r>
-        <w:t xml:space="preserve">On pressing </w:t>
-      </w:r>
-      <w:r>
-        <w:rPr>
-          <w:noProof/>
-        </w:rPr>
-        <w:drawing>
-          <wp:inline distT="0" distB="0" distL="0" distR="0">
-            <wp:extent cx="94615" cy="86360"/>
-            <wp:effectExtent l="0" t="0" r="635" b="8890"/>
-            <wp:docPr id="37" name="Picture 37" descr="delete action"/>
-            <wp:cNvGraphicFramePr>
-              <a:graphicFrameLocks xmlns:a="http://schemas.openxmlformats.org/drawingml/2006/main" noChangeAspect="1"/>
-            </wp:cNvGraphicFramePr>
-            <a:graphic xmlns:a="http://schemas.openxmlformats.org/drawingml/2006/main">
-              <a:graphicData uri="http://schemas.openxmlformats.org/drawingml/2006/picture">
-                <pic:pic xmlns:pic="http://schemas.openxmlformats.org/drawingml/2006/picture">
-                  <pic:nvPicPr>
-                    <pic:cNvPr id="0" name="Picture 23" descr="delete action"/>
-                    <pic:cNvPicPr>
-                      <a:picLocks noChangeAspect="1" noChangeArrowheads="1"/>
-                    </pic:cNvPicPr>
-                  </pic:nvPicPr>
-                  <pic:blipFill>
-                    <a:blip r:embed="rId15">
-                      <a:extLst>
-                        <a:ext uri="{28A0092B-C50C-407E-A947-70E740481C1C}">
-                          <a14:useLocalDpi xmlns:a14="http://schemas.microsoft.com/office/drawing/2010/main" val="0"/>
-                        </a:ext>
-                      </a:extLst>
-                    </a:blip>
-                    <a:srcRect/>
-                    <a:stretch>
-                      <a:fillRect/>
-                    </a:stretch>
-                  </pic:blipFill>
-                  <pic:spPr bwMode="auto">
-                    <a:xfrm>
-                      <a:off x="0" y="0"/>
-                      <a:ext cx="94615" cy="86360"/>
-                    </a:xfrm>
-                    <a:prstGeom prst="rect">
-                      <a:avLst/>
-                    </a:prstGeom>
-                    <a:noFill/>
-                    <a:ln>
-                      <a:noFill/>
-                    </a:ln>
-                  </pic:spPr>
-                </pic:pic>
-              </a:graphicData>
-            </a:graphic>
-          </wp:inline>
-        </w:drawing>
-      </w:r>
-      <w:r>
-        <w:t xml:space="preserve"> user will be given following popup message. </w:t>
-      </w:r>
-    </w:p>
-    <w:p>
-      <w:r>
-        <w:rPr>
-          <w:noProof/>
-        </w:rPr>
-        <w:drawing>
-          <wp:inline distT="0" distB="0" distL="0" distR="0" wp14:anchorId="6F309EBB" wp14:editId="1D0811A2">
-            <wp:extent cx="6858000" cy="2541905"/>
-            <wp:effectExtent l="0" t="0" r="0" b="0"/>
-            <wp:docPr id="38" name="Picture 38"/>
-            <wp:cNvGraphicFramePr>
-              <a:graphicFrameLocks xmlns:a="http://schemas.openxmlformats.org/drawingml/2006/main" noChangeAspect="1"/>
-            </wp:cNvGraphicFramePr>
-            <a:graphic xmlns:a="http://schemas.openxmlformats.org/drawingml/2006/main">
-              <a:graphicData uri="http://schemas.openxmlformats.org/drawingml/2006/picture">
-                <pic:pic xmlns:pic="http://schemas.openxmlformats.org/drawingml/2006/picture">
-                  <pic:nvPicPr>
-                    <pic:cNvPr id="1" name=""/>
-                    <pic:cNvPicPr/>
-                  </pic:nvPicPr>
-                  <pic:blipFill>
-                    <a:blip r:embed="rId26"/>
-                    <a:stretch>
-                      <a:fillRect/>
-                    </a:stretch>
-                  </pic:blipFill>
-                  <pic:spPr>
-                    <a:xfrm>
-                      <a:off x="0" y="0"/>
-                      <a:ext cx="6858000" cy="2541905"/>
-                    </a:xfrm>
-                    <a:prstGeom prst="rect">
-                      <a:avLst/>
-                    </a:prstGeom>
-                  </pic:spPr>
-                </pic:pic>
-              </a:graphicData>
-            </a:graphic>
-          </wp:inline>
-        </w:drawing>
-      </w:r>
-    </w:p>
-    <w:p>
-      <w:pPr>
-        <w:pStyle w:val="Heading2"/>
-        <w:numPr>
-          <w:ilvl w:val="0"/>
-          <w:numId w:val="35"/>
-        </w:numPr>
-      </w:pPr>
-      <w:bookmarkStart w:id="17" w:name="_Toc535333168"/>
-      <w:r>
-        <w:t>Lock/Unlock Scenario</w:t>
-      </w:r>
-      <w:bookmarkEnd w:id="17"/>
-    </w:p>
-    <w:p>
-      <w:r>
-        <w:t>Scenario can be lock/unlock by pressing check-box present in scenario list screen. In future, lock button will only be present for the user who have appropriate permission. Right now anyone can lock/unlock scenario.</w:t>
-      </w:r>
-    </w:p>
-    <w:p>
-      <w:pPr>
-        <w:pStyle w:val="Heading2"/>
-        <w:numPr>
-          <w:ilvl w:val="0"/>
-          <w:numId w:val="35"/>
-        </w:numPr>
-      </w:pPr>
-      <w:bookmarkStart w:id="18" w:name="_Toc535333169"/>
-      <w:r>
-        <w:t xml:space="preserve">View </w:t>
-      </w:r>
-      <w:r>
-        <w:t>Active Scenario</w:t>
-      </w:r>
-      <w:bookmarkEnd w:id="18"/>
-    </w:p>
-    <w:p>
-      <w:r>
-        <w:t xml:space="preserve">Newly created scenario </w:t>
-      </w:r>
-      <w:r>
-        <w:t>are</w:t>
-      </w:r>
-      <w:r>
-        <w:t xml:space="preserve"> in</w:t>
-      </w:r>
-      <w:r>
-        <w:t xml:space="preserve"> active state. On clicking active scenario</w:t>
-      </w:r>
-      <w:r>
-        <w:t xml:space="preserve"> name, </w:t>
-      </w:r>
-      <w:r>
-        <w:t>user is redirected to scenario detail screen. Scenario detail screen initially will contain all the segments that are active. Screenshot is shown as below.</w:t>
-      </w:r>
-    </w:p>
-    <w:p>
-      <w:r>
-        <w:rPr>
-          <w:noProof/>
-        </w:rPr>
-        <w:drawing>
-          <wp:inline distT="0" distB="0" distL="0" distR="0" wp14:anchorId="7116C4AA" wp14:editId="1FEBB9DD">
-            <wp:extent cx="6858000" cy="2632710"/>
-            <wp:effectExtent l="0" t="0" r="0" b="0"/>
-            <wp:docPr id="39" name="Picture 39"/>
-            <wp:cNvGraphicFramePr>
-              <a:graphicFrameLocks xmlns:a="http://schemas.openxmlformats.org/drawingml/2006/main" noChangeAspect="1"/>
-            </wp:cNvGraphicFramePr>
-            <a:graphic xmlns:a="http://schemas.openxmlformats.org/drawingml/2006/main">
-              <a:graphicData uri="http://schemas.openxmlformats.org/drawingml/2006/picture">
-                <pic:pic xmlns:pic="http://schemas.openxmlformats.org/drawingml/2006/picture">
-                  <pic:nvPicPr>
-                    <pic:cNvPr id="1" name=""/>
-                    <pic:cNvPicPr/>
-                  </pic:nvPicPr>
-                  <pic:blipFill>
-                    <a:blip r:embed="rId27"/>
-                    <a:stretch>
-                      <a:fillRect/>
-                    </a:stretch>
-                  </pic:blipFill>
-                  <pic:spPr>
-                    <a:xfrm>
-                      <a:off x="0" y="0"/>
-                      <a:ext cx="6858000" cy="2632710"/>
-                    </a:xfrm>
-                    <a:prstGeom prst="rect">
-                      <a:avLst/>
-                    </a:prstGeom>
-                  </pic:spPr>
-                </pic:pic>
-              </a:graphicData>
-            </a:graphic>
-          </wp:inline>
-        </w:drawing>
-      </w:r>
-      <w:r>
-        <w:t xml:space="preserve"> </w:t>
-      </w:r>
-    </w:p>
-    <w:p/>
-    <w:p>
-      <w:pPr>
-        <w:pStyle w:val="Heading2"/>
-        <w:numPr>
-          <w:ilvl w:val="0"/>
-          <w:numId w:val="35"/>
-        </w:numPr>
-      </w:pPr>
-      <w:bookmarkStart w:id="19" w:name="_Toc535333170"/>
-      <w:r>
-        <w:lastRenderedPageBreak/>
-        <w:t>Save Active Scenario</w:t>
-      </w:r>
-      <w:bookmarkEnd w:id="19"/>
-    </w:p>
-    <w:p>
-      <w:r>
-        <w:t xml:space="preserve">User can make changes in segments and add/remove segment from screen. After making changes on screen and saving segment, record will be store on schema. On re-opening the screen user will only able to see those </w:t>
-      </w:r>
-      <w:r>
-        <w:t>segments which are already save</w:t>
-      </w:r>
-      <w:bookmarkStart w:id="20" w:name="_GoBack"/>
-      <w:bookmarkEnd w:id="20"/>
-      <w:r>
-        <w:t>. Status of the scenario will remain the same. Screenshot is shown below for reference.</w:t>
-      </w:r>
-    </w:p>
-    <w:p>
-      <w:r>
-        <w:rPr>
-          <w:noProof/>
-        </w:rPr>
-        <w:drawing>
-          <wp:inline distT="0" distB="0" distL="0" distR="0" wp14:anchorId="1A1C6831" wp14:editId="75412C56">
-            <wp:extent cx="6858000" cy="2853055"/>
-            <wp:effectExtent l="0" t="0" r="0" b="4445"/>
-            <wp:docPr id="40" name="Picture 40"/>
-            <wp:cNvGraphicFramePr>
-              <a:graphicFrameLocks xmlns:a="http://schemas.openxmlformats.org/drawingml/2006/main" noChangeAspect="1"/>
-            </wp:cNvGraphicFramePr>
-            <a:graphic xmlns:a="http://schemas.openxmlformats.org/drawingml/2006/main">
-              <a:graphicData uri="http://schemas.openxmlformats.org/drawingml/2006/picture">
-                <pic:pic xmlns:pic="http://schemas.openxmlformats.org/drawingml/2006/picture">
-                  <pic:nvPicPr>
-                    <pic:cNvPr id="1" name=""/>
-                    <pic:cNvPicPr/>
-                  </pic:nvPicPr>
-                  <pic:blipFill>
-                    <a:blip r:embed="rId28"/>
-                    <a:stretch>
-                      <a:fillRect/>
-                    </a:stretch>
-                  </pic:blipFill>
-                  <pic:spPr>
-                    <a:xfrm>
-                      <a:off x="0" y="0"/>
-                      <a:ext cx="6858000" cy="2853055"/>
-                    </a:xfrm>
-                    <a:prstGeom prst="rect">
-                      <a:avLst/>
-                    </a:prstGeom>
-                  </pic:spPr>
-                </pic:pic>
-              </a:graphicData>
-            </a:graphic>
-          </wp:inline>
-        </w:drawing>
-      </w:r>
-    </w:p>
-    <w:p>
-      <w:pPr>
-        <w:pStyle w:val="Heading2"/>
-        <w:numPr>
-          <w:ilvl w:val="0"/>
-          <w:numId w:val="35"/>
-        </w:numPr>
-      </w:pPr>
-      <w:bookmarkStart w:id="21" w:name="_Toc535333171"/>
-      <w:r>
-        <w:t>Execute Active Scenario</w:t>
-      </w:r>
-      <w:bookmarkEnd w:id="21"/>
-    </w:p>
-    <w:p>
-      <w:r>
-        <w:t>Scenario can be executed from execute button present on the bottom of the screen. On pressing execute button, scenario run status changes to in progress. Screenshot is shown for reference.</w:t>
-      </w:r>
-    </w:p>
-    <w:p>
-      <w:r>
-        <w:rPr>
-          <w:noProof/>
-        </w:rPr>
-        <w:drawing>
-          <wp:inline distT="0" distB="0" distL="0" distR="0" wp14:anchorId="45717CF0" wp14:editId="4E08F0F5">
-            <wp:extent cx="6858000" cy="2766060"/>
-            <wp:effectExtent l="0" t="0" r="0" b="0"/>
-            <wp:docPr id="41" name="Picture 41"/>
-            <wp:cNvGraphicFramePr>
-              <a:graphicFrameLocks xmlns:a="http://schemas.openxmlformats.org/drawingml/2006/main" noChangeAspect="1"/>
-            </wp:cNvGraphicFramePr>
-            <a:graphic xmlns:a="http://schemas.openxmlformats.org/drawingml/2006/main">
-              <a:graphicData uri="http://schemas.openxmlformats.org/drawingml/2006/picture">
-                <pic:pic xmlns:pic="http://schemas.openxmlformats.org/drawingml/2006/picture">
-                  <pic:nvPicPr>
-                    <pic:cNvPr id="1" name=""/>
-                    <pic:cNvPicPr/>
-                  </pic:nvPicPr>
-                  <pic:blipFill>
-                    <a:blip r:embed="rId29"/>
-                    <a:stretch>
-                      <a:fillRect/>
-                    </a:stretch>
-                  </pic:blipFill>
-                  <pic:spPr>
-                    <a:xfrm>
-                      <a:off x="0" y="0"/>
-                      <a:ext cx="6858000" cy="2766060"/>
-                    </a:xfrm>
-                    <a:prstGeom prst="rect">
-                      <a:avLst/>
-                    </a:prstGeom>
-                  </pic:spPr>
-                </pic:pic>
-              </a:graphicData>
-            </a:graphic>
-          </wp:inline>
-        </w:drawing>
-      </w:r>
-    </w:p>
-    <w:p/>
-    <w:p/>
-    <w:p/>
-    <w:p>
-      <w:pPr>
-        <w:pStyle w:val="Heading2"/>
-        <w:numPr>
-          <w:ilvl w:val="0"/>
-          <w:numId w:val="35"/>
-        </w:numPr>
-      </w:pPr>
-      <w:bookmarkStart w:id="22" w:name="_Toc535333172"/>
-      <w:r>
-        <w:t>Error Scenario</w:t>
-      </w:r>
-      <w:bookmarkEnd w:id="22"/>
-    </w:p>
-    <w:p>
-      <w:r>
-        <w:t>If run execution failed due to some reason, screen will become read only and looks as following.</w:t>
-      </w:r>
-    </w:p>
-    <w:p>
-      <w:r>
-        <w:rPr>
-          <w:noProof/>
-        </w:rPr>
-        <w:drawing>
-          <wp:inline distT="0" distB="0" distL="0" distR="0" wp14:anchorId="2A3FDDEB" wp14:editId="2EF6975A">
-            <wp:extent cx="6858000" cy="2641600"/>
-            <wp:effectExtent l="0" t="0" r="0" b="6350"/>
-            <wp:docPr id="42" name="Picture 42"/>
-            <wp:cNvGraphicFramePr>
-              <a:graphicFrameLocks xmlns:a="http://schemas.openxmlformats.org/drawingml/2006/main" noChangeAspect="1"/>
-            </wp:cNvGraphicFramePr>
-            <a:graphic xmlns:a="http://schemas.openxmlformats.org/drawingml/2006/main">
-              <a:graphicData uri="http://schemas.openxmlformats.org/drawingml/2006/picture">
-                <pic:pic xmlns:pic="http://schemas.openxmlformats.org/drawingml/2006/picture">
-                  <pic:nvPicPr>
-                    <pic:cNvPr id="1" name=""/>
-                    <pic:cNvPicPr/>
-                  </pic:nvPicPr>
-                  <pic:blipFill>
-                    <a:blip r:embed="rId30"/>
-                    <a:stretch>
-                      <a:fillRect/>
-                    </a:stretch>
-                  </pic:blipFill>
-                  <pic:spPr>
-                    <a:xfrm>
-                      <a:off x="0" y="0"/>
-                      <a:ext cx="6858000" cy="2641600"/>
-                    </a:xfrm>
-                    <a:prstGeom prst="rect">
-                      <a:avLst/>
-                    </a:prstGeom>
-                  </pic:spPr>
-                </pic:pic>
-              </a:graphicData>
-            </a:graphic>
-          </wp:inline>
-        </w:drawing>
-      </w:r>
-    </w:p>
-    <w:p>
-      <w:pPr>
-        <w:pStyle w:val="Heading2"/>
-        <w:numPr>
-          <w:ilvl w:val="0"/>
-          <w:numId w:val="35"/>
-        </w:numPr>
-      </w:pPr>
-      <w:bookmarkStart w:id="23" w:name="_Toc535333173"/>
-      <w:r>
-        <w:t>Complete Scenario</w:t>
-      </w:r>
-      <w:bookmarkEnd w:id="23"/>
-    </w:p>
-    <w:p>
-      <w:r>
-        <w:t>If scenario execution completed successfully, user is redirected to completed screen. Screen look as following.</w:t>
-      </w:r>
-    </w:p>
-    <w:p>
-      <w:r>
-        <w:rPr>
-          <w:noProof/>
-        </w:rPr>
-        <w:drawing>
-          <wp:inline distT="0" distB="0" distL="0" distR="0" wp14:anchorId="6FB43C79" wp14:editId="6C3D474A">
-            <wp:extent cx="6858000" cy="2917190"/>
-            <wp:effectExtent l="0" t="0" r="0" b="0"/>
-            <wp:docPr id="43" name="Picture 43"/>
-            <wp:cNvGraphicFramePr>
-              <a:graphicFrameLocks xmlns:a="http://schemas.openxmlformats.org/drawingml/2006/main" noChangeAspect="1"/>
-            </wp:cNvGraphicFramePr>
-            <a:graphic xmlns:a="http://schemas.openxmlformats.org/drawingml/2006/main">
-              <a:graphicData uri="http://schemas.openxmlformats.org/drawingml/2006/picture">
-                <pic:pic xmlns:pic="http://schemas.openxmlformats.org/drawingml/2006/picture">
-                  <pic:nvPicPr>
-                    <pic:cNvPr id="1" name=""/>
-                    <pic:cNvPicPr/>
-                  </pic:nvPicPr>
-                  <pic:blipFill>
-                    <a:blip r:embed="rId31"/>
-                    <a:stretch>
-                      <a:fillRect/>
-                    </a:stretch>
-                  </pic:blipFill>
-                  <pic:spPr>
-                    <a:xfrm>
-                      <a:off x="0" y="0"/>
-                      <a:ext cx="6858000" cy="2917190"/>
-                    </a:xfrm>
-                    <a:prstGeom prst="rect">
-                      <a:avLst/>
-                    </a:prstGeom>
-                  </pic:spPr>
-                </pic:pic>
-              </a:graphicData>
-            </a:graphic>
-          </wp:inline>
-        </w:drawing>
-      </w:r>
-      <w:r>
-        <w:t xml:space="preserve">  </w:t>
-      </w:r>
-    </w:p>
-    <w:p/>
-    <w:p>
-      <w:pPr>
-        <w:pStyle w:val="ListParagraph"/>
-        <w:ind w:left="1080"/>
-      </w:pPr>
-    </w:p>
-    <w:p>
-      <w:pPr>
-        <w:pStyle w:val="Heading1"/>
-      </w:pPr>
-      <w:bookmarkStart w:id="24" w:name="_Toc535333174"/>
-      <w:r>
-        <w:lastRenderedPageBreak/>
-        <w:t>Baseline loss Rate Scenario Result</w:t>
-      </w:r>
-      <w:bookmarkEnd w:id="24"/>
-    </w:p>
-    <w:p>
-      <w:r>
-        <w:t>Scenario result screen shows intermediate output of vintage, openpool and migration methodology used in run.  Detail of scenario results are shown below.</w:t>
-      </w:r>
-    </w:p>
-    <w:p>
-      <w:pPr>
-        <w:pStyle w:val="Heading2"/>
-        <w:numPr>
-          <w:ilvl w:val="0"/>
-          <w:numId w:val="44"/>
-        </w:numPr>
-      </w:pPr>
-      <w:bookmarkStart w:id="25" w:name="_Toc535333175"/>
-      <w:r>
-        <w:t>OpenPool Methodology</w:t>
-      </w:r>
-      <w:bookmarkEnd w:id="25"/>
-    </w:p>
-    <w:p>
-      <w:r>
-        <w:rPr>
-          <w:noProof/>
-        </w:rPr>
-        <w:drawing>
-          <wp:inline distT="0" distB="0" distL="0" distR="0" wp14:anchorId="2695A35B" wp14:editId="3F9DD6B0">
-            <wp:extent cx="6858000" cy="2889250"/>
-            <wp:effectExtent l="0" t="0" r="0" b="6350"/>
-            <wp:docPr id="1" name="Picture 1"/>
-            <wp:cNvGraphicFramePr>
-              <a:graphicFrameLocks xmlns:a="http://schemas.openxmlformats.org/drawingml/2006/main" noChangeAspect="1"/>
-            </wp:cNvGraphicFramePr>
-            <a:graphic xmlns:a="http://schemas.openxmlformats.org/drawingml/2006/main">
-              <a:graphicData uri="http://schemas.openxmlformats.org/drawingml/2006/picture">
-                <pic:pic xmlns:pic="http://schemas.openxmlformats.org/drawingml/2006/picture">
-                  <pic:nvPicPr>
-                    <pic:cNvPr id="1" name=""/>
-                    <pic:cNvPicPr/>
-                  </pic:nvPicPr>
-                  <pic:blipFill>
-                    <a:blip r:embed="rId32"/>
-                    <a:stretch>
-                      <a:fillRect/>
-                    </a:stretch>
-                  </pic:blipFill>
-                  <pic:spPr>
-                    <a:xfrm>
-                      <a:off x="0" y="0"/>
-                      <a:ext cx="6858000" cy="2889250"/>
-                    </a:xfrm>
-                    <a:prstGeom prst="rect">
-                      <a:avLst/>
-                    </a:prstGeom>
-                  </pic:spPr>
-                </pic:pic>
-              </a:graphicData>
-            </a:graphic>
-          </wp:inline>
-        </w:drawing>
-      </w:r>
-    </w:p>
-    <w:p>
-      <w:pPr>
-        <w:pStyle w:val="Heading2"/>
-        <w:numPr>
-          <w:ilvl w:val="0"/>
-          <w:numId w:val="44"/>
-        </w:numPr>
-      </w:pPr>
-      <w:bookmarkStart w:id="26" w:name="_Toc535333176"/>
-      <w:r>
-        <w:t>Migration Methodology</w:t>
-      </w:r>
-      <w:bookmarkEnd w:id="26"/>
-    </w:p>
-    <w:p>
-      <w:r>
-        <w:rPr>
-          <w:noProof/>
-        </w:rPr>
-        <w:drawing>
-          <wp:inline distT="0" distB="0" distL="0" distR="0" wp14:anchorId="4881B64D" wp14:editId="6E48B560">
-            <wp:extent cx="6858000" cy="2876550"/>
-            <wp:effectExtent l="0" t="0" r="0" b="0"/>
-            <wp:docPr id="44" name="Picture 44"/>
-            <wp:cNvGraphicFramePr>
-              <a:graphicFrameLocks xmlns:a="http://schemas.openxmlformats.org/drawingml/2006/main" noChangeAspect="1"/>
-            </wp:cNvGraphicFramePr>
-            <a:graphic xmlns:a="http://schemas.openxmlformats.org/drawingml/2006/main">
-              <a:graphicData uri="http://schemas.openxmlformats.org/drawingml/2006/picture">
-                <pic:pic xmlns:pic="http://schemas.openxmlformats.org/drawingml/2006/picture">
-                  <pic:nvPicPr>
-                    <pic:cNvPr id="1" name=""/>
-                    <pic:cNvPicPr/>
-                  </pic:nvPicPr>
-                  <pic:blipFill>
-                    <a:blip r:embed="rId33"/>
-                    <a:stretch>
-                      <a:fillRect/>
-                    </a:stretch>
-                  </pic:blipFill>
-                  <pic:spPr>
-                    <a:xfrm>
-                      <a:off x="0" y="0"/>
-                      <a:ext cx="6858000" cy="2876550"/>
-                    </a:xfrm>
-                    <a:prstGeom prst="rect">
-                      <a:avLst/>
-                    </a:prstGeom>
-                  </pic:spPr>
-                </pic:pic>
-              </a:graphicData>
-            </a:graphic>
-          </wp:inline>
-        </w:drawing>
-      </w:r>
-    </w:p>
-    <w:p/>
-    <w:p/>
-    <w:p>
-      <w:pPr>
-        <w:pStyle w:val="Heading2"/>
-        <w:numPr>
-          <w:ilvl w:val="0"/>
-          <w:numId w:val="44"/>
-        </w:numPr>
-      </w:pPr>
-      <w:bookmarkStart w:id="27" w:name="_Toc535333177"/>
-      <w:r>
-        <w:lastRenderedPageBreak/>
-        <w:t>Vintage Methodology</w:t>
-      </w:r>
-      <w:bookmarkEnd w:id="27"/>
-    </w:p>
-    <w:p>
-      <w:r>
-        <w:rPr>
-          <w:noProof/>
-        </w:rPr>
-        <w:drawing>
-          <wp:inline distT="0" distB="0" distL="0" distR="0" wp14:anchorId="55E56B05" wp14:editId="72A1FF42">
-            <wp:extent cx="6858000" cy="2879725"/>
-            <wp:effectExtent l="0" t="0" r="0" b="0"/>
-            <wp:docPr id="45" name="Picture 45"/>
-            <wp:cNvGraphicFramePr>
-              <a:graphicFrameLocks xmlns:a="http://schemas.openxmlformats.org/drawingml/2006/main" noChangeAspect="1"/>
-            </wp:cNvGraphicFramePr>
-            <a:graphic xmlns:a="http://schemas.openxmlformats.org/drawingml/2006/main">
-              <a:graphicData uri="http://schemas.openxmlformats.org/drawingml/2006/picture">
-                <pic:pic xmlns:pic="http://schemas.openxmlformats.org/drawingml/2006/picture">
-                  <pic:nvPicPr>
-                    <pic:cNvPr id="1" name=""/>
-                    <pic:cNvPicPr/>
-                  </pic:nvPicPr>
-                  <pic:blipFill>
-                    <a:blip r:embed="rId34"/>
-                    <a:stretch>
-                      <a:fillRect/>
-                    </a:stretch>
-                  </pic:blipFill>
-                  <pic:spPr>
-                    <a:xfrm>
-                      <a:off x="0" y="0"/>
-                      <a:ext cx="6858000" cy="2879725"/>
-                    </a:xfrm>
-                    <a:prstGeom prst="rect">
-                      <a:avLst/>
-                    </a:prstGeom>
-                  </pic:spPr>
-                </pic:pic>
-              </a:graphicData>
-            </a:graphic>
-          </wp:inline>
-        </w:drawing>
-      </w:r>
-    </w:p>
-    <w:p/>
-    <w:p>
-      <w:pPr>
-        <w:pStyle w:val="Heading2"/>
-        <w:numPr>
-          <w:ilvl w:val="0"/>
-          <w:numId w:val="44"/>
-        </w:numPr>
-      </w:pPr>
-      <w:bookmarkStart w:id="28" w:name="_Toc535333178"/>
-      <w:r>
-        <w:t>Download vintage balance</w:t>
-      </w:r>
-      <w:bookmarkEnd w:id="28"/>
-    </w:p>
-    <w:p>
-      <w:r>
-        <w:t>If scenario run uses vintage methodology, button will appear on screen. On pressing the button, file will be downloaded containing vintage balance</w:t>
-      </w:r>
-    </w:p>
-    <w:p>
-      <w:pPr>
-        <w:pStyle w:val="Heading2"/>
-        <w:numPr>
-          <w:ilvl w:val="0"/>
-          <w:numId w:val="44"/>
-        </w:numPr>
-      </w:pPr>
-      <w:bookmarkStart w:id="29" w:name="_Toc535333179"/>
-      <w:r>
-        <w:t>Download loss rate</w:t>
-      </w:r>
-      <w:bookmarkEnd w:id="29"/>
-    </w:p>
-    <w:p>
-      <w:r>
-        <w:t xml:space="preserve">On pressing loss rate button, file will be downloaded that contains all loss rate. </w:t>
-      </w:r>
-    </w:p>
-    <w:p>
-      <w:pPr>
-        <w:pStyle w:val="Heading2"/>
-        <w:numPr>
-          <w:ilvl w:val="0"/>
-          <w:numId w:val="44"/>
-        </w:numPr>
-      </w:pPr>
-      <w:bookmarkStart w:id="30" w:name="_Toc535333180"/>
-      <w:r>
-        <w:t>Lock/Unlock Scenario</w:t>
-      </w:r>
-      <w:bookmarkEnd w:id="30"/>
-    </w:p>
-    <w:p>
-      <w:r>
-        <w:t>Scenario can be lock/unlock from screen similar to scenario list view screen. In future, lock button will only be present for the user who have appropriate permission. Right now anyone can lock/unlock scenario</w:t>
-      </w:r>
-    </w:p>
-    <w:p>
-      <w:pPr>
-        <w:pStyle w:val="Heading1"/>
-      </w:pPr>
-      <w:bookmarkStart w:id="31" w:name="_Toc535333181"/>
-      <w:r>
-        <w:t>Baseline Loss Rate end-point details</w:t>
-      </w:r>
-      <w:bookmarkEnd w:id="31"/>
-    </w:p>
-    <w:p>
-      <w:r>
-        <w:t>Attach is the file containing all the end-point detail mention on the screen.</w:t>
-      </w:r>
-    </w:p>
-    <w:p>
-      <w:r>
-        <w:object w:dxaOrig="1543" w:dyaOrig="991">
-          <v:shapetype id="_x0000_t75" coordsize="21600,21600" o:spt="75" o:preferrelative="t" path="m@4@5l@4@11@9@11@9@5xe" filled="f" stroked="f">
-            <v:stroke joinstyle="miter"/>
-            <v:formulas>
-              <v:f eqn="if lineDrawn pixelLineWidth 0"/>
-              <v:f eqn="sum @0 1 0"/>
-              <v:f eqn="sum 0 0 @1"/>
-              <v:f eqn="prod @2 1 2"/>
-              <v:f eqn="prod @3 21600 pixelWidth"/>
-              <v:f eqn="prod @3 21600 pixelHeight"/>
-              <v:f eqn="sum @0 0 1"/>
-              <v:f eqn="prod @6 1 2"/>
-              <v:f eqn="prod @7 21600 pixelWidth"/>
-              <v:f eqn="sum @8 21600 0"/>
-              <v:f eqn="prod @7 21600 pixelHeight"/>
-              <v:f eqn="sum @10 21600 0"/>
-            </v:formulas>
-            <v:path o:extrusionok="f" gradientshapeok="t" o:connecttype="rect"/>
-            <o:lock v:ext="edit" aspectratio="t"/>
-          </v:shapetype>
-          <v:shape id="_x0000_i1025" type="#_x0000_t75" style="width:77.45pt;height:49.6pt" o:ole="">
-            <v:imagedata r:id="rId35" o:title=""/>
-          </v:shape>
-          <o:OLEObject Type="Embed" ProgID="Package" ShapeID="_x0000_i1025" DrawAspect="Icon" ObjectID="_1609076115" r:id="rId36"/>
-        </w:object>
-      </w:r>
-    </w:p>
-    <w:p/>
-    <w:p/>
-    <w:p/>
     <w:sectPr>
-      <w:headerReference w:type="default" r:id="rId37"/>
-      <w:footerReference w:type="default" r:id="rId38"/>
+      <w:headerReference w:type="default" r:id="rId10"/>
+      <w:footerReference w:type="default" r:id="rId11"/>
       <w:pgSz w:w="12240" w:h="15840" w:code="1"/>
       <w:pgMar w:top="720" w:right="720" w:bottom="720" w:left="720" w:header="1440" w:footer="720" w:gutter="0"/>
       <w:cols w:space="720"/>
@@ -5043,7 +930,7 @@
         <w:rStyle w:val="PageNumber"/>
         <w:noProof/>
       </w:rPr>
-      <w:t>16</w:t>
+      <w:t>3</w:t>
     </w:r>
     <w:r>
       <w:rPr>
@@ -5080,7 +967,7 @@
         <w:rStyle w:val="PageNumber"/>
         <w:noProof/>
       </w:rPr>
-      <w:t>16</w:t>
+      <w:t>3</w:t>
     </w:r>
     <w:r>
       <w:rPr>
@@ -5142,12 +1029,12 @@
             <wp:posOffset>-457200</wp:posOffset>
           </wp:positionH>
           <wp:positionV relativeFrom="paragraph">
-            <wp:posOffset>-932436</wp:posOffset>
+            <wp:posOffset>-900572</wp:posOffset>
           </wp:positionV>
-          <wp:extent cx="7821038" cy="914139"/>
-          <wp:effectExtent l="0" t="0" r="0" b="635"/>
+          <wp:extent cx="7821038" cy="848383"/>
+          <wp:effectExtent l="0" t="0" r="8890" b="8890"/>
           <wp:wrapNone/>
-          <wp:docPr id="2" name="Picture 7" descr="longlogo copy"/>
+          <wp:docPr id="2" name="Picture 7"/>
           <wp:cNvGraphicFramePr>
             <a:graphicFrameLocks xmlns:a="http://schemas.openxmlformats.org/drawingml/2006/main" noChangeAspect="1"/>
           </wp:cNvGraphicFramePr>
@@ -5161,8 +1048,13 @@
                   </pic:cNvPicPr>
                 </pic:nvPicPr>
                 <pic:blipFill>
-                  <a:blip r:embed="rId1" cstate="print"/>
-                  <a:srcRect/>
+                  <a:blip r:embed="rId1">
+                    <a:extLst>
+                      <a:ext uri="{28A0092B-C50C-407E-A947-70E740481C1C}">
+                        <a14:useLocalDpi xmlns:a14="http://schemas.microsoft.com/office/drawing/2010/main" val="0"/>
+                      </a:ext>
+                    </a:extLst>
+                  </a:blip>
                   <a:stretch>
                     <a:fillRect/>
                   </a:stretch>
@@ -5170,7 +1062,7 @@
                 <pic:spPr bwMode="auto">
                   <a:xfrm>
                     <a:off x="0" y="0"/>
-                    <a:ext cx="7821038" cy="914139"/>
+                    <a:ext cx="7821038" cy="848383"/>
                   </a:xfrm>
                   <a:prstGeom prst="rect">
                     <a:avLst/>
@@ -10919,7 +6811,7 @@
 </file>
 
 <file path=customXml/itemProps1.xml><?xml version="1.0" encoding="utf-8"?>
-<ds:datastoreItem xmlns:ds="http://schemas.openxmlformats.org/officeDocument/2006/customXml" ds:itemID="{9B78A06D-EA2F-4B62-B97C-5C7349FDC2D8}">
+<ds:datastoreItem xmlns:ds="http://schemas.openxmlformats.org/officeDocument/2006/customXml" ds:itemID="{FF64AA79-D0F8-4B31-BE67-A3B607D865E5}">
   <ds:schemaRefs>
     <ds:schemaRef ds:uri="http://schemas.openxmlformats.org/officeDocument/2006/bibliography"/>
   </ds:schemaRefs>

</xml_diff>

<commit_message>
all the latest changes are not committed
</commit_message>
<xml_diff>
--- a/application-service/src/test/resources/document/UI Design and Flow Diagram.docx
+++ b/application-service/src/test/resources/document/UI Design and Flow Diagram.docx
@@ -252,7 +252,7 @@
           <w:r>
             <w:fldChar w:fldCharType="separate"/>
           </w:r>
-          <w:hyperlink w:anchor="_Toc22991438" w:history="1">
+          <w:hyperlink w:anchor="_Toc23011013" w:history="1">
             <w:r>
               <w:rPr>
                 <w:rStyle w:val="Hyperlink"/>
@@ -279,7 +279,7 @@
                 <w:noProof/>
                 <w:webHidden/>
               </w:rPr>
-              <w:instrText xml:space="preserve"> PAGEREF _Toc22991438 \h </w:instrText>
+              <w:instrText xml:space="preserve"> PAGEREF _Toc23011013 \h </w:instrText>
             </w:r>
             <w:r>
               <w:rPr>
@@ -321,7 +321,7 @@
               <w:noProof/>
             </w:rPr>
           </w:pPr>
-          <w:hyperlink w:anchor="_Toc22991439" w:history="1">
+          <w:hyperlink w:anchor="_Toc23011014" w:history="1">
             <w:r>
               <w:rPr>
                 <w:rStyle w:val="Hyperlink"/>
@@ -348,7 +348,7 @@
                 <w:noProof/>
                 <w:webHidden/>
               </w:rPr>
-              <w:instrText xml:space="preserve"> PAGEREF _Toc22991439 \h </w:instrText>
+              <w:instrText xml:space="preserve"> PAGEREF _Toc23011014 \h </w:instrText>
             </w:r>
             <w:r>
               <w:rPr>
@@ -390,7 +390,7 @@
               <w:noProof/>
             </w:rPr>
           </w:pPr>
-          <w:hyperlink w:anchor="_Toc22991440" w:history="1">
+          <w:hyperlink w:anchor="_Toc23011015" w:history="1">
             <w:r>
               <w:rPr>
                 <w:rStyle w:val="Hyperlink"/>
@@ -417,7 +417,7 @@
                 <w:noProof/>
                 <w:webHidden/>
               </w:rPr>
-              <w:instrText xml:space="preserve"> PAGEREF _Toc22991440 \h </w:instrText>
+              <w:instrText xml:space="preserve"> PAGEREF _Toc23011015 \h </w:instrText>
             </w:r>
             <w:r>
               <w:rPr>
@@ -460,7 +460,7 @@
               <w:noProof/>
             </w:rPr>
           </w:pPr>
-          <w:hyperlink w:anchor="_Toc22991441" w:history="1">
+          <w:hyperlink w:anchor="_Toc23011016" w:history="1">
             <w:r>
               <w:rPr>
                 <w:rStyle w:val="Hyperlink"/>
@@ -502,7 +502,7 @@
                 <w:noProof/>
                 <w:webHidden/>
               </w:rPr>
-              <w:instrText xml:space="preserve"> PAGEREF _Toc22991441 \h </w:instrText>
+              <w:instrText xml:space="preserve"> PAGEREF _Toc23011016 \h </w:instrText>
             </w:r>
             <w:r>
               <w:rPr>
@@ -545,7 +545,7 @@
               <w:noProof/>
             </w:rPr>
           </w:pPr>
-          <w:hyperlink w:anchor="_Toc22991442" w:history="1">
+          <w:hyperlink w:anchor="_Toc23011017" w:history="1">
             <w:r>
               <w:rPr>
                 <w:rStyle w:val="Hyperlink"/>
@@ -587,7 +587,7 @@
                 <w:noProof/>
                 <w:webHidden/>
               </w:rPr>
-              <w:instrText xml:space="preserve"> PAGEREF _Toc22991442 \h </w:instrText>
+              <w:instrText xml:space="preserve"> PAGEREF _Toc23011017 \h </w:instrText>
             </w:r>
             <w:r>
               <w:rPr>
@@ -630,7 +630,7 @@
               <w:noProof/>
             </w:rPr>
           </w:pPr>
-          <w:hyperlink w:anchor="_Toc22991443" w:history="1">
+          <w:hyperlink w:anchor="_Toc23011018" w:history="1">
             <w:r>
               <w:rPr>
                 <w:rStyle w:val="Hyperlink"/>
@@ -671,7 +671,7 @@
                 <w:noProof/>
                 <w:webHidden/>
               </w:rPr>
-              <w:instrText xml:space="preserve"> PAGEREF _Toc22991443 \h </w:instrText>
+              <w:instrText xml:space="preserve"> PAGEREF _Toc23011018 \h </w:instrText>
             </w:r>
             <w:r>
               <w:rPr>
@@ -714,7 +714,7 @@
               <w:noProof/>
             </w:rPr>
           </w:pPr>
-          <w:hyperlink w:anchor="_Toc22991444" w:history="1">
+          <w:hyperlink w:anchor="_Toc23011019" w:history="1">
             <w:r>
               <w:rPr>
                 <w:rStyle w:val="Hyperlink"/>
@@ -755,7 +755,7 @@
                 <w:noProof/>
                 <w:webHidden/>
               </w:rPr>
-              <w:instrText xml:space="preserve"> PAGEREF _Toc22991444 \h </w:instrText>
+              <w:instrText xml:space="preserve"> PAGEREF _Toc23011019 \h </w:instrText>
             </w:r>
             <w:r>
               <w:rPr>
@@ -776,6 +776,258 @@
                 <w:webHidden/>
               </w:rPr>
               <w:t>4</w:t>
+            </w:r>
+            <w:r>
+              <w:rPr>
+                <w:noProof/>
+                <w:webHidden/>
+              </w:rPr>
+              <w:fldChar w:fldCharType="end"/>
+            </w:r>
+          </w:hyperlink>
+        </w:p>
+        <w:p>
+          <w:pPr>
+            <w:pStyle w:val="TOC3"/>
+            <w:tabs>
+              <w:tab w:val="left" w:pos="880"/>
+              <w:tab w:val="right" w:leader="dot" w:pos="10790"/>
+            </w:tabs>
+            <w:rPr>
+              <w:rFonts w:eastAsiaTheme="minorEastAsia"/>
+              <w:noProof/>
+            </w:rPr>
+          </w:pPr>
+          <w:hyperlink w:anchor="_Toc23011020" w:history="1">
+            <w:r>
+              <w:rPr>
+                <w:rStyle w:val="Hyperlink"/>
+                <w:noProof/>
+              </w:rPr>
+              <w:t>i)</w:t>
+            </w:r>
+            <w:r>
+              <w:rPr>
+                <w:rFonts w:eastAsiaTheme="minorEastAsia"/>
+                <w:noProof/>
+              </w:rPr>
+              <w:tab/>
+            </w:r>
+            <w:r>
+              <w:rPr>
+                <w:rStyle w:val="Hyperlink"/>
+                <w:noProof/>
+              </w:rPr>
+              <w:t>Step 1: Session Info</w:t>
+            </w:r>
+            <w:r>
+              <w:rPr>
+                <w:noProof/>
+                <w:webHidden/>
+              </w:rPr>
+              <w:tab/>
+            </w:r>
+            <w:r>
+              <w:rPr>
+                <w:noProof/>
+                <w:webHidden/>
+              </w:rPr>
+              <w:fldChar w:fldCharType="begin"/>
+            </w:r>
+            <w:r>
+              <w:rPr>
+                <w:noProof/>
+                <w:webHidden/>
+              </w:rPr>
+              <w:instrText xml:space="preserve"> PAGEREF _Toc23011020 \h </w:instrText>
+            </w:r>
+            <w:r>
+              <w:rPr>
+                <w:noProof/>
+                <w:webHidden/>
+              </w:rPr>
+            </w:r>
+            <w:r>
+              <w:rPr>
+                <w:noProof/>
+                <w:webHidden/>
+              </w:rPr>
+              <w:fldChar w:fldCharType="separate"/>
+            </w:r>
+            <w:r>
+              <w:rPr>
+                <w:noProof/>
+                <w:webHidden/>
+              </w:rPr>
+              <w:t>4</w:t>
+            </w:r>
+            <w:r>
+              <w:rPr>
+                <w:noProof/>
+                <w:webHidden/>
+              </w:rPr>
+              <w:fldChar w:fldCharType="end"/>
+            </w:r>
+          </w:hyperlink>
+        </w:p>
+        <w:p>
+          <w:pPr>
+            <w:pStyle w:val="TOC3"/>
+            <w:tabs>
+              <w:tab w:val="left" w:pos="880"/>
+              <w:tab w:val="right" w:leader="dot" w:pos="10790"/>
+            </w:tabs>
+            <w:rPr>
+              <w:rFonts w:eastAsiaTheme="minorEastAsia"/>
+              <w:noProof/>
+            </w:rPr>
+          </w:pPr>
+          <w:hyperlink w:anchor="_Toc23011021" w:history="1">
+            <w:r>
+              <w:rPr>
+                <w:rStyle w:val="Hyperlink"/>
+                <w:noProof/>
+              </w:rPr>
+              <w:t>ii)</w:t>
+            </w:r>
+            <w:r>
+              <w:rPr>
+                <w:rFonts w:eastAsiaTheme="minorEastAsia"/>
+                <w:noProof/>
+              </w:rPr>
+              <w:tab/>
+            </w:r>
+            <w:r>
+              <w:rPr>
+                <w:rStyle w:val="Hyperlink"/>
+                <w:noProof/>
+              </w:rPr>
+              <w:t>Step 2: Exam Module</w:t>
+            </w:r>
+            <w:r>
+              <w:rPr>
+                <w:noProof/>
+                <w:webHidden/>
+              </w:rPr>
+              <w:tab/>
+            </w:r>
+            <w:r>
+              <w:rPr>
+                <w:noProof/>
+                <w:webHidden/>
+              </w:rPr>
+              <w:fldChar w:fldCharType="begin"/>
+            </w:r>
+            <w:r>
+              <w:rPr>
+                <w:noProof/>
+                <w:webHidden/>
+              </w:rPr>
+              <w:instrText xml:space="preserve"> PAGEREF _Toc23011021 \h </w:instrText>
+            </w:r>
+            <w:r>
+              <w:rPr>
+                <w:noProof/>
+                <w:webHidden/>
+              </w:rPr>
+            </w:r>
+            <w:r>
+              <w:rPr>
+                <w:noProof/>
+                <w:webHidden/>
+              </w:rPr>
+              <w:fldChar w:fldCharType="separate"/>
+            </w:r>
+            <w:r>
+              <w:rPr>
+                <w:noProof/>
+                <w:webHidden/>
+              </w:rPr>
+              <w:t>6</w:t>
+            </w:r>
+            <w:r>
+              <w:rPr>
+                <w:noProof/>
+                <w:webHidden/>
+              </w:rPr>
+              <w:fldChar w:fldCharType="end"/>
+            </w:r>
+          </w:hyperlink>
+        </w:p>
+        <w:p>
+          <w:pPr>
+            <w:pStyle w:val="TOC3"/>
+            <w:tabs>
+              <w:tab w:val="left" w:pos="880"/>
+              <w:tab w:val="right" w:leader="dot" w:pos="10790"/>
+            </w:tabs>
+            <w:rPr>
+              <w:rFonts w:eastAsiaTheme="minorEastAsia"/>
+              <w:noProof/>
+            </w:rPr>
+          </w:pPr>
+          <w:hyperlink w:anchor="_Toc23011022" w:history="1">
+            <w:r>
+              <w:rPr>
+                <w:rStyle w:val="Hyperlink"/>
+                <w:noProof/>
+              </w:rPr>
+              <w:t>iii)</w:t>
+            </w:r>
+            <w:r>
+              <w:rPr>
+                <w:rFonts w:eastAsiaTheme="minorEastAsia"/>
+                <w:noProof/>
+              </w:rPr>
+              <w:tab/>
+            </w:r>
+            <w:r>
+              <w:rPr>
+                <w:rStyle w:val="Hyperlink"/>
+                <w:noProof/>
+              </w:rPr>
+              <w:t>Step 3: Subject Module</w:t>
+            </w:r>
+            <w:r>
+              <w:rPr>
+                <w:noProof/>
+                <w:webHidden/>
+              </w:rPr>
+              <w:tab/>
+            </w:r>
+            <w:r>
+              <w:rPr>
+                <w:noProof/>
+                <w:webHidden/>
+              </w:rPr>
+              <w:fldChar w:fldCharType="begin"/>
+            </w:r>
+            <w:r>
+              <w:rPr>
+                <w:noProof/>
+                <w:webHidden/>
+              </w:rPr>
+              <w:instrText xml:space="preserve"> PAGEREF _Toc23011022 \h </w:instrText>
+            </w:r>
+            <w:r>
+              <w:rPr>
+                <w:noProof/>
+                <w:webHidden/>
+              </w:rPr>
+            </w:r>
+            <w:r>
+              <w:rPr>
+                <w:noProof/>
+                <w:webHidden/>
+              </w:rPr>
+              <w:fldChar w:fldCharType="separate"/>
+            </w:r>
+            <w:r>
+              <w:rPr>
+                <w:noProof/>
+                <w:webHidden/>
+              </w:rPr>
+              <w:t>8</w:t>
             </w:r>
             <w:r>
               <w:rPr>
@@ -797,7 +1049,7 @@
               <w:noProof/>
             </w:rPr>
           </w:pPr>
-          <w:hyperlink w:anchor="_Toc22991445" w:history="1">
+          <w:hyperlink w:anchor="_Toc23011023" w:history="1">
             <w:r>
               <w:rPr>
                 <w:rStyle w:val="Hyperlink"/>
@@ -824,7 +1076,7 @@
                 <w:noProof/>
                 <w:webHidden/>
               </w:rPr>
-              <w:instrText xml:space="preserve"> PAGEREF _Toc22991445 \h </w:instrText>
+              <w:instrText xml:space="preserve"> PAGEREF _Toc23011023 \h </w:instrText>
             </w:r>
             <w:r>
               <w:rPr>
@@ -844,7 +1096,7 @@
                 <w:noProof/>
                 <w:webHidden/>
               </w:rPr>
-              <w:t>6</w:t>
+              <w:t>9</w:t>
             </w:r>
             <w:r>
               <w:rPr>
@@ -886,7 +1138,7 @@
       <w:pPr>
         <w:pStyle w:val="Heading1"/>
       </w:pPr>
-      <w:bookmarkStart w:id="0" w:name="_Toc22991438"/>
+      <w:bookmarkStart w:id="0" w:name="_Toc23011013"/>
       <w:r>
         <w:lastRenderedPageBreak/>
         <w:t>Overview</w:t>
@@ -898,7 +1150,7 @@
         <w:pStyle w:val="Heading1"/>
         <w:ind w:left="-270" w:firstLine="270"/>
       </w:pPr>
-      <w:bookmarkStart w:id="1" w:name="_Toc22991439"/>
+      <w:bookmarkStart w:id="1" w:name="_Toc23011014"/>
       <w:r>
         <w:t>Approach</w:t>
       </w:r>
@@ -909,7 +1161,7 @@
         <w:pStyle w:val="Heading1"/>
         <w:ind w:left="-270" w:firstLine="270"/>
       </w:pPr>
-      <w:bookmarkStart w:id="2" w:name="_Toc22991440"/>
+      <w:bookmarkStart w:id="2" w:name="_Toc23011015"/>
       <w:r>
         <w:t>System Flow</w:t>
       </w:r>
@@ -923,7 +1175,7 @@
           <w:numId w:val="1"/>
         </w:numPr>
       </w:pPr>
-      <w:bookmarkStart w:id="3" w:name="_Toc22991441"/>
+      <w:bookmarkStart w:id="3" w:name="_Toc23011016"/>
       <w:r>
         <w:t>Login Screen</w:t>
       </w:r>
@@ -987,7 +1239,7 @@
           <w:numId w:val="1"/>
         </w:numPr>
       </w:pPr>
-      <w:bookmarkStart w:id="4" w:name="_Toc22991442"/>
+      <w:bookmarkStart w:id="4" w:name="_Toc23011017"/>
       <w:r>
         <w:t xml:space="preserve">Start </w:t>
       </w:r>
@@ -1007,15 +1259,12 @@
           <w:numId w:val="1"/>
         </w:numPr>
       </w:pPr>
-      <w:bookmarkStart w:id="5" w:name="_Toc22991443"/>
+      <w:bookmarkStart w:id="5" w:name="_Toc23011018"/>
       <w:r>
         <w:t xml:space="preserve">Menu Option- </w:t>
       </w:r>
       <w:r>
-        <w:t>Create</w:t>
-      </w:r>
-      <w:r>
-        <w:t xml:space="preserve"> Session</w:t>
+        <w:t>Create Session</w:t>
       </w:r>
       <w:bookmarkEnd w:id="5"/>
     </w:p>
@@ -1036,8 +1285,6 @@
           <w:tab w:val="left" w:pos="7260"/>
         </w:tabs>
       </w:pPr>
-      <w:bookmarkStart w:id="6" w:name="_GoBack"/>
-      <w:bookmarkEnd w:id="6"/>
     </w:p>
     <w:p>
       <w:pPr>
@@ -1118,11 +1365,11 @@
           <w:numId w:val="1"/>
         </w:numPr>
       </w:pPr>
-      <w:bookmarkStart w:id="7" w:name="_Toc22991444"/>
+      <w:bookmarkStart w:id="6" w:name="_Toc23011019"/>
       <w:r>
         <w:t>Step to Setup Session.</w:t>
       </w:r>
-      <w:bookmarkEnd w:id="7"/>
+      <w:bookmarkEnd w:id="6"/>
     </w:p>
     <w:p>
       <w:r>
@@ -1131,25 +1378,17 @@
     </w:p>
     <w:p>
       <w:pPr>
-        <w:pStyle w:val="Subtitle"/>
+        <w:pStyle w:val="Heading3"/>
         <w:numPr>
           <w:ilvl w:val="2"/>
           <w:numId w:val="1"/>
         </w:numPr>
-        <w:rPr>
-          <w:rFonts w:eastAsiaTheme="majorEastAsia"/>
-          <w:b/>
-          <w:color w:val="1F497D" w:themeColor="text2"/>
-        </w:rPr>
-      </w:pPr>
-      <w:r>
-        <w:rPr>
-          <w:rFonts w:eastAsiaTheme="majorEastAsia"/>
-          <w:b/>
-          <w:color w:val="1F497D" w:themeColor="text2"/>
-        </w:rPr>
+      </w:pPr>
+      <w:bookmarkStart w:id="7" w:name="_Toc23011020"/>
+      <w:r>
         <w:t>Step 1: Session Info</w:t>
       </w:r>
+      <w:bookmarkEnd w:id="7"/>
     </w:p>
     <w:p>
       <w:r>
@@ -1196,17 +1435,27 @@
         <w:t>Screenshots are shown for details.</w:t>
       </w:r>
     </w:p>
-    <w:p>
-      <w:r>
-        <w:rPr>
+    <w:p/>
+    <w:p>
+      <w:pPr>
+        <w:tabs>
+          <w:tab w:val="left" w:pos="7260"/>
+        </w:tabs>
+        <w:rPr>
+          <w:b/>
+        </w:rPr>
+      </w:pPr>
+      <w:r>
+        <w:rPr>
+          <w:b/>
           <w:noProof/>
         </w:rPr>
         <w:lastRenderedPageBreak/>
         <w:drawing>
-          <wp:inline distT="0" distB="0" distL="0" distR="0" wp14:anchorId="4DA5487F" wp14:editId="2D92BFCE">
-            <wp:extent cx="6858000" cy="2590800"/>
+          <wp:inline distT="0" distB="0" distL="0" distR="0">
+            <wp:extent cx="6858000" cy="2560320"/>
             <wp:effectExtent l="0" t="0" r="0" b="0"/>
-            <wp:docPr id="1" name="Picture 1"/>
+            <wp:docPr id="3" name="Picture 3"/>
             <wp:cNvGraphicFramePr>
               <a:graphicFrameLocks xmlns:a="http://schemas.openxmlformats.org/drawingml/2006/main" noChangeAspect="1"/>
             </wp:cNvGraphicFramePr>
@@ -1214,23 +1463,36 @@
               <a:graphicData uri="http://schemas.openxmlformats.org/drawingml/2006/picture">
                 <pic:pic xmlns:pic="http://schemas.openxmlformats.org/drawingml/2006/picture">
                   <pic:nvPicPr>
-                    <pic:cNvPr id="1" name=""/>
-                    <pic:cNvPicPr/>
+                    <pic:cNvPr id="0" name="Picture 1"/>
+                    <pic:cNvPicPr>
+                      <a:picLocks noChangeAspect="1" noChangeArrowheads="1"/>
+                    </pic:cNvPicPr>
                   </pic:nvPicPr>
                   <pic:blipFill>
-                    <a:blip r:embed="rId11"/>
+                    <a:blip r:embed="rId11">
+                      <a:extLst>
+                        <a:ext uri="{28A0092B-C50C-407E-A947-70E740481C1C}">
+                          <a14:useLocalDpi xmlns:a14="http://schemas.microsoft.com/office/drawing/2010/main" val="0"/>
+                        </a:ext>
+                      </a:extLst>
+                    </a:blip>
+                    <a:srcRect/>
                     <a:stretch>
                       <a:fillRect/>
                     </a:stretch>
                   </pic:blipFill>
-                  <pic:spPr>
+                  <pic:spPr bwMode="auto">
                     <a:xfrm>
                       <a:off x="0" y="0"/>
-                      <a:ext cx="6858000" cy="2590800"/>
+                      <a:ext cx="6858000" cy="2560320"/>
                     </a:xfrm>
                     <a:prstGeom prst="rect">
                       <a:avLst/>
                     </a:prstGeom>
+                    <a:noFill/>
+                    <a:ln>
+                      <a:noFill/>
+                    </a:ln>
                   </pic:spPr>
                 </pic:pic>
               </a:graphicData>
@@ -1256,6 +1518,16 @@
       </w:r>
       <w:r>
         <w:t>a dropdown here. This mean that if you couldn’t find a session name in dropdown, you can add new session name with button option given below.</w:t>
+      </w:r>
+    </w:p>
+    <w:p>
+      <w:pPr>
+        <w:tabs>
+          <w:tab w:val="left" w:pos="7260"/>
+        </w:tabs>
+      </w:pPr>
+      <w:r>
+        <w:t>Active flag shows if mention session is active</w:t>
       </w:r>
     </w:p>
     <w:p>
@@ -1342,22 +1614,833 @@
         </w:tabs>
       </w:pPr>
       <w:r>
+        <w:lastRenderedPageBreak/>
         <w:t>Once user save the session name, user will able to see the name in dropdown. Idea here is that all branch are synchronized with single name instead of having different names. For same or similar period of time. On list view, they will be categories in form of tree view and seen in single row.</w:t>
       </w:r>
     </w:p>
     <w:p>
       <w:pPr>
+        <w:pStyle w:val="Heading3"/>
+        <w:numPr>
+          <w:ilvl w:val="2"/>
+          <w:numId w:val="1"/>
+        </w:numPr>
+      </w:pPr>
+      <w:bookmarkStart w:id="8" w:name="_Toc23011021"/>
+      <w:r>
+        <w:t>Step 2</w:t>
+      </w:r>
+      <w:r>
+        <w:t>: Exam Module</w:t>
+      </w:r>
+      <w:bookmarkEnd w:id="8"/>
+    </w:p>
+    <w:p>
+      <w:r>
+        <w:t>Second step covers complete exam module which includes adding/ed</w:t>
+      </w:r>
+      <w:r>
+        <w:t>it new exam title and exam type. This explain frequency of exam that will be conducted in each session. This module will be used in step 4 where exam schedule will be decided. Please go through</w:t>
+      </w:r>
+      <w:r>
+        <w:t xml:space="preserve"> screen below for more details.</w:t>
+      </w:r>
+    </w:p>
+    <w:p>
+      <w:r>
+        <w:rPr>
+          <w:noProof/>
+        </w:rPr>
+        <w:drawing>
+          <wp:inline distT="0" distB="0" distL="0" distR="0">
+            <wp:extent cx="6858000" cy="3067050"/>
+            <wp:effectExtent l="0" t="0" r="0" b="0"/>
+            <wp:docPr id="5" name="Picture 5"/>
+            <wp:cNvGraphicFramePr>
+              <a:graphicFrameLocks xmlns:a="http://schemas.openxmlformats.org/drawingml/2006/main" noChangeAspect="1"/>
+            </wp:cNvGraphicFramePr>
+            <a:graphic xmlns:a="http://schemas.openxmlformats.org/drawingml/2006/main">
+              <a:graphicData uri="http://schemas.openxmlformats.org/drawingml/2006/picture">
+                <pic:pic xmlns:pic="http://schemas.openxmlformats.org/drawingml/2006/picture">
+                  <pic:nvPicPr>
+                    <pic:cNvPr id="0" name="Picture 2"/>
+                    <pic:cNvPicPr>
+                      <a:picLocks noChangeAspect="1" noChangeArrowheads="1"/>
+                    </pic:cNvPicPr>
+                  </pic:nvPicPr>
+                  <pic:blipFill>
+                    <a:blip r:embed="rId13">
+                      <a:extLst>
+                        <a:ext uri="{28A0092B-C50C-407E-A947-70E740481C1C}">
+                          <a14:useLocalDpi xmlns:a14="http://schemas.microsoft.com/office/drawing/2010/main" val="0"/>
+                        </a:ext>
+                      </a:extLst>
+                    </a:blip>
+                    <a:srcRect/>
+                    <a:stretch>
+                      <a:fillRect/>
+                    </a:stretch>
+                  </pic:blipFill>
+                  <pic:spPr bwMode="auto">
+                    <a:xfrm>
+                      <a:off x="0" y="0"/>
+                      <a:ext cx="6858000" cy="3067050"/>
+                    </a:xfrm>
+                    <a:prstGeom prst="rect">
+                      <a:avLst/>
+                    </a:prstGeom>
+                    <a:noFill/>
+                    <a:ln>
+                      <a:noFill/>
+                    </a:ln>
+                  </pic:spPr>
+                </pic:pic>
+              </a:graphicData>
+            </a:graphic>
+          </wp:inline>
+        </w:drawing>
+      </w:r>
+    </w:p>
+    <w:p>
+      <w:r>
+        <w:t>All the active exam title will be shown on screen. For specific session new exam can be remove with X on each row. If new exam require to be added user can do it from add button given below.</w:t>
+      </w:r>
+    </w:p>
+    <w:p>
+      <w:r>
+        <w:rPr>
+          <w:noProof/>
+        </w:rPr>
+        <w:drawing>
+          <wp:inline distT="0" distB="0" distL="0" distR="0" wp14:anchorId="2FDB4DF4" wp14:editId="0B4A515A">
+            <wp:extent cx="1990725" cy="1352550"/>
+            <wp:effectExtent l="0" t="0" r="9525" b="0"/>
+            <wp:docPr id="1" name="Picture 1"/>
+            <wp:cNvGraphicFramePr>
+              <a:graphicFrameLocks xmlns:a="http://schemas.openxmlformats.org/drawingml/2006/main" noChangeAspect="1"/>
+            </wp:cNvGraphicFramePr>
+            <a:graphic xmlns:a="http://schemas.openxmlformats.org/drawingml/2006/main">
+              <a:graphicData uri="http://schemas.openxmlformats.org/drawingml/2006/picture">
+                <pic:pic xmlns:pic="http://schemas.openxmlformats.org/drawingml/2006/picture">
+                  <pic:nvPicPr>
+                    <pic:cNvPr id="1" name=""/>
+                    <pic:cNvPicPr/>
+                  </pic:nvPicPr>
+                  <pic:blipFill>
+                    <a:blip r:embed="rId14"/>
+                    <a:stretch>
+                      <a:fillRect/>
+                    </a:stretch>
+                  </pic:blipFill>
+                  <pic:spPr>
+                    <a:xfrm>
+                      <a:off x="0" y="0"/>
+                      <a:ext cx="1990725" cy="1352550"/>
+                    </a:xfrm>
+                    <a:prstGeom prst="rect">
+                      <a:avLst/>
+                    </a:prstGeom>
+                  </pic:spPr>
+                </pic:pic>
+              </a:graphicData>
+            </a:graphic>
+          </wp:inline>
+        </w:drawing>
+      </w:r>
+    </w:p>
+    <w:p>
+      <w:pPr>
+        <w:pStyle w:val="Heading4"/>
+        <w:numPr>
+          <w:ilvl w:val="0"/>
+          <w:numId w:val="7"/>
+        </w:numPr>
+      </w:pPr>
+      <w:r>
+        <w:t xml:space="preserve">Exam </w:t>
+      </w:r>
+      <w:r>
+        <w:t>Title Option</w:t>
+      </w:r>
+    </w:p>
+    <w:p>
+      <w:r>
+        <w:t>On pressing Exam Title add button following slider will appear from where new exam title can be added.</w:t>
+      </w:r>
+    </w:p>
+    <w:p/>
+    <w:p>
+      <w:pPr>
+        <w:tabs>
+          <w:tab w:val="left" w:pos="7260"/>
+        </w:tabs>
+      </w:pPr>
+      <w:r>
+        <w:rPr>
+          <w:noProof/>
+        </w:rPr>
+        <w:lastRenderedPageBreak/>
+        <w:drawing>
+          <wp:inline distT="0" distB="0" distL="0" distR="0">
+            <wp:extent cx="6858000" cy="3067050"/>
+            <wp:effectExtent l="0" t="0" r="0" b="0"/>
+            <wp:docPr id="9" name="Picture 9"/>
+            <wp:cNvGraphicFramePr>
+              <a:graphicFrameLocks xmlns:a="http://schemas.openxmlformats.org/drawingml/2006/main" noChangeAspect="1"/>
+            </wp:cNvGraphicFramePr>
+            <a:graphic xmlns:a="http://schemas.openxmlformats.org/drawingml/2006/main">
+              <a:graphicData uri="http://schemas.openxmlformats.org/drawingml/2006/picture">
+                <pic:pic xmlns:pic="http://schemas.openxmlformats.org/drawingml/2006/picture">
+                  <pic:nvPicPr>
+                    <pic:cNvPr id="0" name="Picture 3"/>
+                    <pic:cNvPicPr>
+                      <a:picLocks noChangeAspect="1" noChangeArrowheads="1"/>
+                    </pic:cNvPicPr>
+                  </pic:nvPicPr>
+                  <pic:blipFill>
+                    <a:blip r:embed="rId15">
+                      <a:extLst>
+                        <a:ext uri="{28A0092B-C50C-407E-A947-70E740481C1C}">
+                          <a14:useLocalDpi xmlns:a14="http://schemas.microsoft.com/office/drawing/2010/main" val="0"/>
+                        </a:ext>
+                      </a:extLst>
+                    </a:blip>
+                    <a:srcRect/>
+                    <a:stretch>
+                      <a:fillRect/>
+                    </a:stretch>
+                  </pic:blipFill>
+                  <pic:spPr bwMode="auto">
+                    <a:xfrm>
+                      <a:off x="0" y="0"/>
+                      <a:ext cx="6858000" cy="3067050"/>
+                    </a:xfrm>
+                    <a:prstGeom prst="rect">
+                      <a:avLst/>
+                    </a:prstGeom>
+                    <a:noFill/>
+                    <a:ln>
+                      <a:noFill/>
+                    </a:ln>
+                  </pic:spPr>
+                </pic:pic>
+              </a:graphicData>
+            </a:graphic>
+          </wp:inline>
+        </w:drawing>
+      </w:r>
+    </w:p>
+    <w:p>
+      <w:pPr>
+        <w:tabs>
+          <w:tab w:val="left" w:pos="7260"/>
+        </w:tabs>
+      </w:pPr>
+      <w:r>
+        <w:t xml:space="preserve">Exam title grid will not be initially shown but on pressing view data option next to save button, user can see the grid value as well from where user can activate/deactivate title along with delete and edit option on screen. If user click on pencil sign in action option, value of selected grid will be populated in the above penal from where user can modify the values. </w:t>
+      </w:r>
+    </w:p>
+    <w:p>
+      <w:pPr>
+        <w:tabs>
+          <w:tab w:val="left" w:pos="7260"/>
+        </w:tabs>
+      </w:pPr>
+      <w:r>
+        <w:t xml:space="preserve">After </w:t>
+      </w:r>
+      <w:r>
+        <w:t>saving</w:t>
+      </w:r>
+      <w:r>
+        <w:t xml:space="preserve"> the value, all the dropdown value in Exam main option will refresh so that user could select new value added.</w:t>
+      </w:r>
+    </w:p>
+    <w:p>
+      <w:pPr>
+        <w:pStyle w:val="Heading4"/>
+        <w:numPr>
+          <w:ilvl w:val="0"/>
+          <w:numId w:val="7"/>
+        </w:numPr>
+      </w:pPr>
+      <w:r>
+        <w:t xml:space="preserve">Exam </w:t>
+      </w:r>
+      <w:r>
+        <w:t>Type</w:t>
+      </w:r>
+      <w:r>
+        <w:t xml:space="preserve"> Option</w:t>
+      </w:r>
+    </w:p>
+    <w:p>
+      <w:pPr>
+        <w:tabs>
+          <w:tab w:val="left" w:pos="7260"/>
+        </w:tabs>
+      </w:pPr>
+      <w:r>
+        <w:t>Second option in Add dropdown button is Exam title. On pressing the option slide panel will be shown on screen as following</w:t>
+      </w:r>
+    </w:p>
+    <w:p>
+      <w:pPr>
+        <w:tabs>
+          <w:tab w:val="left" w:pos="7260"/>
+        </w:tabs>
+      </w:pPr>
+      <w:r>
+        <w:rPr>
+          <w:noProof/>
+        </w:rPr>
+        <w:lastRenderedPageBreak/>
+        <w:drawing>
+          <wp:inline distT="0" distB="0" distL="0" distR="0">
+            <wp:extent cx="6858000" cy="3067050"/>
+            <wp:effectExtent l="0" t="0" r="0" b="0"/>
+            <wp:docPr id="10" name="Picture 10"/>
+            <wp:cNvGraphicFramePr>
+              <a:graphicFrameLocks xmlns:a="http://schemas.openxmlformats.org/drawingml/2006/main" noChangeAspect="1"/>
+            </wp:cNvGraphicFramePr>
+            <a:graphic xmlns:a="http://schemas.openxmlformats.org/drawingml/2006/main">
+              <a:graphicData uri="http://schemas.openxmlformats.org/drawingml/2006/picture">
+                <pic:pic xmlns:pic="http://schemas.openxmlformats.org/drawingml/2006/picture">
+                  <pic:nvPicPr>
+                    <pic:cNvPr id="0" name="Picture 4"/>
+                    <pic:cNvPicPr>
+                      <a:picLocks noChangeAspect="1" noChangeArrowheads="1"/>
+                    </pic:cNvPicPr>
+                  </pic:nvPicPr>
+                  <pic:blipFill>
+                    <a:blip r:embed="rId16">
+                      <a:extLst>
+                        <a:ext uri="{28A0092B-C50C-407E-A947-70E740481C1C}">
+                          <a14:useLocalDpi xmlns:a14="http://schemas.microsoft.com/office/drawing/2010/main" val="0"/>
+                        </a:ext>
+                      </a:extLst>
+                    </a:blip>
+                    <a:srcRect/>
+                    <a:stretch>
+                      <a:fillRect/>
+                    </a:stretch>
+                  </pic:blipFill>
+                  <pic:spPr bwMode="auto">
+                    <a:xfrm>
+                      <a:off x="0" y="0"/>
+                      <a:ext cx="6858000" cy="3067050"/>
+                    </a:xfrm>
+                    <a:prstGeom prst="rect">
+                      <a:avLst/>
+                    </a:prstGeom>
+                    <a:noFill/>
+                    <a:ln>
+                      <a:noFill/>
+                    </a:ln>
+                  </pic:spPr>
+                </pic:pic>
+              </a:graphicData>
+            </a:graphic>
+          </wp:inline>
+        </w:drawing>
+      </w:r>
+    </w:p>
+    <w:p>
+      <w:pPr>
+        <w:tabs>
+          <w:tab w:val="left" w:pos="7260"/>
+        </w:tabs>
+      </w:pPr>
+    </w:p>
+    <w:p>
+      <w:pPr>
+        <w:tabs>
+          <w:tab w:val="left" w:pos="7260"/>
+        </w:tabs>
+      </w:pPr>
+      <w:r>
+        <w:t xml:space="preserve">It is similar to other panel option and view data will only be available once user press the view data button. On pressing edit option against exam type, value will be populated in top portion where user can update the value. </w:t>
+      </w:r>
+    </w:p>
+    <w:p>
+      <w:pPr>
+        <w:pStyle w:val="Heading3"/>
+        <w:numPr>
+          <w:ilvl w:val="2"/>
+          <w:numId w:val="1"/>
+        </w:numPr>
+      </w:pPr>
+      <w:bookmarkStart w:id="9" w:name="_Toc23011022"/>
+      <w:r>
+        <w:t xml:space="preserve">Step </w:t>
+      </w:r>
+      <w:r>
+        <w:t>3</w:t>
+      </w:r>
+      <w:r>
+        <w:t xml:space="preserve">: </w:t>
+      </w:r>
+      <w:r>
+        <w:t>Subject</w:t>
+      </w:r>
+      <w:r>
+        <w:t xml:space="preserve"> Module</w:t>
+      </w:r>
+      <w:bookmarkEnd w:id="9"/>
+    </w:p>
+    <w:p>
+      <w:pPr>
+        <w:tabs>
+          <w:tab w:val="left" w:pos="7260"/>
+        </w:tabs>
+      </w:pPr>
+      <w:r>
+        <w:t>This is similar to Exam module where values are pre-populated with configuration already define in system. User has leverage to configure the system with new capability.</w:t>
+      </w:r>
+      <w:r>
+        <w:t xml:space="preserve"> Depending upon branch that is selected in 1</w:t>
+      </w:r>
+      <w:r>
+        <w:rPr>
+          <w:vertAlign w:val="superscript"/>
+        </w:rPr>
+        <w:t>st</w:t>
+      </w:r>
+      <w:r>
+        <w:t xml:space="preserve"> step, classes are shown on screen.</w:t>
+      </w:r>
+    </w:p>
+    <w:p>
+      <w:pPr>
+        <w:tabs>
+          <w:tab w:val="left" w:pos="7260"/>
+        </w:tabs>
+      </w:pPr>
+      <w:r>
+        <w:rPr>
+          <w:noProof/>
+        </w:rPr>
+        <w:drawing>
+          <wp:inline distT="0" distB="0" distL="0" distR="0">
+            <wp:extent cx="6858000" cy="3095625"/>
+            <wp:effectExtent l="0" t="0" r="0" b="9525"/>
+            <wp:docPr id="11" name="Picture 11"/>
+            <wp:cNvGraphicFramePr>
+              <a:graphicFrameLocks xmlns:a="http://schemas.openxmlformats.org/drawingml/2006/main" noChangeAspect="1"/>
+            </wp:cNvGraphicFramePr>
+            <a:graphic xmlns:a="http://schemas.openxmlformats.org/drawingml/2006/main">
+              <a:graphicData uri="http://schemas.openxmlformats.org/drawingml/2006/picture">
+                <pic:pic xmlns:pic="http://schemas.openxmlformats.org/drawingml/2006/picture">
+                  <pic:nvPicPr>
+                    <pic:cNvPr id="0" name="Picture 5"/>
+                    <pic:cNvPicPr>
+                      <a:picLocks noChangeAspect="1" noChangeArrowheads="1"/>
+                    </pic:cNvPicPr>
+                  </pic:nvPicPr>
+                  <pic:blipFill>
+                    <a:blip r:embed="rId17">
+                      <a:extLst>
+                        <a:ext uri="{28A0092B-C50C-407E-A947-70E740481C1C}">
+                          <a14:useLocalDpi xmlns:a14="http://schemas.microsoft.com/office/drawing/2010/main" val="0"/>
+                        </a:ext>
+                      </a:extLst>
+                    </a:blip>
+                    <a:srcRect/>
+                    <a:stretch>
+                      <a:fillRect/>
+                    </a:stretch>
+                  </pic:blipFill>
+                  <pic:spPr bwMode="auto">
+                    <a:xfrm>
+                      <a:off x="0" y="0"/>
+                      <a:ext cx="6858000" cy="3095625"/>
+                    </a:xfrm>
+                    <a:prstGeom prst="rect">
+                      <a:avLst/>
+                    </a:prstGeom>
+                    <a:noFill/>
+                    <a:ln>
+                      <a:noFill/>
+                    </a:ln>
+                  </pic:spPr>
+                </pic:pic>
+              </a:graphicData>
+            </a:graphic>
+          </wp:inline>
+        </w:drawing>
+      </w:r>
+    </w:p>
+    <w:p>
+      <w:pPr>
+        <w:tabs>
+          <w:tab w:val="left" w:pos="7260"/>
+        </w:tabs>
+      </w:pPr>
+    </w:p>
+    <w:p>
+      <w:pPr>
+        <w:pStyle w:val="Heading4"/>
+        <w:numPr>
+          <w:ilvl w:val="0"/>
+          <w:numId w:val="6"/>
+        </w:numPr>
+      </w:pPr>
+      <w:r>
+        <w:t>Subject</w:t>
+      </w:r>
+      <w:r>
+        <w:t xml:space="preserve"> Title</w:t>
+      </w:r>
+      <w:r>
+        <w:t xml:space="preserve"> Add</w:t>
+      </w:r>
+      <w:r>
+        <w:t xml:space="preserve"> Option</w:t>
+      </w:r>
+    </w:p>
+    <w:p>
+      <w:pPr>
+        <w:tabs>
+          <w:tab w:val="left" w:pos="7260"/>
+        </w:tabs>
+      </w:pPr>
+      <w:r>
+        <w:rPr>
+          <w:noProof/>
+        </w:rPr>
+        <w:drawing>
+          <wp:inline distT="0" distB="0" distL="0" distR="0">
+            <wp:extent cx="6858000" cy="3095625"/>
+            <wp:effectExtent l="0" t="0" r="0" b="9525"/>
+            <wp:docPr id="13" name="Picture 13"/>
+            <wp:cNvGraphicFramePr>
+              <a:graphicFrameLocks xmlns:a="http://schemas.openxmlformats.org/drawingml/2006/main" noChangeAspect="1"/>
+            </wp:cNvGraphicFramePr>
+            <a:graphic xmlns:a="http://schemas.openxmlformats.org/drawingml/2006/main">
+              <a:graphicData uri="http://schemas.openxmlformats.org/drawingml/2006/picture">
+                <pic:pic xmlns:pic="http://schemas.openxmlformats.org/drawingml/2006/picture">
+                  <pic:nvPicPr>
+                    <pic:cNvPr id="0" name="Picture 7"/>
+                    <pic:cNvPicPr>
+                      <a:picLocks noChangeAspect="1" noChangeArrowheads="1"/>
+                    </pic:cNvPicPr>
+                  </pic:nvPicPr>
+                  <pic:blipFill>
+                    <a:blip r:embed="rId18">
+                      <a:extLst>
+                        <a:ext uri="{28A0092B-C50C-407E-A947-70E740481C1C}">
+                          <a14:useLocalDpi xmlns:a14="http://schemas.microsoft.com/office/drawing/2010/main" val="0"/>
+                        </a:ext>
+                      </a:extLst>
+                    </a:blip>
+                    <a:srcRect/>
+                    <a:stretch>
+                      <a:fillRect/>
+                    </a:stretch>
+                  </pic:blipFill>
+                  <pic:spPr bwMode="auto">
+                    <a:xfrm>
+                      <a:off x="0" y="0"/>
+                      <a:ext cx="6858000" cy="3095625"/>
+                    </a:xfrm>
+                    <a:prstGeom prst="rect">
+                      <a:avLst/>
+                    </a:prstGeom>
+                    <a:noFill/>
+                    <a:ln>
+                      <a:noFill/>
+                    </a:ln>
+                  </pic:spPr>
+                </pic:pic>
+              </a:graphicData>
+            </a:graphic>
+          </wp:inline>
+        </w:drawing>
+      </w:r>
+    </w:p>
+    <w:p>
+      <w:pPr>
+        <w:pStyle w:val="Heading3"/>
+        <w:numPr>
+          <w:ilvl w:val="2"/>
+          <w:numId w:val="1"/>
+        </w:numPr>
+      </w:pPr>
+      <w:r>
+        <w:t>Step 4</w:t>
+      </w:r>
+      <w:r>
+        <w:t xml:space="preserve">: </w:t>
+      </w:r>
+      <w:r>
+        <w:t>Assessment</w:t>
+      </w:r>
+      <w:r>
+        <w:t xml:space="preserve"> Module</w:t>
+      </w:r>
+    </w:p>
+    <w:p>
+      <w:pPr>
+        <w:tabs>
+          <w:tab w:val="left" w:pos="7260"/>
+        </w:tabs>
+        <w:rPr>
+          <w:b/>
+        </w:rPr>
+      </w:pPr>
+    </w:p>
+    <w:p>
+      <w:pPr>
+        <w:tabs>
+          <w:tab w:val="left" w:pos="7260"/>
+        </w:tabs>
+        <w:rPr>
+          <w:b/>
+        </w:rPr>
+      </w:pPr>
+      <w:r>
+        <w:rPr>
+          <w:b/>
+          <w:noProof/>
+        </w:rPr>
+        <w:drawing>
+          <wp:inline distT="0" distB="0" distL="0" distR="0">
+            <wp:extent cx="6858000" cy="3108960"/>
+            <wp:effectExtent l="0" t="0" r="0" b="0"/>
+            <wp:docPr id="14" name="Picture 14"/>
+            <wp:cNvGraphicFramePr>
+              <a:graphicFrameLocks xmlns:a="http://schemas.openxmlformats.org/drawingml/2006/main" noChangeAspect="1"/>
+            </wp:cNvGraphicFramePr>
+            <a:graphic xmlns:a="http://schemas.openxmlformats.org/drawingml/2006/main">
+              <a:graphicData uri="http://schemas.openxmlformats.org/drawingml/2006/picture">
+                <pic:pic xmlns:pic="http://schemas.openxmlformats.org/drawingml/2006/picture">
+                  <pic:nvPicPr>
+                    <pic:cNvPr id="0" name="Picture 8"/>
+                    <pic:cNvPicPr>
+                      <a:picLocks noChangeAspect="1" noChangeArrowheads="1"/>
+                    </pic:cNvPicPr>
+                  </pic:nvPicPr>
+                  <pic:blipFill>
+                    <a:blip r:embed="rId19">
+                      <a:extLst>
+                        <a:ext uri="{28A0092B-C50C-407E-A947-70E740481C1C}">
+                          <a14:useLocalDpi xmlns:a14="http://schemas.microsoft.com/office/drawing/2010/main" val="0"/>
+                        </a:ext>
+                      </a:extLst>
+                    </a:blip>
+                    <a:srcRect/>
+                    <a:stretch>
+                      <a:fillRect/>
+                    </a:stretch>
+                  </pic:blipFill>
+                  <pic:spPr bwMode="auto">
+                    <a:xfrm>
+                      <a:off x="0" y="0"/>
+                      <a:ext cx="6858000" cy="3108960"/>
+                    </a:xfrm>
+                    <a:prstGeom prst="rect">
+                      <a:avLst/>
+                    </a:prstGeom>
+                    <a:noFill/>
+                    <a:ln>
+                      <a:noFill/>
+                    </a:ln>
+                  </pic:spPr>
+                </pic:pic>
+              </a:graphicData>
+            </a:graphic>
+          </wp:inline>
+        </w:drawing>
+      </w:r>
+    </w:p>
+    <w:p>
+      <w:pPr>
+        <w:tabs>
+          <w:tab w:val="left" w:pos="7260"/>
+        </w:tabs>
+        <w:rPr>
+          <w:b/>
+        </w:rPr>
+      </w:pPr>
+    </w:p>
+    <w:p>
+      <w:pPr>
+        <w:tabs>
+          <w:tab w:val="left" w:pos="7260"/>
+        </w:tabs>
+        <w:rPr>
+          <w:b/>
+        </w:rPr>
+      </w:pPr>
+    </w:p>
+    <w:p>
+      <w:pPr>
+        <w:pStyle w:val="Heading3"/>
+        <w:numPr>
+          <w:ilvl w:val="2"/>
+          <w:numId w:val="1"/>
+        </w:numPr>
+      </w:pPr>
+      <w:r>
+        <w:lastRenderedPageBreak/>
+        <w:t>Step 5</w:t>
+      </w:r>
+      <w:r>
+        <w:t xml:space="preserve">: </w:t>
+      </w:r>
+      <w:r>
+        <w:t>Summary</w:t>
+      </w:r>
+    </w:p>
+    <w:p>
+      <w:pPr>
+        <w:tabs>
+          <w:tab w:val="left" w:pos="7260"/>
+        </w:tabs>
+      </w:pPr>
+      <w:r>
+        <w:t xml:space="preserve">In this module user can see the summary of all the activity that has been done in previous 4 section. User can also partially save the session in this step and also can execute the session completion process. Session completion process will trigger only when all previous </w:t>
+      </w:r>
+      <w:r>
+        <w:t xml:space="preserve">session are already been closed for that particular branches that has been selected in the system. </w:t>
+      </w:r>
+      <w:r>
+        <w:t>Screenshot are shown below</w:t>
+      </w:r>
+    </w:p>
+    <w:p>
+      <w:pPr>
+        <w:tabs>
+          <w:tab w:val="left" w:pos="7260"/>
+        </w:tabs>
+        <w:rPr>
+          <w:b/>
+        </w:rPr>
+      </w:pPr>
+      <w:r>
+        <w:rPr>
+          <w:b/>
+          <w:noProof/>
+        </w:rPr>
+        <w:drawing>
+          <wp:inline distT="0" distB="0" distL="0" distR="0">
+            <wp:extent cx="6848475" cy="3038475"/>
+            <wp:effectExtent l="0" t="0" r="9525" b="9525"/>
+            <wp:docPr id="15" name="Picture 15"/>
+            <wp:cNvGraphicFramePr>
+              <a:graphicFrameLocks xmlns:a="http://schemas.openxmlformats.org/drawingml/2006/main" noChangeAspect="1"/>
+            </wp:cNvGraphicFramePr>
+            <a:graphic xmlns:a="http://schemas.openxmlformats.org/drawingml/2006/main">
+              <a:graphicData uri="http://schemas.openxmlformats.org/drawingml/2006/picture">
+                <pic:pic xmlns:pic="http://schemas.openxmlformats.org/drawingml/2006/picture">
+                  <pic:nvPicPr>
+                    <pic:cNvPr id="0" name="Picture 9"/>
+                    <pic:cNvPicPr>
+                      <a:picLocks noChangeAspect="1" noChangeArrowheads="1"/>
+                    </pic:cNvPicPr>
+                  </pic:nvPicPr>
+                  <pic:blipFill>
+                    <a:blip r:embed="rId20">
+                      <a:extLst>
+                        <a:ext uri="{28A0092B-C50C-407E-A947-70E740481C1C}">
+                          <a14:useLocalDpi xmlns:a14="http://schemas.microsoft.com/office/drawing/2010/main" val="0"/>
+                        </a:ext>
+                      </a:extLst>
+                    </a:blip>
+                    <a:srcRect/>
+                    <a:stretch>
+                      <a:fillRect/>
+                    </a:stretch>
+                  </pic:blipFill>
+                  <pic:spPr bwMode="auto">
+                    <a:xfrm>
+                      <a:off x="0" y="0"/>
+                      <a:ext cx="6848475" cy="3038475"/>
+                    </a:xfrm>
+                    <a:prstGeom prst="rect">
+                      <a:avLst/>
+                    </a:prstGeom>
+                    <a:noFill/>
+                    <a:ln>
+                      <a:noFill/>
+                    </a:ln>
+                  </pic:spPr>
+                </pic:pic>
+              </a:graphicData>
+            </a:graphic>
+          </wp:inline>
+        </w:drawing>
+      </w:r>
+    </w:p>
+    <w:p>
+      <w:pPr>
+        <w:tabs>
+          <w:tab w:val="left" w:pos="7260"/>
+        </w:tabs>
+      </w:pPr>
+      <w:r>
+        <w:t>Other section screenshot are not attached however they will look very similar to what original step shows but they will all be read-only.</w:t>
+      </w:r>
+    </w:p>
+    <w:p>
+      <w:pPr>
+        <w:tabs>
+          <w:tab w:val="left" w:pos="7260"/>
+        </w:tabs>
+        <w:rPr>
+          <w:b/>
+          <w:color w:val="FF0000"/>
+        </w:rPr>
+      </w:pPr>
+      <w:r>
+        <w:rPr>
+          <w:b/>
+          <w:color w:val="FF0000"/>
+        </w:rPr>
+        <w:t>Note:</w:t>
+      </w:r>
+      <w:r>
+        <w:rPr>
+          <w:b/>
+          <w:color w:val="FF0000"/>
+        </w:rPr>
+        <w:t xml:space="preserve"> End-points are not yet attached however they will also be attached shortly</w:t>
+      </w:r>
+      <w:bookmarkStart w:id="10" w:name="_GoBack"/>
+      <w:bookmarkEnd w:id="10"/>
+    </w:p>
+    <w:p>
+      <w:pPr>
+        <w:tabs>
+          <w:tab w:val="left" w:pos="7260"/>
+        </w:tabs>
+        <w:rPr>
+          <w:b/>
+        </w:rPr>
+      </w:pPr>
+    </w:p>
+    <w:p>
+      <w:pPr>
+        <w:tabs>
+          <w:tab w:val="left" w:pos="7260"/>
+        </w:tabs>
+        <w:rPr>
+          <w:b/>
+        </w:rPr>
+      </w:pPr>
+    </w:p>
+    <w:p>
+      <w:pPr>
         <w:pStyle w:val="Heading1"/>
       </w:pPr>
-      <w:bookmarkStart w:id="8" w:name="_Toc22991445"/>
-      <w:r>
-        <w:lastRenderedPageBreak/>
+      <w:bookmarkStart w:id="11" w:name="_Toc23011023"/>
+      <w:r>
         <w:t>E</w:t>
       </w:r>
       <w:r>
         <w:t>nd-point details</w:t>
       </w:r>
-      <w:bookmarkEnd w:id="8"/>
+      <w:bookmarkEnd w:id="11"/>
     </w:p>
     <w:p>
       <w:r>
@@ -1369,8 +2452,8 @@
     <w:p/>
     <w:p/>
     <w:sectPr>
-      <w:headerReference w:type="default" r:id="rId13"/>
-      <w:footerReference w:type="default" r:id="rId14"/>
+      <w:headerReference w:type="default" r:id="rId21"/>
+      <w:footerReference w:type="default" r:id="rId22"/>
       <w:pgSz w:w="12240" w:h="15840" w:code="1"/>
       <w:pgMar w:top="720" w:right="720" w:bottom="720" w:left="720" w:header="1440" w:footer="720" w:gutter="0"/>
       <w:cols w:space="720"/>
@@ -1446,7 +2529,7 @@
         <w:rStyle w:val="PageNumber"/>
         <w:noProof/>
       </w:rPr>
-      <w:t>6</w:t>
+      <w:t>9</w:t>
     </w:r>
     <w:r>
       <w:rPr>
@@ -1483,7 +2566,7 @@
         <w:rStyle w:val="PageNumber"/>
         <w:noProof/>
       </w:rPr>
-      <w:t>6</w:t>
+      <w:t>10</w:t>
     </w:r>
     <w:r>
       <w:rPr>
@@ -1610,6 +2693,273 @@
 <file path=word/numbering.xml><?xml version="1.0" encoding="utf-8"?>
 <w:numbering xmlns:wpc="http://schemas.microsoft.com/office/word/2010/wordprocessingCanvas" xmlns:mc="http://schemas.openxmlformats.org/markup-compatibility/2006" xmlns:o="urn:schemas-microsoft-com:office:office" xmlns:r="http://schemas.openxmlformats.org/officeDocument/2006/relationships" xmlns:m="http://schemas.openxmlformats.org/officeDocument/2006/math" xmlns:v="urn:schemas-microsoft-com:vml" xmlns:wp14="http://schemas.microsoft.com/office/word/2010/wordprocessingDrawing" xmlns:wp="http://schemas.openxmlformats.org/drawingml/2006/wordprocessingDrawing" xmlns:w10="urn:schemas-microsoft-com:office:word" xmlns:w="http://schemas.openxmlformats.org/wordprocessingml/2006/main" xmlns:w14="http://schemas.microsoft.com/office/word/2010/wordml" xmlns:w15="http://schemas.microsoft.com/office/word/2012/wordml" xmlns:wpg="http://schemas.microsoft.com/office/word/2010/wordprocessingGroup" xmlns:wpi="http://schemas.microsoft.com/office/word/2010/wordprocessingInk" xmlns:wne="http://schemas.microsoft.com/office/word/2006/wordml" xmlns:wps="http://schemas.microsoft.com/office/word/2010/wordprocessingShape" mc:Ignorable="w14 w15 wp14">
   <w:abstractNum w:abstractNumId="0" w15:restartNumberingAfterBreak="0">
+    <w:nsid w:val="01DB52F9"/>
+    <w:multiLevelType w:val="hybridMultilevel"/>
+    <w:tmpl w:val="A84E501E"/>
+    <w:lvl w:ilvl="0" w:tplc="3FA2A312">
+      <w:start w:val="1"/>
+      <w:numFmt w:val="lowerRoman"/>
+      <w:lvlText w:val="%1)"/>
+      <w:lvlJc w:val="left"/>
+      <w:pPr>
+        <w:ind w:left="2520" w:hanging="720"/>
+      </w:pPr>
+      <w:rPr>
+        <w:rFonts w:hint="default"/>
+      </w:rPr>
+    </w:lvl>
+    <w:lvl w:ilvl="1" w:tplc="04090019" w:tentative="1">
+      <w:start w:val="1"/>
+      <w:numFmt w:val="lowerLetter"/>
+      <w:lvlText w:val="%2."/>
+      <w:lvlJc w:val="left"/>
+      <w:pPr>
+        <w:ind w:left="1440" w:hanging="360"/>
+      </w:pPr>
+    </w:lvl>
+    <w:lvl w:ilvl="2" w:tplc="0409001B" w:tentative="1">
+      <w:start w:val="1"/>
+      <w:numFmt w:val="lowerRoman"/>
+      <w:lvlText w:val="%3."/>
+      <w:lvlJc w:val="right"/>
+      <w:pPr>
+        <w:ind w:left="2160" w:hanging="180"/>
+      </w:pPr>
+    </w:lvl>
+    <w:lvl w:ilvl="3" w:tplc="0409000F" w:tentative="1">
+      <w:start w:val="1"/>
+      <w:numFmt w:val="decimal"/>
+      <w:lvlText w:val="%4."/>
+      <w:lvlJc w:val="left"/>
+      <w:pPr>
+        <w:ind w:left="2880" w:hanging="360"/>
+      </w:pPr>
+    </w:lvl>
+    <w:lvl w:ilvl="4" w:tplc="04090019" w:tentative="1">
+      <w:start w:val="1"/>
+      <w:numFmt w:val="lowerLetter"/>
+      <w:lvlText w:val="%5."/>
+      <w:lvlJc w:val="left"/>
+      <w:pPr>
+        <w:ind w:left="3600" w:hanging="360"/>
+      </w:pPr>
+    </w:lvl>
+    <w:lvl w:ilvl="5" w:tplc="0409001B" w:tentative="1">
+      <w:start w:val="1"/>
+      <w:numFmt w:val="lowerRoman"/>
+      <w:lvlText w:val="%6."/>
+      <w:lvlJc w:val="right"/>
+      <w:pPr>
+        <w:ind w:left="4320" w:hanging="180"/>
+      </w:pPr>
+    </w:lvl>
+    <w:lvl w:ilvl="6" w:tplc="0409000F" w:tentative="1">
+      <w:start w:val="1"/>
+      <w:numFmt w:val="decimal"/>
+      <w:lvlText w:val="%7."/>
+      <w:lvlJc w:val="left"/>
+      <w:pPr>
+        <w:ind w:left="5040" w:hanging="360"/>
+      </w:pPr>
+    </w:lvl>
+    <w:lvl w:ilvl="7" w:tplc="04090019" w:tentative="1">
+      <w:start w:val="1"/>
+      <w:numFmt w:val="lowerLetter"/>
+      <w:lvlText w:val="%8."/>
+      <w:lvlJc w:val="left"/>
+      <w:pPr>
+        <w:ind w:left="5760" w:hanging="360"/>
+      </w:pPr>
+    </w:lvl>
+    <w:lvl w:ilvl="8" w:tplc="0409001B" w:tentative="1">
+      <w:start w:val="1"/>
+      <w:numFmt w:val="lowerRoman"/>
+      <w:lvlText w:val="%9."/>
+      <w:lvlJc w:val="right"/>
+      <w:pPr>
+        <w:ind w:left="6480" w:hanging="180"/>
+      </w:pPr>
+    </w:lvl>
+  </w:abstractNum>
+  <w:abstractNum w:abstractNumId="1" w15:restartNumberingAfterBreak="0">
+    <w:nsid w:val="06D420A1"/>
+    <w:multiLevelType w:val="hybridMultilevel"/>
+    <w:tmpl w:val="7EE6A486"/>
+    <w:lvl w:ilvl="0" w:tplc="EA9292DC">
+      <w:start w:val="2"/>
+      <w:numFmt w:val="upperRoman"/>
+      <w:lvlText w:val="%1)"/>
+      <w:lvlJc w:val="left"/>
+      <w:pPr>
+        <w:ind w:left="2520" w:hanging="720"/>
+      </w:pPr>
+      <w:rPr>
+        <w:rFonts w:hint="default"/>
+      </w:rPr>
+    </w:lvl>
+    <w:lvl w:ilvl="1" w:tplc="04090019" w:tentative="1">
+      <w:start w:val="1"/>
+      <w:numFmt w:val="lowerLetter"/>
+      <w:lvlText w:val="%2."/>
+      <w:lvlJc w:val="left"/>
+      <w:pPr>
+        <w:ind w:left="2880" w:hanging="360"/>
+      </w:pPr>
+    </w:lvl>
+    <w:lvl w:ilvl="2" w:tplc="0409001B" w:tentative="1">
+      <w:start w:val="1"/>
+      <w:numFmt w:val="lowerRoman"/>
+      <w:lvlText w:val="%3."/>
+      <w:lvlJc w:val="right"/>
+      <w:pPr>
+        <w:ind w:left="3600" w:hanging="180"/>
+      </w:pPr>
+    </w:lvl>
+    <w:lvl w:ilvl="3" w:tplc="0409000F" w:tentative="1">
+      <w:start w:val="1"/>
+      <w:numFmt w:val="decimal"/>
+      <w:lvlText w:val="%4."/>
+      <w:lvlJc w:val="left"/>
+      <w:pPr>
+        <w:ind w:left="4320" w:hanging="360"/>
+      </w:pPr>
+    </w:lvl>
+    <w:lvl w:ilvl="4" w:tplc="04090019" w:tentative="1">
+      <w:start w:val="1"/>
+      <w:numFmt w:val="lowerLetter"/>
+      <w:lvlText w:val="%5."/>
+      <w:lvlJc w:val="left"/>
+      <w:pPr>
+        <w:ind w:left="5040" w:hanging="360"/>
+      </w:pPr>
+    </w:lvl>
+    <w:lvl w:ilvl="5" w:tplc="0409001B" w:tentative="1">
+      <w:start w:val="1"/>
+      <w:numFmt w:val="lowerRoman"/>
+      <w:lvlText w:val="%6."/>
+      <w:lvlJc w:val="right"/>
+      <w:pPr>
+        <w:ind w:left="5760" w:hanging="180"/>
+      </w:pPr>
+    </w:lvl>
+    <w:lvl w:ilvl="6" w:tplc="0409000F" w:tentative="1">
+      <w:start w:val="1"/>
+      <w:numFmt w:val="decimal"/>
+      <w:lvlText w:val="%7."/>
+      <w:lvlJc w:val="left"/>
+      <w:pPr>
+        <w:ind w:left="6480" w:hanging="360"/>
+      </w:pPr>
+    </w:lvl>
+    <w:lvl w:ilvl="7" w:tplc="04090019" w:tentative="1">
+      <w:start w:val="1"/>
+      <w:numFmt w:val="lowerLetter"/>
+      <w:lvlText w:val="%8."/>
+      <w:lvlJc w:val="left"/>
+      <w:pPr>
+        <w:ind w:left="7200" w:hanging="360"/>
+      </w:pPr>
+    </w:lvl>
+    <w:lvl w:ilvl="8" w:tplc="0409001B" w:tentative="1">
+      <w:start w:val="1"/>
+      <w:numFmt w:val="lowerRoman"/>
+      <w:lvlText w:val="%9."/>
+      <w:lvlJc w:val="right"/>
+      <w:pPr>
+        <w:ind w:left="7920" w:hanging="180"/>
+      </w:pPr>
+    </w:lvl>
+  </w:abstractNum>
+  <w:abstractNum w:abstractNumId="2" w15:restartNumberingAfterBreak="0">
+    <w:nsid w:val="219E5BF0"/>
+    <w:multiLevelType w:val="hybridMultilevel"/>
+    <w:tmpl w:val="D0D05754"/>
+    <w:lvl w:ilvl="0" w:tplc="04090017">
+      <w:start w:val="1"/>
+      <w:numFmt w:val="lowerLetter"/>
+      <w:lvlText w:val="%1)"/>
+      <w:lvlJc w:val="left"/>
+      <w:pPr>
+        <w:ind w:left="720" w:hanging="360"/>
+      </w:pPr>
+      <w:rPr>
+        <w:rFonts w:hint="default"/>
+      </w:rPr>
+    </w:lvl>
+    <w:lvl w:ilvl="1" w:tplc="04090019" w:tentative="1">
+      <w:start w:val="1"/>
+      <w:numFmt w:val="lowerLetter"/>
+      <w:lvlText w:val="%2."/>
+      <w:lvlJc w:val="left"/>
+      <w:pPr>
+        <w:ind w:left="1440" w:hanging="360"/>
+      </w:pPr>
+    </w:lvl>
+    <w:lvl w:ilvl="2" w:tplc="0409001B" w:tentative="1">
+      <w:start w:val="1"/>
+      <w:numFmt w:val="lowerRoman"/>
+      <w:lvlText w:val="%3."/>
+      <w:lvlJc w:val="right"/>
+      <w:pPr>
+        <w:ind w:left="2160" w:hanging="180"/>
+      </w:pPr>
+    </w:lvl>
+    <w:lvl w:ilvl="3" w:tplc="0409000F" w:tentative="1">
+      <w:start w:val="1"/>
+      <w:numFmt w:val="decimal"/>
+      <w:lvlText w:val="%4."/>
+      <w:lvlJc w:val="left"/>
+      <w:pPr>
+        <w:ind w:left="2880" w:hanging="360"/>
+      </w:pPr>
+    </w:lvl>
+    <w:lvl w:ilvl="4" w:tplc="04090019" w:tentative="1">
+      <w:start w:val="1"/>
+      <w:numFmt w:val="lowerLetter"/>
+      <w:lvlText w:val="%5."/>
+      <w:lvlJc w:val="left"/>
+      <w:pPr>
+        <w:ind w:left="3600" w:hanging="360"/>
+      </w:pPr>
+    </w:lvl>
+    <w:lvl w:ilvl="5" w:tplc="0409001B" w:tentative="1">
+      <w:start w:val="1"/>
+      <w:numFmt w:val="lowerRoman"/>
+      <w:lvlText w:val="%6."/>
+      <w:lvlJc w:val="right"/>
+      <w:pPr>
+        <w:ind w:left="4320" w:hanging="180"/>
+      </w:pPr>
+    </w:lvl>
+    <w:lvl w:ilvl="6" w:tplc="0409000F" w:tentative="1">
+      <w:start w:val="1"/>
+      <w:numFmt w:val="decimal"/>
+      <w:lvlText w:val="%7."/>
+      <w:lvlJc w:val="left"/>
+      <w:pPr>
+        <w:ind w:left="5040" w:hanging="360"/>
+      </w:pPr>
+    </w:lvl>
+    <w:lvl w:ilvl="7" w:tplc="04090019" w:tentative="1">
+      <w:start w:val="1"/>
+      <w:numFmt w:val="lowerLetter"/>
+      <w:lvlText w:val="%8."/>
+      <w:lvlJc w:val="left"/>
+      <w:pPr>
+        <w:ind w:left="5760" w:hanging="360"/>
+      </w:pPr>
+    </w:lvl>
+    <w:lvl w:ilvl="8" w:tplc="0409001B" w:tentative="1">
+      <w:start w:val="1"/>
+      <w:numFmt w:val="lowerRoman"/>
+      <w:lvlText w:val="%9."/>
+      <w:lvlJc w:val="right"/>
+      <w:pPr>
+        <w:ind w:left="6480" w:hanging="180"/>
+      </w:pPr>
+    </w:lvl>
+  </w:abstractNum>
+  <w:abstractNum w:abstractNumId="3" w15:restartNumberingAfterBreak="0">
     <w:nsid w:val="386C44B1"/>
     <w:multiLevelType w:val="hybridMultilevel"/>
     <w:tmpl w:val="18688D90"/>
@@ -1722,8 +3072,385 @@
       </w:rPr>
     </w:lvl>
   </w:abstractNum>
+  <w:abstractNum w:abstractNumId="4" w15:restartNumberingAfterBreak="0">
+    <w:nsid w:val="39524C09"/>
+    <w:multiLevelType w:val="hybridMultilevel"/>
+    <w:tmpl w:val="77C06F80"/>
+    <w:lvl w:ilvl="0" w:tplc="3FA2A312">
+      <w:start w:val="1"/>
+      <w:numFmt w:val="lowerRoman"/>
+      <w:lvlText w:val="%1)"/>
+      <w:lvlJc w:val="left"/>
+      <w:pPr>
+        <w:ind w:left="2520" w:hanging="720"/>
+      </w:pPr>
+      <w:rPr>
+        <w:rFonts w:hint="default"/>
+      </w:rPr>
+    </w:lvl>
+    <w:lvl w:ilvl="1" w:tplc="04090019" w:tentative="1">
+      <w:start w:val="1"/>
+      <w:numFmt w:val="lowerLetter"/>
+      <w:lvlText w:val="%2."/>
+      <w:lvlJc w:val="left"/>
+      <w:pPr>
+        <w:ind w:left="1440" w:hanging="360"/>
+      </w:pPr>
+    </w:lvl>
+    <w:lvl w:ilvl="2" w:tplc="0409001B" w:tentative="1">
+      <w:start w:val="1"/>
+      <w:numFmt w:val="lowerRoman"/>
+      <w:lvlText w:val="%3."/>
+      <w:lvlJc w:val="right"/>
+      <w:pPr>
+        <w:ind w:left="2160" w:hanging="180"/>
+      </w:pPr>
+    </w:lvl>
+    <w:lvl w:ilvl="3" w:tplc="0409000F" w:tentative="1">
+      <w:start w:val="1"/>
+      <w:numFmt w:val="decimal"/>
+      <w:lvlText w:val="%4."/>
+      <w:lvlJc w:val="left"/>
+      <w:pPr>
+        <w:ind w:left="2880" w:hanging="360"/>
+      </w:pPr>
+    </w:lvl>
+    <w:lvl w:ilvl="4" w:tplc="04090019" w:tentative="1">
+      <w:start w:val="1"/>
+      <w:numFmt w:val="lowerLetter"/>
+      <w:lvlText w:val="%5."/>
+      <w:lvlJc w:val="left"/>
+      <w:pPr>
+        <w:ind w:left="3600" w:hanging="360"/>
+      </w:pPr>
+    </w:lvl>
+    <w:lvl w:ilvl="5" w:tplc="0409001B" w:tentative="1">
+      <w:start w:val="1"/>
+      <w:numFmt w:val="lowerRoman"/>
+      <w:lvlText w:val="%6."/>
+      <w:lvlJc w:val="right"/>
+      <w:pPr>
+        <w:ind w:left="4320" w:hanging="180"/>
+      </w:pPr>
+    </w:lvl>
+    <w:lvl w:ilvl="6" w:tplc="0409000F" w:tentative="1">
+      <w:start w:val="1"/>
+      <w:numFmt w:val="decimal"/>
+      <w:lvlText w:val="%7."/>
+      <w:lvlJc w:val="left"/>
+      <w:pPr>
+        <w:ind w:left="5040" w:hanging="360"/>
+      </w:pPr>
+    </w:lvl>
+    <w:lvl w:ilvl="7" w:tplc="04090019" w:tentative="1">
+      <w:start w:val="1"/>
+      <w:numFmt w:val="lowerLetter"/>
+      <w:lvlText w:val="%8."/>
+      <w:lvlJc w:val="left"/>
+      <w:pPr>
+        <w:ind w:left="5760" w:hanging="360"/>
+      </w:pPr>
+    </w:lvl>
+    <w:lvl w:ilvl="8" w:tplc="0409001B" w:tentative="1">
+      <w:start w:val="1"/>
+      <w:numFmt w:val="lowerRoman"/>
+      <w:lvlText w:val="%9."/>
+      <w:lvlJc w:val="right"/>
+      <w:pPr>
+        <w:ind w:left="6480" w:hanging="180"/>
+      </w:pPr>
+    </w:lvl>
+  </w:abstractNum>
+  <w:abstractNum w:abstractNumId="5" w15:restartNumberingAfterBreak="0">
+    <w:nsid w:val="48524050"/>
+    <w:multiLevelType w:val="hybridMultilevel"/>
+    <w:tmpl w:val="0AE8EC50"/>
+    <w:lvl w:ilvl="0" w:tplc="04090017">
+      <w:start w:val="1"/>
+      <w:numFmt w:val="lowerLetter"/>
+      <w:lvlText w:val="%1)"/>
+      <w:lvlJc w:val="left"/>
+      <w:pPr>
+        <w:ind w:left="720" w:hanging="360"/>
+      </w:pPr>
+      <w:rPr>
+        <w:rFonts w:hint="default"/>
+      </w:rPr>
+    </w:lvl>
+    <w:lvl w:ilvl="1" w:tplc="04090019" w:tentative="1">
+      <w:start w:val="1"/>
+      <w:numFmt w:val="lowerLetter"/>
+      <w:lvlText w:val="%2."/>
+      <w:lvlJc w:val="left"/>
+      <w:pPr>
+        <w:ind w:left="1440" w:hanging="360"/>
+      </w:pPr>
+    </w:lvl>
+    <w:lvl w:ilvl="2" w:tplc="0409001B" w:tentative="1">
+      <w:start w:val="1"/>
+      <w:numFmt w:val="lowerRoman"/>
+      <w:lvlText w:val="%3."/>
+      <w:lvlJc w:val="right"/>
+      <w:pPr>
+        <w:ind w:left="2160" w:hanging="180"/>
+      </w:pPr>
+    </w:lvl>
+    <w:lvl w:ilvl="3" w:tplc="0409000F" w:tentative="1">
+      <w:start w:val="1"/>
+      <w:numFmt w:val="decimal"/>
+      <w:lvlText w:val="%4."/>
+      <w:lvlJc w:val="left"/>
+      <w:pPr>
+        <w:ind w:left="2880" w:hanging="360"/>
+      </w:pPr>
+    </w:lvl>
+    <w:lvl w:ilvl="4" w:tplc="04090019" w:tentative="1">
+      <w:start w:val="1"/>
+      <w:numFmt w:val="lowerLetter"/>
+      <w:lvlText w:val="%5."/>
+      <w:lvlJc w:val="left"/>
+      <w:pPr>
+        <w:ind w:left="3600" w:hanging="360"/>
+      </w:pPr>
+    </w:lvl>
+    <w:lvl w:ilvl="5" w:tplc="0409001B" w:tentative="1">
+      <w:start w:val="1"/>
+      <w:numFmt w:val="lowerRoman"/>
+      <w:lvlText w:val="%6."/>
+      <w:lvlJc w:val="right"/>
+      <w:pPr>
+        <w:ind w:left="4320" w:hanging="180"/>
+      </w:pPr>
+    </w:lvl>
+    <w:lvl w:ilvl="6" w:tplc="0409000F" w:tentative="1">
+      <w:start w:val="1"/>
+      <w:numFmt w:val="decimal"/>
+      <w:lvlText w:val="%7."/>
+      <w:lvlJc w:val="left"/>
+      <w:pPr>
+        <w:ind w:left="5040" w:hanging="360"/>
+      </w:pPr>
+    </w:lvl>
+    <w:lvl w:ilvl="7" w:tplc="04090019" w:tentative="1">
+      <w:start w:val="1"/>
+      <w:numFmt w:val="lowerLetter"/>
+      <w:lvlText w:val="%8."/>
+      <w:lvlJc w:val="left"/>
+      <w:pPr>
+        <w:ind w:left="5760" w:hanging="360"/>
+      </w:pPr>
+    </w:lvl>
+    <w:lvl w:ilvl="8" w:tplc="0409001B" w:tentative="1">
+      <w:start w:val="1"/>
+      <w:numFmt w:val="lowerRoman"/>
+      <w:lvlText w:val="%9."/>
+      <w:lvlJc w:val="right"/>
+      <w:pPr>
+        <w:ind w:left="6480" w:hanging="180"/>
+      </w:pPr>
+    </w:lvl>
+  </w:abstractNum>
+  <w:abstractNum w:abstractNumId="6" w15:restartNumberingAfterBreak="0">
+    <w:nsid w:val="4A073E1C"/>
+    <w:multiLevelType w:val="hybridMultilevel"/>
+    <w:tmpl w:val="7EE6A486"/>
+    <w:lvl w:ilvl="0" w:tplc="EA9292DC">
+      <w:start w:val="2"/>
+      <w:numFmt w:val="upperRoman"/>
+      <w:lvlText w:val="%1)"/>
+      <w:lvlJc w:val="left"/>
+      <w:pPr>
+        <w:ind w:left="2520" w:hanging="720"/>
+      </w:pPr>
+      <w:rPr>
+        <w:rFonts w:hint="default"/>
+      </w:rPr>
+    </w:lvl>
+    <w:lvl w:ilvl="1" w:tplc="04090019" w:tentative="1">
+      <w:start w:val="1"/>
+      <w:numFmt w:val="lowerLetter"/>
+      <w:lvlText w:val="%2."/>
+      <w:lvlJc w:val="left"/>
+      <w:pPr>
+        <w:ind w:left="2880" w:hanging="360"/>
+      </w:pPr>
+    </w:lvl>
+    <w:lvl w:ilvl="2" w:tplc="0409001B" w:tentative="1">
+      <w:start w:val="1"/>
+      <w:numFmt w:val="lowerRoman"/>
+      <w:lvlText w:val="%3."/>
+      <w:lvlJc w:val="right"/>
+      <w:pPr>
+        <w:ind w:left="3600" w:hanging="180"/>
+      </w:pPr>
+    </w:lvl>
+    <w:lvl w:ilvl="3" w:tplc="0409000F" w:tentative="1">
+      <w:start w:val="1"/>
+      <w:numFmt w:val="decimal"/>
+      <w:lvlText w:val="%4."/>
+      <w:lvlJc w:val="left"/>
+      <w:pPr>
+        <w:ind w:left="4320" w:hanging="360"/>
+      </w:pPr>
+    </w:lvl>
+    <w:lvl w:ilvl="4" w:tplc="04090019" w:tentative="1">
+      <w:start w:val="1"/>
+      <w:numFmt w:val="lowerLetter"/>
+      <w:lvlText w:val="%5."/>
+      <w:lvlJc w:val="left"/>
+      <w:pPr>
+        <w:ind w:left="5040" w:hanging="360"/>
+      </w:pPr>
+    </w:lvl>
+    <w:lvl w:ilvl="5" w:tplc="0409001B" w:tentative="1">
+      <w:start w:val="1"/>
+      <w:numFmt w:val="lowerRoman"/>
+      <w:lvlText w:val="%6."/>
+      <w:lvlJc w:val="right"/>
+      <w:pPr>
+        <w:ind w:left="5760" w:hanging="180"/>
+      </w:pPr>
+    </w:lvl>
+    <w:lvl w:ilvl="6" w:tplc="0409000F" w:tentative="1">
+      <w:start w:val="1"/>
+      <w:numFmt w:val="decimal"/>
+      <w:lvlText w:val="%7."/>
+      <w:lvlJc w:val="left"/>
+      <w:pPr>
+        <w:ind w:left="6480" w:hanging="360"/>
+      </w:pPr>
+    </w:lvl>
+    <w:lvl w:ilvl="7" w:tplc="04090019" w:tentative="1">
+      <w:start w:val="1"/>
+      <w:numFmt w:val="lowerLetter"/>
+      <w:lvlText w:val="%8."/>
+      <w:lvlJc w:val="left"/>
+      <w:pPr>
+        <w:ind w:left="7200" w:hanging="360"/>
+      </w:pPr>
+    </w:lvl>
+    <w:lvl w:ilvl="8" w:tplc="0409001B" w:tentative="1">
+      <w:start w:val="1"/>
+      <w:numFmt w:val="lowerRoman"/>
+      <w:lvlText w:val="%9."/>
+      <w:lvlJc w:val="right"/>
+      <w:pPr>
+        <w:ind w:left="7920" w:hanging="180"/>
+      </w:pPr>
+    </w:lvl>
+  </w:abstractNum>
+  <w:abstractNum w:abstractNumId="7" w15:restartNumberingAfterBreak="0">
+    <w:nsid w:val="5ECD2306"/>
+    <w:multiLevelType w:val="hybridMultilevel"/>
+    <w:tmpl w:val="CD805DC2"/>
+    <w:lvl w:ilvl="0" w:tplc="3FA2A312">
+      <w:start w:val="1"/>
+      <w:numFmt w:val="lowerRoman"/>
+      <w:lvlText w:val="%1)"/>
+      <w:lvlJc w:val="left"/>
+      <w:pPr>
+        <w:ind w:left="2520" w:hanging="720"/>
+      </w:pPr>
+      <w:rPr>
+        <w:rFonts w:hint="default"/>
+      </w:rPr>
+    </w:lvl>
+    <w:lvl w:ilvl="1" w:tplc="04090019" w:tentative="1">
+      <w:start w:val="1"/>
+      <w:numFmt w:val="lowerLetter"/>
+      <w:lvlText w:val="%2."/>
+      <w:lvlJc w:val="left"/>
+      <w:pPr>
+        <w:ind w:left="1440" w:hanging="360"/>
+      </w:pPr>
+    </w:lvl>
+    <w:lvl w:ilvl="2" w:tplc="0409001B" w:tentative="1">
+      <w:start w:val="1"/>
+      <w:numFmt w:val="lowerRoman"/>
+      <w:lvlText w:val="%3."/>
+      <w:lvlJc w:val="right"/>
+      <w:pPr>
+        <w:ind w:left="2160" w:hanging="180"/>
+      </w:pPr>
+    </w:lvl>
+    <w:lvl w:ilvl="3" w:tplc="0409000F" w:tentative="1">
+      <w:start w:val="1"/>
+      <w:numFmt w:val="decimal"/>
+      <w:lvlText w:val="%4."/>
+      <w:lvlJc w:val="left"/>
+      <w:pPr>
+        <w:ind w:left="2880" w:hanging="360"/>
+      </w:pPr>
+    </w:lvl>
+    <w:lvl w:ilvl="4" w:tplc="04090019" w:tentative="1">
+      <w:start w:val="1"/>
+      <w:numFmt w:val="lowerLetter"/>
+      <w:lvlText w:val="%5."/>
+      <w:lvlJc w:val="left"/>
+      <w:pPr>
+        <w:ind w:left="3600" w:hanging="360"/>
+      </w:pPr>
+    </w:lvl>
+    <w:lvl w:ilvl="5" w:tplc="0409001B" w:tentative="1">
+      <w:start w:val="1"/>
+      <w:numFmt w:val="lowerRoman"/>
+      <w:lvlText w:val="%6."/>
+      <w:lvlJc w:val="right"/>
+      <w:pPr>
+        <w:ind w:left="4320" w:hanging="180"/>
+      </w:pPr>
+    </w:lvl>
+    <w:lvl w:ilvl="6" w:tplc="0409000F" w:tentative="1">
+      <w:start w:val="1"/>
+      <w:numFmt w:val="decimal"/>
+      <w:lvlText w:val="%7."/>
+      <w:lvlJc w:val="left"/>
+      <w:pPr>
+        <w:ind w:left="5040" w:hanging="360"/>
+      </w:pPr>
+    </w:lvl>
+    <w:lvl w:ilvl="7" w:tplc="04090019" w:tentative="1">
+      <w:start w:val="1"/>
+      <w:numFmt w:val="lowerLetter"/>
+      <w:lvlText w:val="%8."/>
+      <w:lvlJc w:val="left"/>
+      <w:pPr>
+        <w:ind w:left="5760" w:hanging="360"/>
+      </w:pPr>
+    </w:lvl>
+    <w:lvl w:ilvl="8" w:tplc="0409001B" w:tentative="1">
+      <w:start w:val="1"/>
+      <w:numFmt w:val="lowerRoman"/>
+      <w:lvlText w:val="%9."/>
+      <w:lvlJc w:val="right"/>
+      <w:pPr>
+        <w:ind w:left="6480" w:hanging="180"/>
+      </w:pPr>
+    </w:lvl>
+  </w:abstractNum>
   <w:num w:numId="1">
+    <w:abstractNumId w:val="3"/>
+  </w:num>
+  <w:num w:numId="2">
     <w:abstractNumId w:val="0"/>
+  </w:num>
+  <w:num w:numId="3">
+    <w:abstractNumId w:val="1"/>
+  </w:num>
+  <w:num w:numId="4">
+    <w:abstractNumId w:val="6"/>
+  </w:num>
+  <w:num w:numId="5">
+    <w:abstractNumId w:val="7"/>
+  </w:num>
+  <w:num w:numId="6">
+    <w:abstractNumId w:val="5"/>
+  </w:num>
+  <w:num w:numId="7">
+    <w:abstractNumId w:val="2"/>
+  </w:num>
+  <w:num w:numId="8">
+    <w:abstractNumId w:val="4"/>
   </w:num>
   <w:numIdMacAtCleanup w:val="1"/>
 </w:numbering>
@@ -2192,6 +3919,28 @@
       <w:szCs w:val="24"/>
     </w:rPr>
   </w:style>
+  <w:style w:type="paragraph" w:styleId="Heading4">
+    <w:name w:val="heading 4"/>
+    <w:basedOn w:val="Normal"/>
+    <w:next w:val="Normal"/>
+    <w:link w:val="Heading4Char"/>
+    <w:uiPriority w:val="9"/>
+    <w:unhideWhenUsed/>
+    <w:qFormat/>
+    <w:rsid w:val="00D51DED"/>
+    <w:pPr>
+      <w:keepNext/>
+      <w:keepLines/>
+      <w:spacing w:before="40" w:after="0"/>
+      <w:outlineLvl w:val="3"/>
+    </w:pPr>
+    <w:rPr>
+      <w:rFonts w:asciiTheme="majorHAnsi" w:eastAsiaTheme="majorEastAsia" w:hAnsiTheme="majorHAnsi" w:cstheme="majorBidi"/>
+      <w:i/>
+      <w:iCs/>
+      <w:color w:val="365F91" w:themeColor="accent1" w:themeShade="BF"/>
+    </w:rPr>
+  </w:style>
   <w:style w:type="character" w:default="1" w:styleId="DefaultParagraphFont">
     <w:name w:val="Default Paragraph Font"/>
     <w:uiPriority w:val="1"/>
@@ -2470,6 +4219,19 @@
       <w:rFonts w:eastAsiaTheme="minorEastAsia"/>
       <w:color w:val="5A5A5A" w:themeColor="text1" w:themeTint="A5"/>
       <w:spacing w:val="15"/>
+    </w:rPr>
+  </w:style>
+  <w:style w:type="character" w:customStyle="1" w:styleId="Heading4Char">
+    <w:name w:val="Heading 4 Char"/>
+    <w:basedOn w:val="DefaultParagraphFont"/>
+    <w:link w:val="Heading4"/>
+    <w:uiPriority w:val="9"/>
+    <w:rsid w:val="00D51DED"/>
+    <w:rPr>
+      <w:rFonts w:asciiTheme="majorHAnsi" w:eastAsiaTheme="majorEastAsia" w:hAnsiTheme="majorHAnsi" w:cstheme="majorBidi"/>
+      <w:i/>
+      <w:iCs/>
+      <w:color w:val="365F91" w:themeColor="accent1" w:themeShade="BF"/>
     </w:rPr>
   </w:style>
 </w:styles>
@@ -2765,7 +4527,7 @@
 </file>
 
 <file path=customXml/itemProps1.xml><?xml version="1.0" encoding="utf-8"?>
-<ds:datastoreItem xmlns:ds="http://schemas.openxmlformats.org/officeDocument/2006/customXml" ds:itemID="{B775E568-3FFD-4047-834D-EAA15EFE2A04}">
+<ds:datastoreItem xmlns:ds="http://schemas.openxmlformats.org/officeDocument/2006/customXml" ds:itemID="{02515BD4-FF77-4077-B8D5-BBB02A78BC35}">
   <ds:schemaRefs>
     <ds:schemaRef ds:uri="http://schemas.openxmlformats.org/officeDocument/2006/bibliography"/>
   </ds:schemaRefs>

</xml_diff>

<commit_message>
update document in json format
</commit_message>
<xml_diff>
--- a/application-service/src/test/resources/document/UI Design and Flow Diagram.docx
+++ b/application-service/src/test/resources/document/UI Design and Flow Diagram.docx
@@ -197,10 +197,204 @@
       </w:r>
     </w:p>
     <w:p>
-      <w:r>
-        <w:br w:type="page"/>
-      </w:r>
-    </w:p>
+      <w:pPr>
+        <w:rPr>
+          <w:sz w:val="48"/>
+        </w:rPr>
+      </w:pPr>
+    </w:p>
+    <w:p>
+      <w:pPr>
+        <w:rPr>
+          <w:sz w:val="48"/>
+        </w:rPr>
+      </w:pPr>
+    </w:p>
+    <w:p>
+      <w:pPr>
+        <w:rPr>
+          <w:sz w:val="48"/>
+        </w:rPr>
+      </w:pPr>
+    </w:p>
+    <w:p>
+      <w:pPr>
+        <w:rPr>
+          <w:sz w:val="48"/>
+        </w:rPr>
+      </w:pPr>
+    </w:p>
+    <w:p>
+      <w:pPr>
+        <w:rPr>
+          <w:sz w:val="48"/>
+        </w:rPr>
+      </w:pPr>
+    </w:p>
+    <w:tbl>
+      <w:tblPr>
+        <w:tblStyle w:val="TableGrid"/>
+        <w:tblW w:w="0" w:type="auto"/>
+        <w:tblLook w:val="04A0" w:firstRow="1" w:lastRow="0" w:firstColumn="1" w:lastColumn="0" w:noHBand="0" w:noVBand="1"/>
+      </w:tblPr>
+      <w:tblGrid>
+        <w:gridCol w:w="3672"/>
+        <w:gridCol w:w="3672"/>
+        <w:gridCol w:w="3672"/>
+      </w:tblGrid>
+      <w:tr>
+        <w:tc>
+          <w:tcPr>
+            <w:tcW w:w="3672" w:type="dxa"/>
+          </w:tcPr>
+          <w:p>
+            <w:r>
+              <w:lastRenderedPageBreak/>
+              <w:t>Author</w:t>
+            </w:r>
+          </w:p>
+        </w:tc>
+        <w:tc>
+          <w:tcPr>
+            <w:tcW w:w="3672" w:type="dxa"/>
+          </w:tcPr>
+          <w:p>
+            <w:pPr>
+              <w:tabs>
+                <w:tab w:val="right" w:pos="3456"/>
+              </w:tabs>
+            </w:pPr>
+            <w:r>
+              <w:t>Modules</w:t>
+            </w:r>
+          </w:p>
+        </w:tc>
+        <w:tc>
+          <w:tcPr>
+            <w:tcW w:w="3672" w:type="dxa"/>
+          </w:tcPr>
+          <w:p>
+            <w:r>
+              <w:t>Date</w:t>
+            </w:r>
+          </w:p>
+        </w:tc>
+      </w:tr>
+      <w:tr>
+        <w:tc>
+          <w:tcPr>
+            <w:tcW w:w="3672" w:type="dxa"/>
+          </w:tcPr>
+          <w:p>
+            <w:r>
+              <w:t>Saad Shahid</w:t>
+            </w:r>
+          </w:p>
+        </w:tc>
+        <w:tc>
+          <w:tcPr>
+            <w:tcW w:w="3672" w:type="dxa"/>
+          </w:tcPr>
+          <w:p>
+            <w:pPr>
+              <w:tabs>
+                <w:tab w:val="center" w:pos="1728"/>
+              </w:tabs>
+            </w:pPr>
+            <w:proofErr w:type="spellStart"/>
+            <w:r>
+              <w:t>LoginScree</w:t>
+            </w:r>
+            <w:proofErr w:type="spellEnd"/>
+            <w:r>
+              <w:t>, Start Academic Session</w:t>
+            </w:r>
+          </w:p>
+        </w:tc>
+        <w:tc>
+          <w:tcPr>
+            <w:tcW w:w="3672" w:type="dxa"/>
+          </w:tcPr>
+          <w:p>
+            <w:r>
+              <w:t>25 October 2019</w:t>
+            </w:r>
+          </w:p>
+        </w:tc>
+      </w:tr>
+      <w:tr>
+        <w:tc>
+          <w:tcPr>
+            <w:tcW w:w="3672" w:type="dxa"/>
+          </w:tcPr>
+          <w:p>
+            <w:r>
+              <w:t>Saad Shahid</w:t>
+            </w:r>
+          </w:p>
+        </w:tc>
+        <w:tc>
+          <w:tcPr>
+            <w:tcW w:w="3672" w:type="dxa"/>
+          </w:tcPr>
+          <w:p/>
+        </w:tc>
+        <w:tc>
+          <w:tcPr>
+            <w:tcW w:w="3672" w:type="dxa"/>
+          </w:tcPr>
+          <w:p/>
+        </w:tc>
+      </w:tr>
+      <w:tr>
+        <w:tc>
+          <w:tcPr>
+            <w:tcW w:w="3672" w:type="dxa"/>
+          </w:tcPr>
+          <w:p/>
+        </w:tc>
+        <w:tc>
+          <w:tcPr>
+            <w:tcW w:w="3672" w:type="dxa"/>
+          </w:tcPr>
+          <w:p/>
+        </w:tc>
+        <w:tc>
+          <w:tcPr>
+            <w:tcW w:w="3672" w:type="dxa"/>
+          </w:tcPr>
+          <w:p/>
+        </w:tc>
+      </w:tr>
+    </w:tbl>
+    <w:p>
+      <w:bookmarkStart w:id="0" w:name="_GoBack"/>
+      <w:bookmarkEnd w:id="0"/>
+    </w:p>
+    <w:p/>
+    <w:p/>
+    <w:p/>
+    <w:p/>
+    <w:p/>
+    <w:p/>
+    <w:p/>
+    <w:p/>
+    <w:p/>
+    <w:p/>
+    <w:p/>
+    <w:p/>
+    <w:p/>
+    <w:p/>
+    <w:p>
+      <w:r>
+        <w:t>‘</w:t>
+      </w:r>
+    </w:p>
+    <w:p/>
+    <w:p/>
+    <w:p/>
+    <w:p/>
+    <w:p/>
     <w:sdt>
       <w:sdtPr>
         <w:rPr>
@@ -252,110 +446,63 @@
           <w:r>
             <w:fldChar w:fldCharType="separate"/>
           </w:r>
-          <w:bookmarkStart w:id="0" w:name="_GoBack"/>
-          <w:bookmarkEnd w:id="0"/>
-          <w:r>
-            <w:rPr>
-              <w:rStyle w:val="Hyperlink"/>
-              <w:noProof/>
-            </w:rPr>
-            <w:fldChar w:fldCharType="begin"/>
-          </w:r>
-          <w:r>
-            <w:rPr>
-              <w:rStyle w:val="Hyperlink"/>
-              <w:noProof/>
-            </w:rPr>
-            <w:instrText xml:space="preserve"> </w:instrText>
-          </w:r>
-          <w:r>
-            <w:rPr>
-              <w:noProof/>
-            </w:rPr>
-            <w:instrText>HYPERLINK \l "_Toc23013997"</w:instrText>
-          </w:r>
-          <w:r>
-            <w:rPr>
-              <w:rStyle w:val="Hyperlink"/>
-              <w:noProof/>
-            </w:rPr>
-            <w:instrText xml:space="preserve"> </w:instrText>
-          </w:r>
-          <w:r>
-            <w:rPr>
-              <w:rStyle w:val="Hyperlink"/>
-              <w:noProof/>
-            </w:rPr>
-          </w:r>
-          <w:r>
-            <w:rPr>
-              <w:rStyle w:val="Hyperlink"/>
-              <w:noProof/>
-            </w:rPr>
-            <w:fldChar w:fldCharType="separate"/>
-          </w:r>
-          <w:r>
-            <w:rPr>
-              <w:rStyle w:val="Hyperlink"/>
-              <w:noProof/>
-            </w:rPr>
-            <w:t>Overview</w:t>
-          </w:r>
-          <w:r>
-            <w:rPr>
-              <w:noProof/>
-              <w:webHidden/>
-            </w:rPr>
-            <w:tab/>
-          </w:r>
-          <w:r>
-            <w:rPr>
-              <w:noProof/>
-              <w:webHidden/>
-            </w:rPr>
-            <w:fldChar w:fldCharType="begin"/>
-          </w:r>
-          <w:r>
-            <w:rPr>
-              <w:noProof/>
-              <w:webHidden/>
-            </w:rPr>
-            <w:instrText xml:space="preserve"> PAGEREF _Toc23013997 \h </w:instrText>
-          </w:r>
-          <w:r>
-            <w:rPr>
-              <w:noProof/>
-              <w:webHidden/>
-            </w:rPr>
-          </w:r>
-          <w:r>
-            <w:rPr>
-              <w:noProof/>
-              <w:webHidden/>
-            </w:rPr>
-            <w:fldChar w:fldCharType="separate"/>
-          </w:r>
-          <w:r>
-            <w:rPr>
-              <w:noProof/>
-              <w:webHidden/>
-            </w:rPr>
-            <w:t>3</w:t>
-          </w:r>
-          <w:r>
-            <w:rPr>
-              <w:noProof/>
-              <w:webHidden/>
-            </w:rPr>
-            <w:fldChar w:fldCharType="end"/>
-          </w:r>
-          <w:r>
-            <w:rPr>
-              <w:rStyle w:val="Hyperlink"/>
-              <w:noProof/>
-            </w:rPr>
-            <w:fldChar w:fldCharType="end"/>
-          </w:r>
+          <w:hyperlink w:anchor="_Toc23013997" w:history="1">
+            <w:r>
+              <w:rPr>
+                <w:rStyle w:val="Hyperlink"/>
+                <w:noProof/>
+              </w:rPr>
+              <w:t>Overview</w:t>
+            </w:r>
+            <w:r>
+              <w:rPr>
+                <w:noProof/>
+                <w:webHidden/>
+              </w:rPr>
+              <w:tab/>
+            </w:r>
+            <w:r>
+              <w:rPr>
+                <w:noProof/>
+                <w:webHidden/>
+              </w:rPr>
+              <w:fldChar w:fldCharType="begin"/>
+            </w:r>
+            <w:r>
+              <w:rPr>
+                <w:noProof/>
+                <w:webHidden/>
+              </w:rPr>
+              <w:instrText xml:space="preserve"> PAGEREF _Toc23013997 \h </w:instrText>
+            </w:r>
+            <w:r>
+              <w:rPr>
+                <w:noProof/>
+                <w:webHidden/>
+              </w:rPr>
+            </w:r>
+            <w:r>
+              <w:rPr>
+                <w:noProof/>
+                <w:webHidden/>
+              </w:rPr>
+              <w:fldChar w:fldCharType="separate"/>
+            </w:r>
+            <w:r>
+              <w:rPr>
+                <w:noProof/>
+                <w:webHidden/>
+              </w:rPr>
+              <w:t>3</w:t>
+            </w:r>
+            <w:r>
+              <w:rPr>
+                <w:noProof/>
+                <w:webHidden/>
+              </w:rPr>
+              <w:fldChar w:fldCharType="end"/>
+            </w:r>
+          </w:hyperlink>
         </w:p>
         <w:p>
           <w:pPr>
@@ -1972,10 +2119,7 @@
         </w:numPr>
       </w:pPr>
       <w:r>
-        <w:t xml:space="preserve">Exam </w:t>
-      </w:r>
-      <w:r>
-        <w:t>Title Option</w:t>
+        <w:t>Exam Title Option</w:t>
       </w:r>
     </w:p>
     <w:p>
@@ -2187,19 +2331,7 @@
       </w:pPr>
       <w:bookmarkStart w:id="10" w:name="_Toc23014006"/>
       <w:r>
-        <w:t xml:space="preserve">Step </w:t>
-      </w:r>
-      <w:r>
-        <w:t>3</w:t>
-      </w:r>
-      <w:r>
-        <w:t xml:space="preserve">: </w:t>
-      </w:r>
-      <w:r>
-        <w:t>Subject</w:t>
-      </w:r>
-      <w:r>
-        <w:t xml:space="preserve"> Module</w:t>
+        <w:t>Step 3: Subject Module</w:t>
       </w:r>
       <w:bookmarkEnd w:id="10"/>
     </w:p>
@@ -2383,16 +2515,7 @@
       </w:pPr>
       <w:bookmarkStart w:id="11" w:name="_Toc23014007"/>
       <w:r>
-        <w:t>Step 4</w:t>
-      </w:r>
-      <w:r>
-        <w:t xml:space="preserve">: </w:t>
-      </w:r>
-      <w:r>
-        <w:t>Assessment</w:t>
-      </w:r>
-      <w:r>
-        <w:t xml:space="preserve"> Module</w:t>
+        <w:t>Step 4: Assessment Module</w:t>
       </w:r>
       <w:bookmarkEnd w:id="11"/>
     </w:p>
@@ -2501,13 +2624,7 @@
       <w:bookmarkStart w:id="12" w:name="_Toc23014008"/>
       <w:r>
         <w:lastRenderedPageBreak/>
-        <w:t>Step 5</w:t>
-      </w:r>
-      <w:r>
-        <w:t xml:space="preserve">: </w:t>
-      </w:r>
-      <w:r>
-        <w:t>Summary</w:t>
+        <w:t>Step 5: Summary</w:t>
       </w:r>
       <w:bookmarkEnd w:id="12"/>
     </w:p>
@@ -2746,7 +2863,7 @@
         <w:rStyle w:val="PageNumber"/>
         <w:noProof/>
       </w:rPr>
-      <w:t>10</w:t>
+      <w:t>11</w:t>
     </w:r>
     <w:r>
       <w:rPr>
@@ -2783,7 +2900,7 @@
         <w:rStyle w:val="PageNumber"/>
         <w:noProof/>
       </w:rPr>
-      <w:t>10</w:t>
+      <w:t>11</w:t>
     </w:r>
     <w:r>
       <w:rPr>
@@ -4451,6 +4568,25 @@
       <w:color w:val="365F91" w:themeColor="accent1" w:themeShade="BF"/>
     </w:rPr>
   </w:style>
+  <w:style w:type="table" w:styleId="TableGrid">
+    <w:name w:val="Table Grid"/>
+    <w:basedOn w:val="TableNormal"/>
+    <w:uiPriority w:val="59"/>
+    <w:rsid w:val="001C4BAF"/>
+    <w:pPr>
+      <w:spacing w:after="0" w:line="240" w:lineRule="auto"/>
+    </w:pPr>
+    <w:tblPr>
+      <w:tblBorders>
+        <w:top w:val="single" w:sz="4" w:space="0" w:color="auto"/>
+        <w:left w:val="single" w:sz="4" w:space="0" w:color="auto"/>
+        <w:bottom w:val="single" w:sz="4" w:space="0" w:color="auto"/>
+        <w:right w:val="single" w:sz="4" w:space="0" w:color="auto"/>
+        <w:insideH w:val="single" w:sz="4" w:space="0" w:color="auto"/>
+        <w:insideV w:val="single" w:sz="4" w:space="0" w:color="auto"/>
+      </w:tblBorders>
+    </w:tblPr>
+  </w:style>
 </w:styles>
 </file>
 
@@ -4744,7 +4880,7 @@
 </file>
 
 <file path=customXml/itemProps1.xml><?xml version="1.0" encoding="utf-8"?>
-<ds:datastoreItem xmlns:ds="http://schemas.openxmlformats.org/officeDocument/2006/customXml" ds:itemID="{2001B393-B482-4DCC-8E17-E9862F35385B}">
+<ds:datastoreItem xmlns:ds="http://schemas.openxmlformats.org/officeDocument/2006/customXml" ds:itemID="{0DE546CF-8B2D-4322-9252-309026D7E3AC}">
   <ds:schemaRefs>
     <ds:schemaRef ds:uri="http://schemas.openxmlformats.org/officeDocument/2006/bibliography"/>
   </ds:schemaRefs>

</xml_diff>